<commit_message>
changes to reviewers comments and in text. added a new manuscript file to track changes.
</commit_message>
<xml_diff>
--- a/manuscipt/Comments on Manuscript.docx
+++ b/manuscipt/Comments on Manuscript.docx
@@ -195,11 +195,142 @@
       <w:pPr>
         <w:pStyle w:val="NoSpacing"/>
         <w:rPr>
+          <w:ins w:id="0" w:author="Rachael Maree Woods" w:date="2016-02-16T14:19:00Z"/>
+        </w:rPr>
+      </w:pPr>
+      <w:r>
+        <w:t xml:space="preserve">The authors created a useful and informative model of coral fertilization and larval survival based on a meta-analysis/data compilation of published data on numerous environmental stressors. While their model will provide utility in this field, I have some concerns about the limited data used in their model and the way the authors described and interpreted their results. Specifically, the authors were too limiting in their search of the literature and missed studies from which additional data could have been used to generate a more robust model. </w:t>
+      </w:r>
+    </w:p>
+    <w:p>
+      <w:pPr>
+        <w:pStyle w:val="NoSpacing"/>
+        <w:rPr>
+          <w:ins w:id="1" w:author="Rachael Maree Woods" w:date="2016-02-16T14:19:00Z"/>
+        </w:rPr>
+      </w:pPr>
+    </w:p>
+    <w:p>
+      <w:pPr>
+        <w:pStyle w:val="NoSpacing"/>
+        <w:rPr>
+          <w:ins w:id="2" w:author="Rachael Maree Woods" w:date="2016-02-16T14:19:00Z"/>
+        </w:rPr>
+      </w:pPr>
+      <w:ins w:id="3" w:author="Rachael Maree Woods" w:date="2016-02-16T14:21:00Z">
+        <w:r>
+          <w:t>We agree that the data set is small and have completed a</w:t>
+        </w:r>
+      </w:ins>
+      <w:ins w:id="4" w:author="Rachael Maree Woods" w:date="2016-02-16T14:19:00Z">
+        <w:r>
+          <w:t xml:space="preserve"> further </w:t>
+        </w:r>
+      </w:ins>
+      <w:ins w:id="5" w:author="Rachael Maree Woods" w:date="2016-02-16T14:22:00Z">
+        <w:r>
+          <w:t xml:space="preserve">search of the </w:t>
+        </w:r>
+      </w:ins>
+      <w:ins w:id="6" w:author="Rachael Maree Woods" w:date="2016-02-16T14:20:00Z">
+        <w:r>
+          <w:t>literature</w:t>
+        </w:r>
+      </w:ins>
+      <w:ins w:id="7" w:author="Rachael Maree Woods" w:date="2016-02-16T14:19:00Z">
+        <w:r>
+          <w:t xml:space="preserve"> and more studies have been added including those </w:t>
+        </w:r>
+      </w:ins>
+      <w:ins w:id="8" w:author="Rachael Maree Woods" w:date="2016-02-16T14:20:00Z">
+        <w:r>
+          <w:t>suggested</w:t>
+        </w:r>
+      </w:ins>
+      <w:ins w:id="9" w:author="Rachael Maree Woods" w:date="2016-02-16T14:19:00Z">
+        <w:r>
+          <w:t xml:space="preserve"> </w:t>
+        </w:r>
+      </w:ins>
+      <w:ins w:id="10" w:author="Rachael Maree Woods" w:date="2016-02-16T14:20:00Z">
+        <w:r>
+          <w:t xml:space="preserve">by the reviewers. </w:t>
+        </w:r>
+      </w:ins>
+    </w:p>
+    <w:p>
+      <w:pPr>
+        <w:pStyle w:val="NoSpacing"/>
+        <w:rPr>
+          <w:ins w:id="11" w:author="Rachael Maree Woods" w:date="2016-02-16T14:19:00Z"/>
+        </w:rPr>
+      </w:pPr>
+    </w:p>
+    <w:p>
+      <w:pPr>
+        <w:pStyle w:val="NoSpacing"/>
+        <w:rPr>
+          <w:ins w:id="12" w:author="Rachael Maree Woods" w:date="2016-02-16T14:21:00Z"/>
+        </w:rPr>
+      </w:pPr>
+      <w:r>
+        <w:t xml:space="preserve">I am also concerned by the circular reasoning that seems to be employed at times in the Discussion in which the authors state that their model agrees with previous findings in the literature, yet the data in their model was extracted from those very same studies (based on Supplemental Table 1). </w:t>
+      </w:r>
+    </w:p>
+    <w:p>
+      <w:pPr>
+        <w:pStyle w:val="NoSpacing"/>
+        <w:rPr>
+          <w:ins w:id="13" w:author="Rachael Maree Woods" w:date="2016-02-16T14:21:00Z"/>
+        </w:rPr>
+      </w:pPr>
+    </w:p>
+    <w:p>
+      <w:pPr>
+        <w:pStyle w:val="NoSpacing"/>
+        <w:rPr>
+          <w:ins w:id="14" w:author="Rachael Maree Woods" w:date="2016-02-16T14:21:00Z"/>
+        </w:rPr>
+      </w:pPr>
+      <w:ins w:id="15" w:author="Rachael Maree Woods" w:date="2016-02-16T14:21:00Z">
+        <w:r>
+          <w:t>We strongly agree with</w:t>
+        </w:r>
+      </w:ins>
+      <w:ins w:id="16" w:author="Rachael Maree Woods" w:date="2016-02-16T14:22:00Z">
+        <w:r>
+          <w:t xml:space="preserve"> this concern and now recognise that this reasoning is not sound. Instead we have now chosen to focus on applications of the model we have </w:t>
+        </w:r>
+      </w:ins>
+      <w:ins w:id="17" w:author="Rachael Maree Woods" w:date="2016-02-16T14:23:00Z">
+        <w:r>
+          <w:t xml:space="preserve">created and used real life data to show its application. </w:t>
+        </w:r>
+      </w:ins>
+      <w:ins w:id="18" w:author="Rachael Maree Woods" w:date="2016-02-16T14:22:00Z">
+        <w:r>
+          <w:t xml:space="preserve"> </w:t>
+        </w:r>
+      </w:ins>
+    </w:p>
+    <w:p>
+      <w:pPr>
+        <w:pStyle w:val="NoSpacing"/>
+        <w:rPr>
+          <w:ins w:id="19" w:author="Rachael Maree Woods" w:date="2016-02-16T14:21:00Z"/>
+        </w:rPr>
+      </w:pPr>
+    </w:p>
+    <w:p>
+      <w:pPr>
+        <w:pStyle w:val="NoSpacing"/>
+        <w:rPr>
+          <w:ins w:id="20" w:author="Rachael Maree Woods" w:date="2016-02-16T14:23:00Z"/>
           <w:rStyle w:val="apple-converted-space"/>
         </w:rPr>
       </w:pPr>
       <w:r>
-        <w:t>The authors created a useful and informative model of coral fertilization and larval survival based on a meta-analysis/data compilation of published data on numerous environmental stressors. While their model will provide utility in this field, I have some concerns about the limited data used in their model and the way the authors described and interpreted their results. Specifically, the authors were too limiting in their search of the literature and missed studies from which additional data could have been used to generate a more robust model. I am also concerned by the circular reasoning that seems to be employed at times in the Discussion in which the authors state that their model agrees with previous findings in the literature, yet the data in their model was extracted from those very same studies (based on Supplemental Table 1). To ameliorate this issue, the authors should focus more directly on the outcomes of their model, such as the relative consequences of one environmental factor versus another, rather than dwelling on whether their model does or does not reflect the findings of past studies.</w:t>
+        <w:t>To ameliorate this issue, the authors should focus more directly on the outcomes of their model, such as the relative consequences of one environmental factor versus another, rather than dwelling on whether their model does or does not reflect the findings of past studies.</w:t>
       </w:r>
       <w:r>
         <w:rPr>
@@ -211,6 +342,31 @@
     <w:p>
       <w:pPr>
         <w:pStyle w:val="NoSpacing"/>
+        <w:rPr>
+          <w:ins w:id="21" w:author="Rachael Maree Woods" w:date="2016-02-16T14:23:00Z"/>
+          <w:rStyle w:val="apple-converted-space"/>
+        </w:rPr>
+      </w:pPr>
+    </w:p>
+    <w:p>
+      <w:pPr>
+        <w:pStyle w:val="NoSpacing"/>
+        <w:rPr>
+          <w:rStyle w:val="apple-converted-space"/>
+        </w:rPr>
+      </w:pPr>
+      <w:ins w:id="22" w:author="Rachael Maree Woods" w:date="2016-02-16T14:23:00Z">
+        <w:r>
+          <w:rPr>
+            <w:rStyle w:val="apple-converted-space"/>
+          </w:rPr>
+          <w:t xml:space="preserve">We concur with this idea and have chosen to focus more on the outcomes and applications of our model. </w:t>
+        </w:r>
+      </w:ins>
+    </w:p>
+    <w:p>
+      <w:pPr>
+        <w:pStyle w:val="NoSpacing"/>
       </w:pPr>
     </w:p>
     <w:p>
@@ -234,16 +390,49 @@
       </w:r>
       <w:proofErr w:type="spellEnd"/>
       <w:r>
-        <w:t xml:space="preserve"> and the potential for real-world application of their </w:t>
-      </w:r>
-      <w:proofErr w:type="spellStart"/>
-      <w:r>
-        <w:t>modeling</w:t>
-      </w:r>
-      <w:proofErr w:type="spellEnd"/>
-      <w:r>
-        <w:t>.</w:t>
-      </w:r>
+        <w:t xml:space="preserve"> and the potential for real-world application of their modeling.</w:t>
+      </w:r>
+    </w:p>
+    <w:p>
+      <w:pPr>
+        <w:pStyle w:val="NoSpacing"/>
+        <w:rPr>
+          <w:ins w:id="23" w:author="Rachael Maree Woods" w:date="2016-02-16T14:34:00Z"/>
+        </w:rPr>
+      </w:pPr>
+    </w:p>
+    <w:p>
+      <w:pPr>
+        <w:pStyle w:val="NoSpacing"/>
+        <w:rPr>
+          <w:ins w:id="24" w:author="Rachael Maree Woods" w:date="2016-02-16T14:34:00Z"/>
+        </w:rPr>
+      </w:pPr>
+      <w:ins w:id="25" w:author="Rachael Maree Woods" w:date="2016-02-16T14:35:00Z">
+        <w:r>
+          <w:t xml:space="preserve">We agree with your suggestion and have included a discussion on the use of meta-analyses within this kind of study as well as discussed its potential </w:t>
+        </w:r>
+      </w:ins>
+      <w:ins w:id="26" w:author="Rachael Maree Woods" w:date="2016-02-16T14:36:00Z">
+        <w:r>
+          <w:t>application</w:t>
+        </w:r>
+      </w:ins>
+      <w:ins w:id="27" w:author="Rachael Maree Woods" w:date="2016-02-16T14:35:00Z">
+        <w:r>
+          <w:t xml:space="preserve"> </w:t>
+        </w:r>
+      </w:ins>
+      <w:ins w:id="28" w:author="Rachael Maree Woods" w:date="2016-02-16T14:36:00Z">
+        <w:r>
+          <w:t xml:space="preserve">using real-world scenarios. </w:t>
+        </w:r>
+      </w:ins>
+      <w:ins w:id="29" w:author="Rachael Maree Woods" w:date="2016-02-16T14:35:00Z">
+        <w:r>
+          <w:t xml:space="preserve"> </w:t>
+        </w:r>
+      </w:ins>
     </w:p>
     <w:p>
       <w:pPr>
@@ -263,58 +452,229 @@
         <w:pStyle w:val="NoSpacing"/>
       </w:pPr>
       <w:r>
-        <w:t xml:space="preserve">- I am concerned by the use of a limited set of search terms as the only way to identify papers for the meta-analysis. Given that the authors are targeting the effects of specific stressors on coral larvae, a more exhaustive search is possible and will not be particularly time-consuming. I identify two papers below on the effects of salinity on coral larval survivorship and I am certain there are papers on other stressors that could be included. Limiting meta-analyses to papers found by using specific </w:t>
+        <w:t>- I am concerned by the use of a limited set of search terms as the only way to identify papers for the meta-analysis. Given that the authors are targeting the effects of specific stressors on coral larvae, a more exhaustive search is possible and will not be particularly time-consuming. I identify two papers below on the effects of salinity on coral larval survivorship and I am certain there are papers on other stressors that could be included. Limiting meta-analyses to papers found by using specific search terms is often done to query consensuses in the literature, but this approach is too limiting for meta-analyses that seek to use as much data as possible to generate predictive models.</w:t>
+      </w:r>
+    </w:p>
+    <w:p>
+      <w:pPr>
+        <w:pStyle w:val="NoSpacing"/>
+        <w:rPr>
+          <w:ins w:id="30" w:author="Rachael Maree Woods" w:date="2016-02-16T14:36:00Z"/>
+        </w:rPr>
+      </w:pPr>
+    </w:p>
+    <w:p>
+      <w:pPr>
+        <w:pStyle w:val="NoSpacing"/>
+        <w:rPr>
+          <w:ins w:id="31" w:author="Rachael Maree Woods" w:date="2016-02-16T14:36:00Z"/>
+        </w:rPr>
+      </w:pPr>
+      <w:ins w:id="32" w:author="Rachael Maree Woods" w:date="2016-02-16T14:36:00Z">
+        <w:r>
+          <w:t xml:space="preserve">We agree with your concerns and have conducted a more rigorous search of the literature as well as including the papers you </w:t>
+        </w:r>
+      </w:ins>
+      <w:ins w:id="33" w:author="Rachael Maree Woods" w:date="2016-02-16T14:37:00Z">
+        <w:r>
+          <w:t>have</w:t>
+        </w:r>
+      </w:ins>
+      <w:ins w:id="34" w:author="Rachael Maree Woods" w:date="2016-02-16T14:36:00Z">
+        <w:r>
+          <w:t xml:space="preserve"> </w:t>
+        </w:r>
+      </w:ins>
+      <w:ins w:id="35" w:author="Rachael Maree Woods" w:date="2016-02-16T14:37:00Z">
+        <w:r>
+          <w:t xml:space="preserve">suggested below. </w:t>
+        </w:r>
+      </w:ins>
+    </w:p>
+    <w:p>
+      <w:pPr>
+        <w:pStyle w:val="NoSpacing"/>
+      </w:pPr>
+    </w:p>
+    <w:p>
+      <w:pPr>
+        <w:pStyle w:val="NoSpacing"/>
+      </w:pPr>
+      <w:r>
+        <w:t xml:space="preserve">- Line 137: An important component of seawater is the microbial fraction. Thus, to suggest that seawater in all the studies is ‘typical’ based on nutrients and abiotic characteristics alone ignores an extremely important characteristic of the seawater. More specifically, there likely were different levels of water filtration used in these studies and I suggest that the authors include the degree of water filtration (e.g., 45µm) as another variable identified from each study (perhaps as a column in Supplemental Table 1).  </w:t>
+      </w:r>
+    </w:p>
+    <w:p>
+      <w:pPr>
+        <w:pStyle w:val="NoSpacing"/>
+      </w:pPr>
+    </w:p>
+    <w:p>
+      <w:pPr>
+        <w:pStyle w:val="NoSpacing"/>
+      </w:pPr>
+      <w:r>
+        <w:t>Results:</w:t>
+      </w:r>
+    </w:p>
+    <w:p>
+      <w:pPr>
+        <w:pStyle w:val="NoSpacing"/>
+      </w:pPr>
+      <w:r>
+        <w:t xml:space="preserve">- The effect of salinity on fertilization and larval survivorship is a primary result of the study (abstract, </w:t>
+      </w:r>
+      <w:proofErr w:type="spellStart"/>
+      <w:r>
+        <w:t>modeled</w:t>
+      </w:r>
+      <w:proofErr w:type="spellEnd"/>
+      <w:r>
+        <w:t xml:space="preserve"> by itself in the Results (line 203), and addressed extensively in the Discussion). Yet, the data </w:t>
+      </w:r>
+      <w:proofErr w:type="spellStart"/>
+      <w:r>
+        <w:t>modeled</w:t>
+      </w:r>
+      <w:proofErr w:type="spellEnd"/>
+      <w:r>
+        <w:t xml:space="preserve"> for salinity and fertilization is based on two papers and larval survivorship is based on one paper. This seems very limiting, especially given that there are other papers examining the effect of salinity on coral larval survivorship. I am fairly certain that the data reported in both the papers listed below meet the authors’ criteria for inclusion and thus should be incorporated for a more robust conclusion:</w:t>
+      </w:r>
+    </w:p>
+    <w:p>
+      <w:pPr>
+        <w:pStyle w:val="NoSpacing"/>
+      </w:pPr>
+      <w:proofErr w:type="spellStart"/>
+      <w:r>
+        <w:t>Vermeij</w:t>
+      </w:r>
+      <w:proofErr w:type="spellEnd"/>
+      <w:r>
+        <w:t xml:space="preserve">, M. J. A., Fogarty, N. D., &amp; Miller, M. W. (2006). Pelagic conditions affect larval </w:t>
+      </w:r>
+      <w:proofErr w:type="spellStart"/>
+      <w:r>
+        <w:t>behavior</w:t>
+      </w:r>
+      <w:proofErr w:type="spellEnd"/>
+      <w:r>
+        <w:t xml:space="preserve">, survival, and settlement patterns in the Caribbean coral </w:t>
+      </w:r>
+      <w:proofErr w:type="spellStart"/>
+      <w:r>
+        <w:t>Montastraea</w:t>
+      </w:r>
+      <w:proofErr w:type="spellEnd"/>
+      <w:r>
+        <w:t xml:space="preserve"> </w:t>
+      </w:r>
+      <w:proofErr w:type="spellStart"/>
+      <w:r>
+        <w:t>faveolata</w:t>
+      </w:r>
+      <w:proofErr w:type="spellEnd"/>
+      <w:r>
+        <w:t>. Marine Ecology Progress Series, 310(11).</w:t>
+      </w:r>
+    </w:p>
+    <w:p>
+      <w:pPr>
+        <w:pStyle w:val="NoSpacing"/>
+      </w:pPr>
+      <w:r>
+        <w:t xml:space="preserve">Hartmann, A. C., </w:t>
+      </w:r>
+      <w:proofErr w:type="spellStart"/>
+      <w:r>
+        <w:t>Marhaver</w:t>
+      </w:r>
+      <w:proofErr w:type="spellEnd"/>
+      <w:r>
+        <w:t xml:space="preserve">, K. L., </w:t>
+      </w:r>
+      <w:proofErr w:type="spellStart"/>
+      <w:r>
+        <w:t>Chamberland</w:t>
+      </w:r>
+      <w:proofErr w:type="spellEnd"/>
+      <w:r>
+        <w:t xml:space="preserve">, V. F., </w:t>
+      </w:r>
+      <w:proofErr w:type="spellStart"/>
+      <w:r>
+        <w:t>Sandin</w:t>
+      </w:r>
+      <w:proofErr w:type="spellEnd"/>
+      <w:r>
+        <w:t xml:space="preserve">, S. A., &amp; </w:t>
+      </w:r>
+      <w:proofErr w:type="spellStart"/>
+      <w:r>
+        <w:t>Vermeij</w:t>
+      </w:r>
+      <w:proofErr w:type="spellEnd"/>
+      <w:r>
+        <w:t>, M. J. (2013). Large birth size does not reduce negative latent effects of harsh environments across life stages in two coral species. Ecology, 94(9), 1966-1976.</w:t>
+      </w:r>
+    </w:p>
+    <w:p>
+      <w:pPr>
+        <w:pStyle w:val="NoSpacing"/>
+        <w:rPr>
+          <w:ins w:id="36" w:author="Rachael Maree Woods" w:date="2016-02-16T14:38:00Z"/>
+        </w:rPr>
+      </w:pPr>
+    </w:p>
+    <w:p>
+      <w:pPr>
+        <w:pStyle w:val="NoSpacing"/>
+        <w:rPr>
+          <w:ins w:id="37" w:author="Rachael Maree Woods" w:date="2016-02-16T14:38:00Z"/>
+        </w:rPr>
+      </w:pPr>
+      <w:ins w:id="38" w:author="Rachael Maree Woods" w:date="2016-02-16T14:38:00Z">
+        <w:r>
+          <w:t xml:space="preserve">We agree that our current understanding of </w:t>
+        </w:r>
+      </w:ins>
+      <w:ins w:id="39" w:author="Rachael Maree Woods" w:date="2016-02-16T14:39:00Z">
+        <w:r>
+          <w:t xml:space="preserve">salinity is limiting as it has come from just a few papers. We have therefore included the paper suggested above to give our analysis more rigour and to support our findings. </w:t>
+        </w:r>
+      </w:ins>
+    </w:p>
+    <w:p>
+      <w:pPr>
+        <w:pStyle w:val="NoSpacing"/>
+        <w:rPr>
+          <w:ins w:id="40" w:author="Rachael Maree Woods" w:date="2016-02-16T14:38:00Z"/>
+        </w:rPr>
+      </w:pPr>
+    </w:p>
+    <w:p>
+      <w:pPr>
+        <w:pStyle w:val="NoSpacing"/>
+      </w:pPr>
+    </w:p>
+    <w:p>
+      <w:pPr>
+        <w:pStyle w:val="NoSpacing"/>
+      </w:pPr>
+      <w:r>
+        <w:t xml:space="preserve">- It would be interesting to model the degree of water filtration or presence vs. absence of microbes as another variable. Water filtration could be </w:t>
+      </w:r>
+      <w:proofErr w:type="spellStart"/>
+      <w:r>
+        <w:t>modeled</w:t>
+      </w:r>
+      <w:proofErr w:type="spellEnd"/>
+      <w:r>
+        <w:t xml:space="preserve"> as a continuous variable with an explanation of which microbial components are lost as the degree of filtration increases. Alternatively, water </w:t>
       </w:r>
       <w:r>
         <w:lastRenderedPageBreak/>
-        <w:t>search terms is often done to query consensuses in the literature, but this approach is too limiting for meta-analyses that seek to use as much data as possible to generate predictive models.</w:t>
-      </w:r>
-    </w:p>
-    <w:p>
-      <w:pPr>
-        <w:pStyle w:val="NoSpacing"/>
-      </w:pPr>
-    </w:p>
-    <w:p>
-      <w:pPr>
-        <w:pStyle w:val="NoSpacing"/>
-      </w:pPr>
-      <w:r>
-        <w:t xml:space="preserve">- Line 137: An important component of seawater is the microbial fraction. Thus, to suggest that seawater in all the studies is ‘typical’ based on nutrients and abiotic characteristics alone ignores an extremely important characteristic of the seawater. More specifically, there likely were different levels of water filtration used in these studies and I suggest that the authors include the degree of water filtration (e.g., 45µm) as another variable identified from each study (perhaps as a column in Supplemental Table 1).  </w:t>
-      </w:r>
-    </w:p>
-    <w:p>
-      <w:pPr>
-        <w:pStyle w:val="NoSpacing"/>
-      </w:pPr>
-    </w:p>
-    <w:p>
-      <w:pPr>
-        <w:pStyle w:val="NoSpacing"/>
-      </w:pPr>
-      <w:r>
-        <w:t>Results:</w:t>
-      </w:r>
-    </w:p>
-    <w:p>
-      <w:pPr>
-        <w:pStyle w:val="NoSpacing"/>
-      </w:pPr>
-      <w:r>
-        <w:t xml:space="preserve">- The effect of salinity on fertilization and larval survivorship is a primary result of the study (abstract, </w:t>
-      </w:r>
-      <w:proofErr w:type="spellStart"/>
-      <w:r>
-        <w:t>model</w:t>
-      </w:r>
-      <w:bookmarkStart w:id="0" w:name="_GoBack"/>
-      <w:bookmarkEnd w:id="0"/>
-      <w:r>
-        <w:t>ed</w:t>
-      </w:r>
-      <w:proofErr w:type="spellEnd"/>
-      <w:r>
-        <w:t xml:space="preserve"> by itself in the Results (line 203), and addressed extensively in the Discussion). Yet, the data </w:t>
+        <w:t xml:space="preserve">filtration could be </w:t>
       </w:r>
       <w:proofErr w:type="spellStart"/>
       <w:r>
@@ -322,112 +682,6 @@
       </w:r>
       <w:proofErr w:type="spellEnd"/>
       <w:r>
-        <w:t xml:space="preserve"> for salinity and fertilization is based on two papers and larval survivorship is based on one paper. This seems very limiting, especially given that there are other papers examining the effect of salinity on coral larval survivorship. I am fairly certain that the data reported in both the papers listed below meet the authors’ criteria for inclusion and thus should be incorporated for a more robust conclusion:</w:t>
-      </w:r>
-    </w:p>
-    <w:p>
-      <w:pPr>
-        <w:pStyle w:val="NoSpacing"/>
-      </w:pPr>
-      <w:proofErr w:type="spellStart"/>
-      <w:r>
-        <w:t>Vermeij</w:t>
-      </w:r>
-      <w:proofErr w:type="spellEnd"/>
-      <w:r>
-        <w:t xml:space="preserve">, M. J. A., Fogarty, N. D., &amp; Miller, M. W. (2006). Pelagic conditions affect larval </w:t>
-      </w:r>
-      <w:proofErr w:type="spellStart"/>
-      <w:r>
-        <w:t>behavior</w:t>
-      </w:r>
-      <w:proofErr w:type="spellEnd"/>
-      <w:r>
-        <w:t xml:space="preserve">, survival, and settlement patterns in the Caribbean coral </w:t>
-      </w:r>
-      <w:proofErr w:type="spellStart"/>
-      <w:r>
-        <w:t>Montastraea</w:t>
-      </w:r>
-      <w:proofErr w:type="spellEnd"/>
-      <w:r>
-        <w:t xml:space="preserve"> </w:t>
-      </w:r>
-      <w:proofErr w:type="spellStart"/>
-      <w:r>
-        <w:t>faveolata</w:t>
-      </w:r>
-      <w:proofErr w:type="spellEnd"/>
-      <w:r>
-        <w:t>. Marine Ecology Progress Series, 310(11).</w:t>
-      </w:r>
-    </w:p>
-    <w:p>
-      <w:pPr>
-        <w:pStyle w:val="NoSpacing"/>
-      </w:pPr>
-      <w:r>
-        <w:t xml:space="preserve">Hartmann, A. C., </w:t>
-      </w:r>
-      <w:proofErr w:type="spellStart"/>
-      <w:r>
-        <w:t>Marhaver</w:t>
-      </w:r>
-      <w:proofErr w:type="spellEnd"/>
-      <w:r>
-        <w:t xml:space="preserve">, K. L., </w:t>
-      </w:r>
-      <w:proofErr w:type="spellStart"/>
-      <w:r>
-        <w:t>Chamberland</w:t>
-      </w:r>
-      <w:proofErr w:type="spellEnd"/>
-      <w:r>
-        <w:t xml:space="preserve">, V. F., </w:t>
-      </w:r>
-      <w:proofErr w:type="spellStart"/>
-      <w:r>
-        <w:t>Sandin</w:t>
-      </w:r>
-      <w:proofErr w:type="spellEnd"/>
-      <w:r>
-        <w:t xml:space="preserve">, S. A., &amp; </w:t>
-      </w:r>
-      <w:proofErr w:type="spellStart"/>
-      <w:r>
-        <w:t>Vermeij</w:t>
-      </w:r>
-      <w:proofErr w:type="spellEnd"/>
-      <w:r>
-        <w:t>, M. J. (2013). Large birth size does not reduce negative latent effects of harsh environments across life stages in two coral species. Ecology, 94(9), 1966-1976.</w:t>
-      </w:r>
-    </w:p>
-    <w:p>
-      <w:pPr>
-        <w:pStyle w:val="NoSpacing"/>
-      </w:pPr>
-    </w:p>
-    <w:p>
-      <w:pPr>
-        <w:pStyle w:val="NoSpacing"/>
-      </w:pPr>
-      <w:r>
-        <w:t xml:space="preserve">- It would be interesting to model the degree of water filtration or presence vs. absence of microbes as another variable. Water filtration could be </w:t>
-      </w:r>
-      <w:proofErr w:type="spellStart"/>
-      <w:r>
-        <w:t>modeled</w:t>
-      </w:r>
-      <w:proofErr w:type="spellEnd"/>
-      <w:r>
-        <w:t xml:space="preserve"> as a continuous variable with an explanation of which microbial components are lost as the degree of filtration increases. Alternatively, water filtration could be </w:t>
-      </w:r>
-      <w:proofErr w:type="spellStart"/>
-      <w:r>
-        <w:t>modeled</w:t>
-      </w:r>
-      <w:proofErr w:type="spellEnd"/>
-      <w:r>
         <w:t xml:space="preserve"> as a binary variable based upon whether the level of filtration removes bacteria or not.</w:t>
       </w:r>
     </w:p>
@@ -447,27 +701,58 @@
     <w:p>
       <w:pPr>
         <w:pStyle w:val="NoSpacing"/>
-      </w:pPr>
-      <w:r>
-        <w:t xml:space="preserve">- Again, much like in the Introduction, the authors focus on the results of specific studies, rather than the results they achieved from their model by combining data from multiple studies. Because of this approach to the writing, the Intro and Discussion read much like a review with a model in the middle. The meta-analysis and </w:t>
-      </w:r>
-      <w:proofErr w:type="spellStart"/>
-      <w:r>
-        <w:t>modeling</w:t>
-      </w:r>
-      <w:proofErr w:type="spellEnd"/>
-      <w:r>
-        <w:t xml:space="preserve"> approach is interesting and useful and should be more of the focus of the Intro and Discussion. Specifically, it would be useful to consider the relative or hierarchical strength/degree of harm from each factor as identified by the model. For example, there could be sentences such as “per unit change in nutrient x there is 50% greater change in survivorship that a per unit change in nutrient y.” These sorts of comparative conclusions would be informative, especially when applied to real-world situations.</w:t>
-      </w:r>
-    </w:p>
-    <w:p>
-      <w:pPr>
-        <w:pStyle w:val="NoSpacing"/>
-      </w:pPr>
-    </w:p>
-    <w:p>
-      <w:pPr>
-        <w:pStyle w:val="NoSpacing"/>
+        <w:rPr>
+          <w:ins w:id="41" w:author="Rachael Maree Woods" w:date="2016-02-16T14:43:00Z"/>
+        </w:rPr>
+      </w:pPr>
+      <w:r>
+        <w:t>- Again, much like in the Introduction, the authors focus on the results of specific studies, rather than the results they achieved from their model by combining data from multiple studies. Because of this approach to the writing, the Intro and Discussion read much like a review with a model in the middle. The meta-analysis and modeling approach is interesting and useful and should be more of the focus of the Intro and Discussion. Specifically, it would be useful to consider the relative or hierarchical strength/degree of harm from each factor as identified by the model. For example, there could be sentences such as “per unit change in nutrient x there is 50% greater change in survivorship that a per unit change in nutrient y.” These sorts of comparative conclusions would be informative, especially when applied to real-world situations.</w:t>
+      </w:r>
+    </w:p>
+    <w:p>
+      <w:pPr>
+        <w:pStyle w:val="NoSpacing"/>
+        <w:rPr>
+          <w:ins w:id="42" w:author="Rachael Maree Woods" w:date="2016-02-16T14:43:00Z"/>
+        </w:rPr>
+      </w:pPr>
+    </w:p>
+    <w:p>
+      <w:pPr>
+        <w:pStyle w:val="NoSpacing"/>
+      </w:pPr>
+      <w:ins w:id="43" w:author="Rachael Maree Woods" w:date="2016-02-16T14:43:00Z">
+        <w:r>
+          <w:t xml:space="preserve">We agree with the Reviewer that we a circular reasoning of our findings as well as that we mainly review the </w:t>
+        </w:r>
+      </w:ins>
+      <w:ins w:id="44" w:author="Rachael Maree Woods" w:date="2016-02-16T14:44:00Z">
+        <w:r>
+          <w:t>literature</w:t>
+        </w:r>
+      </w:ins>
+      <w:ins w:id="45" w:author="Rachael Maree Woods" w:date="2016-02-16T14:43:00Z">
+        <w:r>
+          <w:t xml:space="preserve"> </w:t>
+        </w:r>
+      </w:ins>
+      <w:ins w:id="46" w:author="Rachael Maree Woods" w:date="2016-02-16T14:44:00Z">
+        <w:r>
+          <w:t xml:space="preserve">rather than discuss our own findings or uses of our findings. For these reasons we have focused our discussion on the applications of the model we have created as well as identified the relative important of each factor as suggested. </w:t>
+        </w:r>
+      </w:ins>
+    </w:p>
+    <w:p>
+      <w:pPr>
+        <w:pStyle w:val="NoSpacing"/>
+      </w:pPr>
+    </w:p>
+    <w:p>
+      <w:pPr>
+        <w:pStyle w:val="NoSpacing"/>
+        <w:rPr>
+          <w:ins w:id="47" w:author="Rachael Maree Woods" w:date="2016-02-16T14:47:00Z"/>
+        </w:rPr>
       </w:pPr>
       <w:r>
         <w:t>- Line 280: The sentence starting in this line seems to be very circular. As I read it, the authors state that conclusions from the literature agree with their model, but their model is based on data from these same articles in the literature (based on one being listed in Supplemental Table 1). This isn’t very informative and may be misleading to a casual reader by suggesting external verification of the model.</w:t>
@@ -476,94 +761,917 @@
     <w:p>
       <w:pPr>
         <w:pStyle w:val="NoSpacing"/>
-      </w:pPr>
-    </w:p>
-    <w:p>
-      <w:pPr>
-        <w:pStyle w:val="NoSpacing"/>
-      </w:pPr>
-      <w:r>
-        <w:t xml:space="preserve">- Line 280: In addition to the circular reasoning issue that I identified above, this sentence is also concerning because only one paper (Scott) was used in the </w:t>
-      </w:r>
-      <w:proofErr w:type="spellStart"/>
-      <w:r>
-        <w:t>modeling</w:t>
-      </w:r>
-      <w:proofErr w:type="spellEnd"/>
-      <w:r>
-        <w:t xml:space="preserve">, while the other (Richmond) was not, yet both are suggested to confirm the results of the model. Why was Richmond not </w:t>
-      </w:r>
+        <w:rPr>
+          <w:ins w:id="48" w:author="Rachael Maree Woods" w:date="2016-02-16T14:47:00Z"/>
+        </w:rPr>
+      </w:pPr>
+    </w:p>
+    <w:p>
+      <w:pPr>
+        <w:pStyle w:val="NoSpacing"/>
+      </w:pPr>
+      <w:ins w:id="49" w:author="Rachael Maree Woods" w:date="2016-02-16T14:47:00Z">
+        <w:r>
+          <w:t xml:space="preserve">We agree with the Reviewer that our circulation </w:t>
+        </w:r>
+      </w:ins>
+      <w:ins w:id="50" w:author="Rachael Maree Woods" w:date="2016-02-16T14:48:00Z">
+        <w:r>
+          <w:t xml:space="preserve">explanation of our findings may be misleading and instead have chosen to focus on </w:t>
+        </w:r>
+      </w:ins>
+      <w:ins w:id="51" w:author="Rachael Maree Woods" w:date="2016-02-16T14:49:00Z">
+        <w:r>
+          <w:t>the applications</w:t>
+        </w:r>
+      </w:ins>
+      <w:ins w:id="52" w:author="Rachael Maree Woods" w:date="2016-02-16T14:48:00Z">
+        <w:r>
+          <w:t xml:space="preserve"> of our model and its use in real-world scenarios. </w:t>
+        </w:r>
+      </w:ins>
+    </w:p>
+    <w:p>
+      <w:pPr>
+        <w:pStyle w:val="NoSpacing"/>
+      </w:pPr>
+    </w:p>
+    <w:p>
+      <w:pPr>
+        <w:pStyle w:val="NoSpacing"/>
+        <w:rPr>
+          <w:ins w:id="53" w:author="Rachael Maree Woods" w:date="2016-02-17T08:51:00Z"/>
+        </w:rPr>
+      </w:pPr>
+      <w:r>
+        <w:t>- Line 280: In addition to the circular reasoning issue that I identified above, this sentence is also concerning because only one paper (Scott) was used in the modeling, while the other (Richmond) was not, yet both are suggested to confirm the results of the model. Why was Richmond not included? How are the results of the two studies different? This use of the literature is imprecise and confusing.</w:t>
+      </w:r>
+    </w:p>
+    <w:p>
+      <w:pPr>
+        <w:pStyle w:val="NoSpacing"/>
+        <w:rPr>
+          <w:ins w:id="54" w:author="Rachael Maree Woods" w:date="2016-02-17T08:51:00Z"/>
+        </w:rPr>
+      </w:pPr>
+    </w:p>
+    <w:p>
+      <w:pPr>
+        <w:pStyle w:val="NoSpacing"/>
+      </w:pPr>
+      <w:ins w:id="55" w:author="Rachael Maree Woods" w:date="2016-02-17T08:51:00Z">
+        <w:r>
+          <w:t xml:space="preserve">We </w:t>
+        </w:r>
+      </w:ins>
+      <w:ins w:id="56" w:author="Rachael Maree Woods" w:date="2016-02-17T08:52:00Z">
+        <w:r>
+          <w:t xml:space="preserve">agree that the use of references in this section are confusing and have rectified this section within the text. </w:t>
+        </w:r>
+      </w:ins>
+    </w:p>
+    <w:p>
+      <w:pPr>
+        <w:pStyle w:val="NoSpacing"/>
+      </w:pPr>
+    </w:p>
+    <w:p>
+      <w:pPr>
+        <w:pStyle w:val="NoSpacing"/>
+      </w:pPr>
+      <w:r>
+        <w:t>- Line 285: It is not surprising that the model would reflect the results of the Chua study (because it was included in the model) but not necessarily reflect the results of the Albright study (which was not included in the model). I certainly would hope that the model reflects the data that went into it. Given that one study was used in the model and the other was not, it is misleading to draw the conclusion in this sentence that Chua is supported and Albright was not.</w:t>
+      </w:r>
+    </w:p>
+    <w:p>
+      <w:pPr>
+        <w:pStyle w:val="NoSpacing"/>
+        <w:rPr>
+          <w:ins w:id="57" w:author="Rachael Maree Woods" w:date="2016-02-17T08:55:00Z"/>
+        </w:rPr>
+      </w:pPr>
+    </w:p>
+    <w:p>
+      <w:pPr>
+        <w:pStyle w:val="NoSpacing"/>
+        <w:rPr>
+          <w:ins w:id="58" w:author="Rachael Maree Woods" w:date="2016-02-17T08:55:00Z"/>
+        </w:rPr>
+      </w:pPr>
+      <w:ins w:id="59" w:author="Rachael Maree Woods" w:date="2016-02-17T08:55:00Z">
+        <w:r>
+          <w:t xml:space="preserve">We agree that our circular reasoning for supporting our model is both misleading and confusing and have therefore removed these sections from our </w:t>
+        </w:r>
+      </w:ins>
+      <w:ins w:id="60" w:author="Rachael Maree Woods" w:date="2016-02-17T08:56:00Z">
+        <w:r>
+          <w:t>discussion</w:t>
+        </w:r>
+      </w:ins>
+      <w:ins w:id="61" w:author="Rachael Maree Woods" w:date="2016-02-17T08:55:00Z">
+        <w:r>
+          <w:t xml:space="preserve"> </w:t>
+        </w:r>
+      </w:ins>
+      <w:ins w:id="62" w:author="Rachael Maree Woods" w:date="2016-02-17T08:56:00Z">
+        <w:r>
+          <w:t xml:space="preserve">as well as focused on the applications of our model. </w:t>
+        </w:r>
+      </w:ins>
+    </w:p>
+    <w:p>
+      <w:pPr>
+        <w:pStyle w:val="NoSpacing"/>
+      </w:pPr>
+    </w:p>
+    <w:p>
+      <w:pPr>
+        <w:pStyle w:val="NoSpacing"/>
+      </w:pPr>
+      <w:r>
+        <w:t>- I appreciate that the authors identify some of the limitations of their model. This is rarely done and was useful and refreshing to read. While I fully understand their inability to compare across species, perhaps they could at least include reproductive differences (brooding or broadcasting) or another higher-order life history character as an effect in the model.</w:t>
+      </w:r>
+    </w:p>
+    <w:p>
+      <w:pPr>
+        <w:pStyle w:val="NoSpacing"/>
+        <w:rPr>
+          <w:ins w:id="63" w:author="Rachael Maree Woods" w:date="2016-02-17T08:58:00Z"/>
+        </w:rPr>
+      </w:pPr>
+      <w:ins w:id="64" w:author="Rachael Maree Woods" w:date="2016-02-17T08:58:00Z">
+        <w:r>
+          <w:lastRenderedPageBreak/>
+          <w:t xml:space="preserve">We have taken on the Reviewers comment and did try to include reproductive differences </w:t>
+        </w:r>
+      </w:ins>
+      <w:ins w:id="65" w:author="Rachael Maree Woods" w:date="2016-02-17T08:59:00Z">
+        <w:r>
+          <w:t>within</w:t>
+        </w:r>
+      </w:ins>
+      <w:ins w:id="66" w:author="Rachael Maree Woods" w:date="2016-02-17T08:58:00Z">
+        <w:r>
+          <w:t xml:space="preserve"> </w:t>
+        </w:r>
+      </w:ins>
+      <w:ins w:id="67" w:author="Rachael Maree Woods" w:date="2016-02-17T08:59:00Z">
+        <w:r>
+          <w:t xml:space="preserve">our model however all species used within out fertilisation model were broadcasting and </w:t>
+        </w:r>
+      </w:ins>
+      <w:ins w:id="68" w:author="Rachael Maree Woods" w:date="2016-02-17T09:00:00Z">
+        <w:r>
+          <w:t xml:space="preserve">only one species in our survivorship model was a brooder and therefore this type of variable could not be included. </w:t>
+        </w:r>
+      </w:ins>
+      <w:ins w:id="69" w:author="Rachael Maree Woods" w:date="2016-02-17T08:58:00Z">
+        <w:r>
+          <w:t xml:space="preserve"> </w:t>
+        </w:r>
+      </w:ins>
+    </w:p>
+    <w:p>
+      <w:pPr>
+        <w:pStyle w:val="NoSpacing"/>
+      </w:pPr>
+    </w:p>
+    <w:p>
+      <w:pPr>
+        <w:pStyle w:val="NoSpacing"/>
+      </w:pPr>
+      <w:r>
+        <w:t>- The authors of many studies like this one suggest that their models can be used to establish environmental pollution limits and conservation priorities. Such an application is a very useful and noble pursuit, and thus I commend the authors for this. Yet, as with many other studies, the details of how the models can be used are buried in the methodological details. This way of describing the model may be informative enough for casual readers, but won’t be all that useful for someone trying to generate a useful prediction with the model based on a real-world situation. To allow others to use the model I suggest that the authors include a brief yet detailed supplemental describing how someone with e.g., phosphorous measurements from an MPA reef, can use the model to estimate the impact of phosphorous on coral fertilization and larval survival.</w:t>
+      </w:r>
+    </w:p>
+    <w:p>
+      <w:pPr>
+        <w:pStyle w:val="NoSpacing"/>
+        <w:rPr>
+          <w:ins w:id="70" w:author="Rachael Maree Woods" w:date="2016-02-17T09:02:00Z"/>
+        </w:rPr>
+      </w:pPr>
+    </w:p>
+    <w:p>
+      <w:pPr>
+        <w:pStyle w:val="NoSpacing"/>
+        <w:rPr>
+          <w:ins w:id="71" w:author="Rachael Maree Woods" w:date="2016-02-17T09:02:00Z"/>
+        </w:rPr>
+      </w:pPr>
+      <w:ins w:id="72" w:author="Rachael Maree Woods" w:date="2016-02-17T09:02:00Z">
+        <w:r>
+          <w:t xml:space="preserve">We agree with the Reviewer and have created a supplemental that will allow others to </w:t>
+        </w:r>
+      </w:ins>
+      <w:ins w:id="73" w:author="Rachael Maree Woods" w:date="2016-02-17T09:03:00Z">
+        <w:r>
+          <w:t>utilise</w:t>
+        </w:r>
+      </w:ins>
+      <w:ins w:id="74" w:author="Rachael Maree Woods" w:date="2016-02-17T09:02:00Z">
+        <w:r>
+          <w:t xml:space="preserve"> </w:t>
+        </w:r>
+      </w:ins>
+      <w:ins w:id="75" w:author="Rachael Maree Woods" w:date="2016-02-17T09:03:00Z">
+        <w:r>
+          <w:t xml:space="preserve">the model in a real way. </w:t>
+        </w:r>
+      </w:ins>
+      <w:ins w:id="76" w:author="Rachael Maree Woods" w:date="2016-02-17T09:04:00Z">
+        <w:r>
+          <w:t xml:space="preserve">The code for the model will also be openly available on GITHUB for free access. </w:t>
+        </w:r>
+      </w:ins>
+    </w:p>
+    <w:p>
+      <w:pPr>
+        <w:pStyle w:val="NoSpacing"/>
+      </w:pPr>
+    </w:p>
+    <w:p>
+      <w:pPr>
+        <w:pStyle w:val="NoSpacing"/>
+      </w:pPr>
+      <w:r>
+        <w:t>Minor comments:</w:t>
+      </w:r>
+    </w:p>
+    <w:p>
+      <w:pPr>
+        <w:pStyle w:val="NoSpacing"/>
+        <w:rPr>
+          <w:ins w:id="77" w:author="Rachael Maree Woods" w:date="2016-02-17T09:07:00Z"/>
+        </w:rPr>
+      </w:pPr>
+      <w:r>
+        <w:t xml:space="preserve">- Line 56: “changes to alternative stable states” should be re-phrased. </w:t>
+      </w:r>
+    </w:p>
+    <w:p>
+      <w:pPr>
+        <w:pStyle w:val="NoSpacing"/>
+        <w:rPr>
+          <w:del w:id="78" w:author="Rachael Maree Woods" w:date="2016-02-17T09:08:00Z"/>
+        </w:rPr>
+      </w:pPr>
+      <w:ins w:id="79" w:author="Rachael Maree Woods" w:date="2016-02-17T09:08:00Z">
+        <w:r>
+          <w:t xml:space="preserve">We can see that this statement is poorly worded and have rephrased this sentence. </w:t>
+        </w:r>
+        <w:r>
+          <w:br/>
+        </w:r>
+      </w:ins>
+    </w:p>
+    <w:p>
+      <w:pPr>
+        <w:pStyle w:val="NoSpacing"/>
+      </w:pPr>
+      <w:r>
+        <w:t>- Line 305: Consider re-phrasing “our study is significant because…”</w:t>
+      </w:r>
+    </w:p>
+    <w:p>
+      <w:pPr>
+        <w:pStyle w:val="NoSpacing"/>
+        <w:rPr>
+          <w:b/>
+        </w:rPr>
+      </w:pPr>
+      <w:ins w:id="80" w:author="Rachael Maree Woods" w:date="2016-02-17T09:07:00Z">
+        <w:r>
+          <w:t xml:space="preserve">We can see that this statement is poorly worded and have rephrased this sentence. </w:t>
+        </w:r>
+      </w:ins>
+      <w:r>
+        <w:br/>
+      </w:r>
+      <w:r>
+        <w:br/>
+      </w:r>
+      <w:r>
+        <w:br/>
+      </w:r>
+      <w:r>
+        <w:rPr>
+          <w:b/>
+        </w:rPr>
+        <w:t xml:space="preserve">Reviewer #2: </w:t>
+      </w:r>
+    </w:p>
+    <w:p>
+      <w:pPr>
+        <w:pStyle w:val="NoSpacing"/>
+        <w:rPr>
+          <w:ins w:id="81" w:author="Rachael Maree Woods" w:date="2016-02-17T09:12:00Z"/>
+        </w:rPr>
+      </w:pPr>
+      <w:r>
+        <w:t>Overall comment: The difficulty of what is being attempted here is great. As noted in the conclusions the number of usable studies found is small and hence I think the uncertainty in any conclusions found is large. Hence I find many of the conclusions as to degree of effect unconvincing especially after examining the strength of the statistics as well as the range of concentrations causing effects. Overall I think many more caveats are needed in interpreting the analysis and unfortunately these will weaken the value of the conclusions from the study.</w:t>
+      </w:r>
+      <w:r>
+        <w:br/>
+      </w:r>
+      <w:r>
+        <w:br/>
+        <w:t>Other comments</w:t>
+      </w:r>
+      <w:proofErr w:type="gramStart"/>
+      <w:r>
+        <w:t>:</w:t>
+      </w:r>
+      <w:proofErr w:type="gramEnd"/>
+      <w:r>
+        <w:br/>
+        <w:t>1. Very annoying that "phosphorus" is generally miss-spelt throughout.</w:t>
+      </w:r>
+    </w:p>
+    <w:p>
+      <w:pPr>
+        <w:pStyle w:val="NoSpacing"/>
+        <w:rPr>
+          <w:ins w:id="82" w:author="Rachael Maree Woods" w:date="2016-02-17T09:13:00Z"/>
+        </w:rPr>
+      </w:pPr>
+      <w:ins w:id="83" w:author="Rachael Maree Woods" w:date="2016-02-17T09:13:00Z">
+        <w:r>
+          <w:t>These spelling errors have been corrected</w:t>
+        </w:r>
+      </w:ins>
+      <w:r>
+        <w:br/>
+        <w:t>2. Line 49/50 - runoff MAY CAUSE eutrophication (a complex term to use anyhow</w:t>
+      </w:r>
+      <w:proofErr w:type="gramStart"/>
+      <w:r>
+        <w:t>)but</w:t>
+      </w:r>
+      <w:proofErr w:type="gramEnd"/>
+      <w:r>
+        <w:t xml:space="preserve"> not necessarily.</w:t>
+      </w:r>
+    </w:p>
+    <w:p>
+      <w:pPr>
+        <w:pStyle w:val="NoSpacing"/>
+        <w:rPr>
+          <w:ins w:id="84" w:author="Rachael Maree Woods" w:date="2016-02-17T09:13:00Z"/>
+        </w:rPr>
+      </w:pPr>
+      <w:ins w:id="85" w:author="Rachael Maree Woods" w:date="2016-02-17T09:13:00Z">
+        <w:r>
+          <w:t xml:space="preserve">We agree with the Reviewer and have re-phrased this sentence. </w:t>
+        </w:r>
+      </w:ins>
+      <w:r>
+        <w:br/>
+        <w:t>3. Line 51/52. Separate "heavy metal" from "pollutants" - not automatically the same thing.</w:t>
+      </w:r>
+    </w:p>
+    <w:p>
+      <w:pPr>
+        <w:pStyle w:val="NoSpacing"/>
+        <w:rPr>
+          <w:ins w:id="86" w:author="Rachael Maree Woods" w:date="2016-02-17T09:17:00Z"/>
+        </w:rPr>
+      </w:pPr>
+      <w:ins w:id="87" w:author="Rachael Maree Woods" w:date="2016-02-17T09:16:00Z">
+        <w:r>
+          <w:t xml:space="preserve">We agree and have re-phrased this sentence. </w:t>
+        </w:r>
+      </w:ins>
+      <w:r>
+        <w:br/>
+        <w:t>4. Line 52/53 - "higher trophic level" - higher than what?</w:t>
+      </w:r>
+    </w:p>
+    <w:p>
+      <w:pPr>
+        <w:pStyle w:val="NoSpacing"/>
+        <w:rPr>
+          <w:ins w:id="88" w:author="Rachael Maree Woods" w:date="2016-02-17T09:19:00Z"/>
+        </w:rPr>
+      </w:pPr>
+      <w:ins w:id="89" w:author="Rachael Maree Woods" w:date="2016-02-17T09:17:00Z">
+        <w:r>
+          <w:t xml:space="preserve">We concur that this sentence is unclear and have made </w:t>
+        </w:r>
+      </w:ins>
+      <w:ins w:id="90" w:author="Rachael Maree Woods" w:date="2016-02-17T09:18:00Z">
+        <w:r>
+          <w:t>changes</w:t>
+        </w:r>
+      </w:ins>
+      <w:ins w:id="91" w:author="Rachael Maree Woods" w:date="2016-02-17T09:17:00Z">
+        <w:r>
+          <w:t xml:space="preserve"> </w:t>
+        </w:r>
+      </w:ins>
+      <w:ins w:id="92" w:author="Rachael Maree Woods" w:date="2016-02-17T09:18:00Z">
+        <w:r>
+          <w:t xml:space="preserve">to clear this up. </w:t>
+        </w:r>
+      </w:ins>
+      <w:r>
+        <w:br/>
+        <w:t>5. Line 55 - increased nutrient status can cause issues to coral reefs even in the absence of decreased herbivory.</w:t>
+      </w:r>
+    </w:p>
+    <w:p>
+      <w:pPr>
+        <w:pStyle w:val="NoSpacing"/>
+        <w:rPr>
+          <w:ins w:id="93" w:author="Rachael Maree Woods" w:date="2016-02-17T09:19:00Z"/>
+        </w:rPr>
+      </w:pPr>
+      <w:ins w:id="94" w:author="Rachael Maree Woods" w:date="2016-02-17T09:19:00Z">
+        <w:r>
+          <w:t>We agree with this comment and have included both within this sentence</w:t>
+        </w:r>
+      </w:ins>
+      <w:r>
+        <w:br/>
+        <w:t>6. Line 60. - Not "leading to" but perhaps "associated with"</w:t>
+      </w:r>
+    </w:p>
+    <w:p>
+      <w:pPr>
+        <w:pStyle w:val="NoSpacing"/>
+        <w:rPr>
+          <w:ins w:id="95" w:author="Rachael Maree Woods" w:date="2016-02-17T09:20:00Z"/>
+        </w:rPr>
+      </w:pPr>
+      <w:ins w:id="96" w:author="Rachael Maree Woods" w:date="2016-02-17T09:20:00Z">
+        <w:r>
+          <w:t>This change has been made</w:t>
+        </w:r>
+      </w:ins>
+      <w:r>
+        <w:br/>
+        <w:t>7. Line 86 - nutrient "concentrations" not nutrient "load"</w:t>
+      </w:r>
+    </w:p>
+    <w:p>
+      <w:pPr>
+        <w:pStyle w:val="NoSpacing"/>
+        <w:rPr>
+          <w:ins w:id="97" w:author="Rachael Maree Woods" w:date="2016-02-17T09:24:00Z"/>
+        </w:rPr>
+      </w:pPr>
+      <w:ins w:id="98" w:author="Rachael Maree Woods" w:date="2016-02-17T09:20:00Z">
+        <w:r>
+          <w:lastRenderedPageBreak/>
+          <w:t xml:space="preserve">This change has been made. </w:t>
+        </w:r>
+      </w:ins>
+      <w:r>
+        <w:br/>
+        <w:t>8. Line 88/89 - The presence of copper and lead in ocean waters is not mainly the result of mining and manufacturing! Perhaps INCREASED concentrations above "natural" may be.</w:t>
+      </w:r>
+    </w:p>
+    <w:p>
+      <w:pPr>
+        <w:pStyle w:val="NoSpacing"/>
+        <w:rPr>
+          <w:ins w:id="99" w:author="Rachael Maree Woods" w:date="2016-02-17T09:25:00Z"/>
+        </w:rPr>
+      </w:pPr>
+      <w:ins w:id="100" w:author="Rachael Maree Woods" w:date="2016-02-17T09:25:00Z">
+        <w:r>
+          <w:t>We agree that this sentence was unclear and have made changes to reflect this.</w:t>
+        </w:r>
+      </w:ins>
+      <w:r>
+        <w:br/>
+        <w:t xml:space="preserve">9. Line 93. Rewrite this line as it is </w:t>
+      </w:r>
+      <w:proofErr w:type="spellStart"/>
+      <w:r>
+        <w:t>inacurate</w:t>
+      </w:r>
+      <w:proofErr w:type="spellEnd"/>
+      <w:r>
+        <w:t xml:space="preserve"> as well as not making sense.</w:t>
+      </w:r>
+    </w:p>
+    <w:p>
+      <w:pPr>
+        <w:pStyle w:val="NoSpacing"/>
+        <w:rPr>
+          <w:ins w:id="101" w:author="Rachael Maree Woods" w:date="2016-02-17T09:27:00Z"/>
+        </w:rPr>
+      </w:pPr>
+      <w:ins w:id="102" w:author="Rachael Maree Woods" w:date="2016-02-17T09:26:00Z">
+        <w:r>
+          <w:t xml:space="preserve">We have re-written this line to make it more accurate and clear. </w:t>
+        </w:r>
+      </w:ins>
+      <w:r>
+        <w:br/>
+        <w:t>10. Line 95 - "increased" freshwater fluxes?</w:t>
+      </w:r>
+    </w:p>
+    <w:p>
+      <w:pPr>
+        <w:pStyle w:val="NoSpacing"/>
+        <w:rPr>
+          <w:ins w:id="103" w:author="Rachael Maree Woods" w:date="2016-02-17T09:40:00Z"/>
+        </w:rPr>
+      </w:pPr>
+      <w:ins w:id="104" w:author="Rachael Maree Woods" w:date="2016-02-17T09:27:00Z">
+        <w:r>
+          <w:t xml:space="preserve">We </w:t>
+        </w:r>
+      </w:ins>
+      <w:ins w:id="105" w:author="Rachael Maree Woods" w:date="2016-02-17T09:28:00Z">
+        <w:r>
+          <w:t xml:space="preserve">can see how this idea is confusing and have made changes to clarify this sentence. </w:t>
+        </w:r>
+      </w:ins>
+      <w:r>
+        <w:br/>
+        <w:t>11. Line 123 - What does "</w:t>
+      </w:r>
+      <w:proofErr w:type="gramStart"/>
+      <w:r>
+        <w:t>phosphor(</w:t>
+      </w:r>
+      <w:proofErr w:type="gramEnd"/>
+      <w:r>
+        <w:t>o)us" mean here?? I'm assuming maybe "phosphate" or DIP - absolutely need to use an accurate term for what the levels or concentrations were actually of. As written it could be anything from TP, PP, DIP, DOP, TDP or some combination of these. This is totally unacceptable.</w:t>
+      </w:r>
+    </w:p>
+    <w:p>
+      <w:pPr>
+        <w:pStyle w:val="NoSpacing"/>
+        <w:rPr>
+          <w:ins w:id="106" w:author="Rachael Maree Woods" w:date="2016-02-17T09:41:00Z"/>
+        </w:rPr>
+      </w:pPr>
+      <w:ins w:id="107" w:author="Rachael Maree Woods" w:date="2016-02-17T09:40:00Z">
+        <w:r>
+          <w:t>We agree that we have been unclear when defining the term ‘phosp</w:t>
+        </w:r>
+      </w:ins>
+      <w:ins w:id="108" w:author="Rachael Maree Woods" w:date="2016-02-17T09:41:00Z">
+        <w:r>
+          <w:t xml:space="preserve">horus’ and have made changes throughout the text to clarify this. </w:t>
+        </w:r>
+      </w:ins>
+      <w:r>
+        <w:br/>
+        <w:t xml:space="preserve">12. Line 133 - Suspended sediment in experimental systems comes in many forms - with varying amounts of organic content, carbonate content, nutrient content </w:t>
+      </w:r>
+      <w:proofErr w:type="spellStart"/>
+      <w:r>
+        <w:t>etc</w:t>
+      </w:r>
+      <w:proofErr w:type="spellEnd"/>
+      <w:r>
+        <w:t xml:space="preserve"> and differing particle size. These will not all have the same toxic effect on the processes examined in this study.</w:t>
+      </w:r>
+    </w:p>
+    <w:p>
+      <w:pPr>
+        <w:pStyle w:val="NoSpacing"/>
+        <w:rPr>
+          <w:ins w:id="109" w:author="Rachael Maree Woods" w:date="2016-02-17T10:38:00Z"/>
+        </w:rPr>
+      </w:pPr>
+      <w:ins w:id="110" w:author="Rachael Maree Woods" w:date="2016-02-17T09:41:00Z">
+        <w:r>
+          <w:t>While</w:t>
+        </w:r>
+        <w:r>
+          <w:t xml:space="preserve"> we agree with the Reviewer that suspended sediment can come in many forms the papers used within our model did not sp</w:t>
+        </w:r>
+      </w:ins>
+      <w:ins w:id="111" w:author="Rachael Maree Woods" w:date="2016-02-17T10:37:00Z">
+        <w:r>
+          <w:t>ecify the organic content, carbonate content or the nutrient content</w:t>
+        </w:r>
+      </w:ins>
+      <w:ins w:id="112" w:author="Rachael Maree Woods" w:date="2016-02-17T10:38:00Z">
+        <w:r>
+          <w:t xml:space="preserve">. While some the papers did suggest the particle size it was not consistently found across all papers used. </w:t>
+        </w:r>
+      </w:ins>
+      <w:r>
+        <w:br/>
+        <w:t>13. Line 124 - By "acidification" you mean pH I think and you should say so.</w:t>
+      </w:r>
+    </w:p>
+    <w:p>
+      <w:pPr>
+        <w:pStyle w:val="NoSpacing"/>
+        <w:rPr>
+          <w:ins w:id="113" w:author="Rachael Maree Woods" w:date="2016-02-17T10:38:00Z"/>
+        </w:rPr>
+      </w:pPr>
+      <w:ins w:id="114" w:author="Rachael Maree Woods" w:date="2016-02-17T10:41:00Z">
+        <w:r>
+          <w:t>This change has been made.</w:t>
+        </w:r>
+      </w:ins>
+    </w:p>
+    <w:p>
+      <w:pPr>
+        <w:pStyle w:val="NoSpacing"/>
+        <w:rPr>
+          <w:ins w:id="115" w:author="Rachael Maree Woods" w:date="2016-02-17T10:41:00Z"/>
+        </w:rPr>
+      </w:pPr>
+      <w:r>
+        <w:br/>
+        <w:t xml:space="preserve">14. Line 148 - Of the 18 studies how many included each of the parameters used in your analysis? </w:t>
+      </w:r>
+      <w:proofErr w:type="gramStart"/>
+      <w:r>
+        <w:t>i.e</w:t>
+      </w:r>
+      <w:proofErr w:type="gramEnd"/>
+      <w:r>
+        <w:t>. how many studies included, for example, salinity as a test parameter. This is important to know.</w:t>
+      </w:r>
+    </w:p>
+    <w:p>
+      <w:pPr>
+        <w:pStyle w:val="NoSpacing"/>
+        <w:rPr>
+          <w:ins w:id="116" w:author="Rachael Maree Woods" w:date="2016-02-17T10:41:00Z"/>
+        </w:rPr>
+      </w:pPr>
+      <w:ins w:id="117" w:author="Rachael Maree Woods" w:date="2016-02-17T10:42:00Z">
+        <w:r>
+          <w:t>We agree that including the number of papers used for each parameter would be useful and have created a table to show this information.</w:t>
+        </w:r>
+      </w:ins>
+    </w:p>
+    <w:p>
+      <w:pPr>
+        <w:pStyle w:val="NoSpacing"/>
+        <w:rPr>
+          <w:ins w:id="118" w:author="Rachael Maree Woods" w:date="2016-02-17T10:42:00Z"/>
+        </w:rPr>
+      </w:pPr>
+      <w:r>
+        <w:br/>
+        <w:t>15. Line 213/214 - However the results also show the resilience of the processes to changes in the other parameters.</w:t>
+      </w:r>
+    </w:p>
+    <w:p>
+      <w:pPr>
+        <w:pStyle w:val="NoSpacing"/>
+        <w:rPr>
+          <w:ins w:id="119" w:author="Rachael Maree Woods" w:date="2016-02-17T10:42:00Z"/>
+        </w:rPr>
+      </w:pPr>
+      <w:ins w:id="120" w:author="Rachael Maree Woods" w:date="2016-02-17T10:43:00Z">
+        <w:r>
+          <w:t xml:space="preserve">We agree with this comment that the model is affected by the </w:t>
+        </w:r>
+      </w:ins>
+      <w:ins w:id="121" w:author="Rachael Maree Woods" w:date="2016-02-17T10:44:00Z">
+        <w:r>
+          <w:t xml:space="preserve">other parameters within in and have made this </w:t>
+        </w:r>
+      </w:ins>
+      <w:ins w:id="122" w:author="Rachael Maree Woods" w:date="2016-02-17T11:28:00Z">
+        <w:r>
+          <w:t>clearer</w:t>
+        </w:r>
+      </w:ins>
+      <w:ins w:id="123" w:author="Rachael Maree Woods" w:date="2016-02-17T10:44:00Z">
+        <w:r>
+          <w:t xml:space="preserve">. </w:t>
+        </w:r>
+      </w:ins>
+    </w:p>
+    <w:p>
+      <w:pPr>
+        <w:pStyle w:val="NoSpacing"/>
+        <w:rPr>
+          <w:ins w:id="124" w:author="Rachael Maree Woods" w:date="2016-02-17T11:28:00Z"/>
+        </w:rPr>
+      </w:pPr>
+      <w:r>
+        <w:br/>
+        <w:t>16. Line 216 - elevated copper often related to shipping and anti-fouling in coastal marine environments rather than just industrial activities</w:t>
+      </w:r>
+    </w:p>
+    <w:p>
+      <w:pPr>
+        <w:pStyle w:val="NoSpacing"/>
+        <w:rPr>
+          <w:ins w:id="125" w:author="Rachael Maree Woods" w:date="2016-02-17T11:29:00Z"/>
+        </w:rPr>
+      </w:pPr>
+      <w:r>
+        <w:br/>
+        <w:t>17. Line 221 - No discussion here WRT the effects of "free" Cu ions versus organically bound copper in marine waters. Not a simple system.</w:t>
+      </w:r>
+    </w:p>
+    <w:p>
+      <w:pPr>
+        <w:pStyle w:val="NoSpacing"/>
+        <w:rPr>
+          <w:ins w:id="126" w:author="Rachael Maree Woods" w:date="2016-02-17T11:29:00Z"/>
+        </w:rPr>
+      </w:pPr>
+    </w:p>
+    <w:p>
+      <w:pPr>
+        <w:pStyle w:val="NoSpacing"/>
+        <w:rPr>
+          <w:ins w:id="127" w:author="Rachael Maree Woods" w:date="2016-02-17T11:29:00Z"/>
+        </w:rPr>
+      </w:pPr>
+      <w:r>
+        <w:br/>
+        <w:t xml:space="preserve">18. Line 228 - </w:t>
+      </w:r>
+      <w:proofErr w:type="spellStart"/>
+      <w:r>
+        <w:t>Presumeably</w:t>
+      </w:r>
+      <w:proofErr w:type="spellEnd"/>
+      <w:r>
+        <w:t xml:space="preserve"> what is meant here is reducing copper pollution NOT reducing copper presence in natural unpolluted systems. Needs to be made clear.</w:t>
+      </w:r>
+    </w:p>
+    <w:p>
+      <w:pPr>
+        <w:pStyle w:val="NoSpacing"/>
+        <w:rPr>
+          <w:ins w:id="128" w:author="Rachael Maree Woods" w:date="2016-02-17T11:29:00Z"/>
+        </w:rPr>
+      </w:pPr>
+    </w:p>
+    <w:p>
+      <w:pPr>
+        <w:pStyle w:val="NoSpacing"/>
+        <w:rPr>
+          <w:ins w:id="129" w:author="Rachael Maree Woods" w:date="2016-02-17T11:29:00Z"/>
+        </w:rPr>
+      </w:pPr>
+      <w:r>
+        <w:br/>
+        <w:t>19. Line 230/231 - Incorrect - Cu is once again the main anti-</w:t>
+      </w:r>
+      <w:proofErr w:type="spellStart"/>
+      <w:r>
+        <w:t>foulant</w:t>
+      </w:r>
+      <w:proofErr w:type="spellEnd"/>
+      <w:r>
+        <w:t xml:space="preserve"> (in combination with herbicides</w:t>
+      </w:r>
+      <w:proofErr w:type="gramStart"/>
+      <w:r>
+        <w:t>)on</w:t>
+      </w:r>
+      <w:proofErr w:type="gramEnd"/>
+      <w:r>
+        <w:t xml:space="preserve"> new and current ships.</w:t>
+      </w:r>
+    </w:p>
+    <w:p>
+      <w:pPr>
+        <w:pStyle w:val="NoSpacing"/>
+        <w:rPr>
+          <w:ins w:id="130" w:author="Rachael Maree Woods" w:date="2016-02-17T11:29:00Z"/>
+        </w:rPr>
+      </w:pPr>
+    </w:p>
+    <w:p>
+      <w:pPr>
+        <w:pStyle w:val="NoSpacing"/>
+        <w:rPr>
+          <w:ins w:id="131" w:author="Rachael Maree Woods" w:date="2016-02-17T11:29:00Z"/>
+        </w:rPr>
+      </w:pPr>
+      <w:r>
+        <w:br/>
+        <w:t>20. Line 231 - Most copper in marine environments DOES NOT originate from anti-fouling!!</w:t>
+      </w:r>
+    </w:p>
+    <w:p>
+      <w:pPr>
+        <w:pStyle w:val="NoSpacing"/>
+        <w:rPr>
+          <w:ins w:id="132" w:author="Rachael Maree Woods" w:date="2016-02-17T11:29:00Z"/>
+        </w:rPr>
+      </w:pPr>
       <w:r>
         <w:lastRenderedPageBreak/>
-        <w:t>included? How are the results of the two studies different? This use of the literature is imprecise and confusing.</w:t>
-      </w:r>
-    </w:p>
-    <w:p>
-      <w:pPr>
-        <w:pStyle w:val="NoSpacing"/>
-      </w:pPr>
-    </w:p>
-    <w:p>
-      <w:pPr>
-        <w:pStyle w:val="NoSpacing"/>
-      </w:pPr>
-      <w:r>
-        <w:t>- Line 285: It is not surprising that the model would reflect the results of the Chua study (because it was included in the model) but not necessarily reflect the results of the Albright study (which was not included in the model). I certainly would hope that the model reflects the data that went into it. Given that one study was used in the model and the other was not, it is misleading to draw the conclusion in this sentence that Chua is supported and Albright was not.</w:t>
-      </w:r>
-    </w:p>
-    <w:p>
-      <w:pPr>
-        <w:pStyle w:val="NoSpacing"/>
-      </w:pPr>
-    </w:p>
-    <w:p>
-      <w:pPr>
-        <w:pStyle w:val="NoSpacing"/>
-      </w:pPr>
-      <w:r>
-        <w:t>- I appreciate that the authors identify some of the limitations of their model. This is rarely done and was useful and refreshing to read. While I fully understand their inability to compare across species, perhaps they could at least include reproductive differences (brooding or broadcasting) or another higher-order life history character as an effect in the model.</w:t>
-      </w:r>
-    </w:p>
-    <w:p>
-      <w:pPr>
-        <w:pStyle w:val="NoSpacing"/>
-      </w:pPr>
-    </w:p>
-    <w:p>
-      <w:pPr>
-        <w:pStyle w:val="NoSpacing"/>
-      </w:pPr>
-      <w:r>
-        <w:t>- The authors of many studies like this one suggest that their models can be used to establish environmental pollution limits and conservation priorities. Such an application is a very useful and noble pursuit, and thus I commend the authors for this. Yet, as with many other studies, the details of how the models can be used are buried in the methodological details. This way of describing the model may be informative enough for casual readers, but won’t be all that useful for someone trying to generate a useful prediction with the model based on a real-world situation. To allow others to use the model I suggest that the authors include a brief yet detailed supplemental describing how someone with e.g., phosphorous measurements from an MPA reef, can use the model to estimate the impact of phosphorous on coral fertilization and larval survival.</w:t>
-      </w:r>
-    </w:p>
-    <w:p>
-      <w:pPr>
-        <w:pStyle w:val="NoSpacing"/>
-      </w:pPr>
-    </w:p>
-    <w:p>
-      <w:pPr>
-        <w:pStyle w:val="NoSpacing"/>
-      </w:pPr>
-      <w:r>
-        <w:t>Minor comments:</w:t>
-      </w:r>
-    </w:p>
-    <w:p>
-      <w:pPr>
-        <w:pStyle w:val="NoSpacing"/>
-      </w:pPr>
-      <w:r>
-        <w:t xml:space="preserve">- Line 56: “changes to alternative stable states” should be re-phrased. </w:t>
-      </w:r>
-    </w:p>
-    <w:p>
-      <w:pPr>
-        <w:pStyle w:val="NoSpacing"/>
-      </w:pPr>
-      <w:r>
-        <w:t>- Line 305: Consider re-phrasing “our study is significant because…”</w:t>
+        <w:br/>
+        <w:t>21. Line 236 - I don't believe lead is likely to be a more serious pollutant than copper in nearshore environments because of its higher "levels". I note the references used here are very old and pre-date the reduced use of lead in petrol and the increasing use of Cu again in anti-fouling due to cessation of use of TBT.</w:t>
+      </w:r>
+    </w:p>
+    <w:p>
+      <w:pPr>
+        <w:pStyle w:val="NoSpacing"/>
+        <w:rPr>
+          <w:ins w:id="133" w:author="Rachael Maree Woods" w:date="2016-02-17T11:29:00Z"/>
+        </w:rPr>
+      </w:pPr>
+    </w:p>
+    <w:p>
+      <w:pPr>
+        <w:pStyle w:val="NoSpacing"/>
+        <w:rPr>
+          <w:ins w:id="134" w:author="Rachael Maree Woods" w:date="2016-02-17T12:29:00Z"/>
+        </w:rPr>
+      </w:pPr>
+      <w:r>
+        <w:br/>
+        <w:t>22. Line 250 - 100 mg/L is hardly a "low level" of suspended sediment!</w:t>
+      </w:r>
+    </w:p>
+    <w:p>
+      <w:pPr>
+        <w:pStyle w:val="NoSpacing"/>
+        <w:rPr>
+          <w:ins w:id="135" w:author="Rachael Maree Woods" w:date="2016-02-17T11:30:00Z"/>
+        </w:rPr>
+      </w:pPr>
+      <w:r>
+        <w:br/>
+        <w:t>Line 267 - wetlands to "fix-nitrogen" - I assume you mean to remove nitrogen as biomass or dinitrogen. I don't see how this affects phosphorus however the subject of this sentence.</w:t>
+      </w:r>
+    </w:p>
+    <w:p>
+      <w:pPr>
+        <w:pStyle w:val="NoSpacing"/>
+        <w:rPr>
+          <w:ins w:id="136" w:author="Rachael Maree Woods" w:date="2016-02-17T11:30:00Z"/>
+        </w:rPr>
+      </w:pPr>
+    </w:p>
+    <w:p>
+      <w:pPr>
+        <w:pStyle w:val="NoSpacing"/>
+        <w:rPr>
+          <w:ins w:id="137" w:author="Rachael Maree Woods" w:date="2016-02-17T12:29:00Z"/>
+        </w:rPr>
+      </w:pPr>
+      <w:r>
+        <w:br/>
+        <w:t>Line 276/277 - Why "especially in tropical waters"?</w:t>
+      </w:r>
+    </w:p>
+    <w:p>
+      <w:pPr>
+        <w:pStyle w:val="NoSpacing"/>
+        <w:rPr>
+          <w:ins w:id="138" w:author="Rachael Maree Woods" w:date="2016-02-17T12:29:00Z"/>
+        </w:rPr>
+      </w:pPr>
+      <w:r>
+        <w:br/>
+        <w:t xml:space="preserve">Line </w:t>
+      </w:r>
+      <w:proofErr w:type="spellStart"/>
+      <w:r>
+        <w:t>Line</w:t>
+      </w:r>
+      <w:proofErr w:type="spellEnd"/>
+      <w:r>
+        <w:t xml:space="preserve"> 279 - There's no suggestion climate change will lead to the oceans or even coastal waters </w:t>
+      </w:r>
+      <w:proofErr w:type="spellStart"/>
+      <w:r>
+        <w:t>becomming</w:t>
+      </w:r>
+      <w:proofErr w:type="spellEnd"/>
+      <w:r>
+        <w:t xml:space="preserve"> GENERALLY less saline. Episodically perhaps in larger runoff events.</w:t>
+      </w:r>
+    </w:p>
+    <w:p>
+      <w:pPr>
+        <w:pStyle w:val="NoSpacing"/>
+      </w:pPr>
+      <w:bookmarkStart w:id="139" w:name="_GoBack"/>
+      <w:bookmarkEnd w:id="139"/>
+      <w:r>
+        <w:br/>
+        <w:t xml:space="preserve">Line 285/286 - pH effect depends on ranges of </w:t>
+      </w:r>
+      <w:proofErr w:type="spellStart"/>
+      <w:proofErr w:type="gramStart"/>
+      <w:r>
+        <w:t>pHs</w:t>
+      </w:r>
+      <w:proofErr w:type="spellEnd"/>
+      <w:proofErr w:type="gramEnd"/>
+      <w:r>
+        <w:t xml:space="preserve"> tested in original studies. These are not shown so hard to comment.</w:t>
+      </w:r>
+      <w:r>
+        <w:br/>
       </w:r>
     </w:p>
     <w:p>
@@ -574,6 +1682,53 @@
         </w:rPr>
       </w:pPr>
       <w:r>
+        <w:t>Conclusions generally - More discussion of the effects of these parameters in episodic events would be good as this is when one gets the greatest range of many of the parameters tested.</w:t>
+      </w:r>
+      <w:r>
+        <w:br/>
+        <w:t>Figure 2b - Huge concentrations of lead - unrealistic in the real world - amazing there is such a small effect given the toxicity of lead.</w:t>
+      </w:r>
+      <w:r>
+        <w:br/>
+        <w:t xml:space="preserve">Figure 2d - Not much affect until salinity is less than 25. </w:t>
+      </w:r>
+      <w:proofErr w:type="gramStart"/>
+      <w:r>
+        <w:t>i.e</w:t>
+      </w:r>
+      <w:proofErr w:type="gramEnd"/>
+      <w:r>
+        <w:t>. all OK between 25 to 37.</w:t>
+      </w:r>
+      <w:r>
+        <w:br/>
+        <w:t xml:space="preserve">Table 1. The references used for these "natural" concentrations in seawater are all inappropriate coming from aquarium sources etc. Please use well scientifically validated sources of which there are many. In </w:t>
+      </w:r>
+      <w:proofErr w:type="spellStart"/>
+      <w:r>
+        <w:t>particlar</w:t>
+      </w:r>
+      <w:proofErr w:type="spellEnd"/>
+      <w:r>
+        <w:t xml:space="preserve"> assuming </w:t>
+      </w:r>
+      <w:proofErr w:type="spellStart"/>
+      <w:r>
+        <w:t>phosphouus</w:t>
+      </w:r>
+      <w:proofErr w:type="spellEnd"/>
+      <w:r>
+        <w:t xml:space="preserve"> means phosphate 0.446 (a strangely precise number!) </w:t>
+      </w:r>
+      <w:proofErr w:type="spellStart"/>
+      <w:r>
+        <w:t>uM</w:t>
+      </w:r>
+      <w:proofErr w:type="spellEnd"/>
+      <w:r>
+        <w:t xml:space="preserve"> is very high for "normal" tropical ocean waters.</w:t>
+      </w:r>
+      <w:r>
         <w:br/>
       </w:r>
       <w:r>
@@ -586,23 +1741,33 @@
         <w:rPr>
           <w:b/>
         </w:rPr>
-        <w:t xml:space="preserve">Reviewer #2: </w:t>
-      </w:r>
-    </w:p>
-    <w:p>
-      <w:pPr>
-        <w:pStyle w:val="NoSpacing"/>
-      </w:pPr>
-      <w:r>
-        <w:t>Overall comment: The difficulty of what is being attempted here is great. As noted in the conclusions the number of usable studies found is small and hence I think the uncertainty in any conclusions found is large. Hence I find many of the conclusions as to degree of effect unconvincing especially after examining the strength of the statistics as well as the range of concentrations causing effects. Overall I think many more caveats are needed in interpreting the analysis and unfortunately these will weaken the value of the conclusions from the study.</w:t>
-      </w:r>
-      <w:r>
-        <w:br/>
-      </w:r>
-      <w:r>
-        <w:br/>
-        <w:t>Other comments</w:t>
-      </w:r>
+        <w:t>Reviewer #3:</w:t>
+      </w:r>
+    </w:p>
+    <w:p>
+      <w:pPr>
+        <w:pStyle w:val="NoSpacing"/>
+      </w:pPr>
+      <w:r>
+        <w:t>Review of Wood's Environmental factors limiting fertilisation and larval success in corals</w:t>
+      </w:r>
+      <w:r>
+        <w:br/>
+        <w:t xml:space="preserve">This paper addresses for sure an interesting (i.e., publishable) topic, but several improvements are required before the </w:t>
+      </w:r>
+      <w:proofErr w:type="spellStart"/>
+      <w:r>
+        <w:t>ms</w:t>
+      </w:r>
+      <w:proofErr w:type="spellEnd"/>
+      <w:r>
+        <w:t xml:space="preserve"> (as a review paper) truly overviews the current state of the field the authors address in this </w:t>
+      </w:r>
+      <w:proofErr w:type="spellStart"/>
+      <w:r>
+        <w:t>ms</w:t>
+      </w:r>
+      <w:proofErr w:type="spellEnd"/>
       <w:proofErr w:type="gramStart"/>
       <w:r>
         <w:t>:</w:t>
@@ -610,331 +1775,34 @@
       <w:proofErr w:type="gramEnd"/>
       <w:r>
         <w:br/>
-        <w:t>1. Very annoying that "phosphorus" is generally miss-spelt throughout.</w:t>
-      </w:r>
-      <w:r>
-        <w:br/>
-        <w:t>2. Line 49/50 - runoff MAY CAUSE eutrophication (a complex term to use anyhow</w:t>
-      </w:r>
-      <w:proofErr w:type="gramStart"/>
-      <w:r>
-        <w:t>)but</w:t>
-      </w:r>
-      <w:proofErr w:type="gramEnd"/>
-      <w:r>
-        <w:t xml:space="preserve"> not necessarily.</w:t>
-      </w:r>
-      <w:r>
-        <w:br/>
-        <w:t>3. Line 51/52. Separate "heavy metal" from "pollutants" - not automatically the same thing.</w:t>
-      </w:r>
-      <w:r>
-        <w:br/>
-        <w:t>4. Line 52/53 - "higher trophic level" - higher than what?</w:t>
-      </w:r>
-      <w:r>
-        <w:br/>
-        <w:t>5. Line 55 - increased nutrient status can cause issues to coral reefs even in the absence of decreased herbivory.</w:t>
-      </w:r>
-      <w:r>
-        <w:br/>
-        <w:t>6. Line 60. - Not "leading to" but perhaps "associated with"</w:t>
-      </w:r>
-      <w:r>
-        <w:br/>
-        <w:t>7. Line 86 - nutrient "concentrations" not nutrient "load"</w:t>
-      </w:r>
-      <w:r>
-        <w:br/>
-        <w:t>8. Line 88/89 - The presence of copper and lead in ocean waters is not mainly the result of mining and manufacturing! Perhaps INCREASED concentrations above "natural" may be.</w:t>
-      </w:r>
-      <w:r>
-        <w:br/>
-        <w:t xml:space="preserve">9. Line 93. Rewrite this line as it is </w:t>
-      </w:r>
-      <w:proofErr w:type="spellStart"/>
-      <w:r>
-        <w:t>inacurate</w:t>
-      </w:r>
-      <w:proofErr w:type="spellEnd"/>
-      <w:r>
-        <w:t xml:space="preserve"> as well as not making sense.</w:t>
-      </w:r>
-      <w:r>
-        <w:br/>
+      </w:r>
+      <w:r>
+        <w:br/>
+        <w:t xml:space="preserve">-     There are a lot of published papers missing from the analyses (e.g., the very famous review paper of Fabricius (2005)). Consequently, the paper simply reflects the "input", i.e., the limited number of papers used to generate the "model" rather than yielding new insights/ conclusions. Similarly, in the abstract the authors talk about the results of a combined "model", but after reading the </w:t>
+      </w:r>
+      <w:proofErr w:type="spellStart"/>
+      <w:r>
+        <w:t>ms</w:t>
+      </w:r>
+      <w:proofErr w:type="spellEnd"/>
+      <w:r>
+        <w:t>, I am still not sure what was meant by this "combined model". Please clarify.</w:t>
+      </w:r>
+      <w:r>
+        <w:br/>
+        <w:t>-     Carry-over effects whereby planktonic experiences (partly) determine benthic performance should in my opinion be included to realistically reflect how stressors affect the ultimate benthic performance of recruits, especially since the authors set out to come up with a model linking various pelagic life stages.</w:t>
+      </w:r>
+      <w:r>
+        <w:br/>
+        <w:t>-     In the Abstract the authors mention that their findings can be used to define "recommended targets for water quality", but these appear to be missing in the text itself.</w:t>
+      </w:r>
+      <w:r>
+        <w:br/>
+        <w:t xml:space="preserve">-     I do not see how "a model" was constructed that includes all studies used. More so, it looks like the authors performed a meta-analysis of all datasets to draw conclusions on this larger dataset. This </w:t>
       </w:r>
       <w:r>
         <w:lastRenderedPageBreak/>
-        <w:t>10. Line 95 - "increased" freshwater fluxes?</w:t>
-      </w:r>
-      <w:r>
-        <w:br/>
-        <w:t>11. Line 123 - What does "</w:t>
-      </w:r>
-      <w:proofErr w:type="gramStart"/>
-      <w:r>
-        <w:t>phosphor(</w:t>
-      </w:r>
-      <w:proofErr w:type="gramEnd"/>
-      <w:r>
-        <w:t>o)us" mean here?? I'm assuming maybe "phosphate" or DIP - absolutely need to use an accurate term for what the levels or concentrations were actually of. As written it could be anything from TP, PP, DIP, DOP, TDP or some combination of these. This is totally unacceptable.</w:t>
-      </w:r>
-      <w:r>
-        <w:br/>
-        <w:t xml:space="preserve">12. Line 133 - Suspended sediment in experimental systems comes in many forms - with varying amounts of organic content, carbonate content, nutrient content </w:t>
-      </w:r>
-      <w:proofErr w:type="spellStart"/>
-      <w:r>
-        <w:t>etc</w:t>
-      </w:r>
-      <w:proofErr w:type="spellEnd"/>
-      <w:r>
-        <w:t xml:space="preserve"> and differing particle size. These will not all have the same toxic effect on the processes examined in this study.</w:t>
-      </w:r>
-      <w:r>
-        <w:br/>
-        <w:t>13. Line 124 - By "acidification" you mean pH I think and you should say so.</w:t>
-      </w:r>
-      <w:r>
-        <w:br/>
-        <w:t xml:space="preserve">14. Line 148 - Of the 18 studies how many included each of the parameters used in your analysis? </w:t>
-      </w:r>
-      <w:proofErr w:type="gramStart"/>
-      <w:r>
-        <w:t>i.e</w:t>
-      </w:r>
-      <w:proofErr w:type="gramEnd"/>
-      <w:r>
-        <w:t>. how many studies included, for example, salinity as a test parameter. This is important to know.</w:t>
-      </w:r>
-      <w:r>
-        <w:br/>
-        <w:t>15. Line 213/214 - However the results also show the resilience of the processes to changes in the other parameters.</w:t>
-      </w:r>
-      <w:r>
-        <w:br/>
-        <w:t>16. Line 216 - elevated copper often related to shipping and anti-fouling in coastal marine environments rather than just industrial activities</w:t>
-      </w:r>
-      <w:r>
-        <w:br/>
-        <w:t>17. Line 221 - No discussion here WRT the effects of "free" Cu ions versus organically bound copper in marine waters. Not a simple system.</w:t>
-      </w:r>
-      <w:r>
-        <w:br/>
-        <w:t xml:space="preserve">18. Line 228 - </w:t>
-      </w:r>
-      <w:proofErr w:type="spellStart"/>
-      <w:r>
-        <w:t>Presumeably</w:t>
-      </w:r>
-      <w:proofErr w:type="spellEnd"/>
-      <w:r>
-        <w:t xml:space="preserve"> what is meant here is reducing copper pollution NOT reducing copper presence in natural unpolluted systems. Needs to be made clear.</w:t>
-      </w:r>
-      <w:r>
-        <w:br/>
-        <w:t>19. Line 230/231 - Incorrect - Cu is once again the main anti-</w:t>
-      </w:r>
-      <w:proofErr w:type="spellStart"/>
-      <w:r>
-        <w:t>foulant</w:t>
-      </w:r>
-      <w:proofErr w:type="spellEnd"/>
-      <w:r>
-        <w:t xml:space="preserve"> (in combination with herbicides</w:t>
-      </w:r>
-      <w:proofErr w:type="gramStart"/>
-      <w:r>
-        <w:t>)on</w:t>
-      </w:r>
-      <w:proofErr w:type="gramEnd"/>
-      <w:r>
-        <w:t xml:space="preserve"> new and current ships.</w:t>
-      </w:r>
-      <w:r>
-        <w:br/>
-        <w:t>20. Line 231 - Most copper in marine environments DOES NOT originate from anti-fouling!!</w:t>
-      </w:r>
-      <w:r>
-        <w:br/>
-        <w:t>21. Line 236 - I don't believe lead is likely to be a more serious pollutant than copper in nearshore environments because of its higher "levels". I note the references used here are very old and pre-date the reduced use of lead in petrol and the increasing use of Cu again in anti-fouling due to cessation of use of TBT.</w:t>
-      </w:r>
-      <w:r>
-        <w:br/>
-        <w:t>22. Line 250 - 100 mg/L is hardly a "low level" of suspended sediment!</w:t>
-      </w:r>
-      <w:r>
-        <w:br/>
-        <w:t>Line 267 - wetlands to "fix-nitrogen" - I assume you mean to remove nitrogen as biomass or dinitrogen. I don't see how this affects phosphorus however the subject of this sentence.</w:t>
-      </w:r>
-      <w:r>
-        <w:br/>
-        <w:t>Line 276/277 - Why "especially in tropical waters"?</w:t>
-      </w:r>
-      <w:r>
-        <w:br/>
-        <w:t xml:space="preserve">Line </w:t>
-      </w:r>
-      <w:proofErr w:type="spellStart"/>
-      <w:r>
-        <w:t>Line</w:t>
-      </w:r>
-      <w:proofErr w:type="spellEnd"/>
-      <w:r>
-        <w:t xml:space="preserve"> 279 - There's no suggestion climate change will lead to the oceans or even coastal waters </w:t>
-      </w:r>
-      <w:proofErr w:type="spellStart"/>
-      <w:r>
-        <w:t>becomming</w:t>
-      </w:r>
-      <w:proofErr w:type="spellEnd"/>
-      <w:r>
-        <w:t xml:space="preserve"> GENERALLY less saline. Episodically perhaps in larger runoff events.</w:t>
-      </w:r>
-      <w:r>
-        <w:br/>
-        <w:t xml:space="preserve">Line 285/286 - pH effect depends on ranges of </w:t>
-      </w:r>
-      <w:proofErr w:type="spellStart"/>
-      <w:proofErr w:type="gramStart"/>
-      <w:r>
-        <w:t>pHs</w:t>
-      </w:r>
-      <w:proofErr w:type="spellEnd"/>
-      <w:proofErr w:type="gramEnd"/>
-      <w:r>
-        <w:t xml:space="preserve"> tested in original studies. These are not shown so hard to comment.</w:t>
-      </w:r>
-      <w:r>
-        <w:br/>
-      </w:r>
-    </w:p>
-    <w:p>
-      <w:pPr>
-        <w:pStyle w:val="NoSpacing"/>
-        <w:rPr>
-          <w:b/>
-        </w:rPr>
-      </w:pPr>
-      <w:r>
-        <w:t>Conclusions generally - More discussion of the effects of these parameters in episodic events would be good as this is when one gets the greatest range of many of the parameters tested.</w:t>
-      </w:r>
-      <w:r>
-        <w:br/>
-        <w:t>Figure 2b - Huge concentrations of lead - unrealistic in the real world - amazing there is such a small effect given the toxicity of lead.</w:t>
-      </w:r>
-      <w:r>
-        <w:br/>
-        <w:t xml:space="preserve">Figure 2d - Not much affect until salinity is less than 25. </w:t>
-      </w:r>
-      <w:proofErr w:type="gramStart"/>
-      <w:r>
-        <w:t>i.e</w:t>
-      </w:r>
-      <w:proofErr w:type="gramEnd"/>
-      <w:r>
-        <w:t>. all OK between 25 to 37.</w:t>
-      </w:r>
-      <w:r>
-        <w:br/>
-        <w:t xml:space="preserve">Table 1. The references used for these "natural" concentrations in seawater are all inappropriate coming from aquarium sources etc. Please use well scientifically validated sources of which there are many. In </w:t>
-      </w:r>
-      <w:proofErr w:type="spellStart"/>
-      <w:r>
-        <w:t>particlar</w:t>
-      </w:r>
-      <w:proofErr w:type="spellEnd"/>
-      <w:r>
-        <w:t xml:space="preserve"> assuming </w:t>
-      </w:r>
-      <w:proofErr w:type="spellStart"/>
-      <w:r>
-        <w:t>phosphouus</w:t>
-      </w:r>
-      <w:proofErr w:type="spellEnd"/>
-      <w:r>
-        <w:t xml:space="preserve"> means phosphate 0.446 (a strangely precise number!) </w:t>
-      </w:r>
-      <w:proofErr w:type="spellStart"/>
-      <w:r>
-        <w:t>uM</w:t>
-      </w:r>
-      <w:proofErr w:type="spellEnd"/>
-      <w:r>
-        <w:t xml:space="preserve"> is very high for "normal" tropical ocean waters.</w:t>
-      </w:r>
-      <w:r>
-        <w:br/>
-      </w:r>
-      <w:r>
-        <w:br/>
-      </w:r>
-      <w:r>
-        <w:br/>
-      </w:r>
-      <w:r>
-        <w:rPr>
-          <w:b/>
-        </w:rPr>
-        <w:t>Reviewer #3:</w:t>
-      </w:r>
-    </w:p>
-    <w:p>
-      <w:pPr>
-        <w:pStyle w:val="NoSpacing"/>
-      </w:pPr>
-      <w:r>
-        <w:t>Review of Wood's Environmental factors limiting fertilisation and larval success in corals</w:t>
-      </w:r>
-      <w:r>
-        <w:br/>
-        <w:t xml:space="preserve">This paper addresses for sure an interesting (i.e., publishable) topic, but several improvements are required before the </w:t>
-      </w:r>
-      <w:proofErr w:type="spellStart"/>
-      <w:r>
-        <w:t>ms</w:t>
-      </w:r>
-      <w:proofErr w:type="spellEnd"/>
-      <w:r>
-        <w:t xml:space="preserve"> (as a review paper) truly overviews the current state of the field the authors address in this </w:t>
-      </w:r>
-      <w:proofErr w:type="spellStart"/>
-      <w:r>
-        <w:t>ms</w:t>
-      </w:r>
-      <w:proofErr w:type="spellEnd"/>
-      <w:proofErr w:type="gramStart"/>
-      <w:r>
-        <w:t>:</w:t>
-      </w:r>
-      <w:proofErr w:type="gramEnd"/>
-      <w:r>
-        <w:br/>
-      </w:r>
-      <w:r>
-        <w:lastRenderedPageBreak/>
-        <w:br/>
-        <w:t xml:space="preserve">-     There are a lot of published papers missing from the analyses (e.g., the very famous review paper of Fabricius (2005)). Consequently, the paper simply reflects the "input", i.e., the limited number of papers used to generate the "model" rather than yielding new insights/ conclusions. Similarly, in the abstract the authors talk about the results of a combined "model", but after reading the </w:t>
-      </w:r>
-      <w:proofErr w:type="spellStart"/>
-      <w:r>
-        <w:t>ms</w:t>
-      </w:r>
-      <w:proofErr w:type="spellEnd"/>
-      <w:r>
-        <w:t>, I am still not sure what was meant by this "combined model". Please clarify.</w:t>
-      </w:r>
-      <w:r>
-        <w:br/>
-        <w:t>-     Carry-over effects whereby planktonic experiences (partly) determine benthic performance should in my opinion be included to realistically reflect how stressors affect the ultimate benthic performance of recruits, especially since the authors set out to come up with a model linking various pelagic life stages.</w:t>
-      </w:r>
-      <w:r>
-        <w:br/>
-        <w:t>-     In the Abstract the authors mention that their findings can be used to define "recommended targets for water quality", but these appear to be missing in the text itself.</w:t>
-      </w:r>
-      <w:r>
-        <w:br/>
-        <w:t xml:space="preserve">-     I do not see how "a model" was constructed that includes all studies used. More so, it looks like the authors performed a meta-analysis of all datasets to draw conclusions on this larger dataset. This is confusing as one could interpret the use of the term "model" for some conceptual approach whereby all sorts of life-history aspects are combined to generate predictions on which species will be most successful in recruiting under what circumstances. This is not the case, and while the approach taken is not "wrong", I found it very confusing until later in the </w:t>
+        <w:t xml:space="preserve">is confusing as one could interpret the use of the term "model" for some conceptual approach whereby all sorts of life-history aspects are combined to generate predictions on which species will be most successful in recruiting under what circumstances. This is not the case, and while the approach taken is not "wrong", I found it very confusing until later in the </w:t>
       </w:r>
       <w:proofErr w:type="spellStart"/>
       <w:r>
@@ -1125,6 +1993,14 @@
     <w:abstractNumId w:val="0"/>
   </w:num>
 </w:numbering>
+</file>
+
+<file path=word/people.xml><?xml version="1.0" encoding="utf-8"?>
+<w15:people xmlns:wpc="http://schemas.microsoft.com/office/word/2010/wordprocessingCanvas" xmlns:mc="http://schemas.openxmlformats.org/markup-compatibility/2006" xmlns:o="urn:schemas-microsoft-com:office:office" xmlns:r="http://schemas.openxmlformats.org/officeDocument/2006/relationships" xmlns:m="http://schemas.openxmlformats.org/officeDocument/2006/math" xmlns:v="urn:schemas-microsoft-com:vml" xmlns:wp14="http://schemas.microsoft.com/office/word/2010/wordprocessingDrawing" xmlns:wp="http://schemas.openxmlformats.org/drawingml/2006/wordprocessingDrawing" xmlns:w10="urn:schemas-microsoft-com:office:word" xmlns:w="http://schemas.openxmlformats.org/wordprocessingml/2006/main" xmlns:w14="http://schemas.microsoft.com/office/word/2010/wordml" xmlns:w15="http://schemas.microsoft.com/office/word/2012/wordml" xmlns:wpg="http://schemas.microsoft.com/office/word/2010/wordprocessingGroup" xmlns:wpi="http://schemas.microsoft.com/office/word/2010/wordprocessingInk" xmlns:wne="http://schemas.microsoft.com/office/word/2006/wordml" xmlns:wps="http://schemas.microsoft.com/office/word/2010/wordprocessingShape" mc:Ignorable="w14 w15 wp14">
+  <w15:person w15:author="Rachael Maree Woods">
+    <w15:presenceInfo w15:providerId="None" w15:userId="Rachael Maree Woods"/>
+  </w15:person>
+</w15:people>
 </file>
 
 <file path=word/styles.xml><?xml version="1.0" encoding="utf-8"?>
@@ -1524,6 +2400,7 @@
   <w:style w:type="character" w:default="1" w:styleId="DefaultParagraphFont">
     <w:name w:val="Default Paragraph Font"/>
     <w:uiPriority w:val="1"/>
+    <w:semiHidden/>
     <w:unhideWhenUsed/>
   </w:style>
   <w:style w:type="table" w:default="1" w:styleId="TableNormal">

</xml_diff>

<commit_message>
Have added a new file for outline of discussion, added a new file with reviwers comments and added reviwers comments to manuscript
</commit_message>
<xml_diff>
--- a/manuscipt/Comments on Manuscript.docx
+++ b/manuscipt/Comments on Manuscript.docx
@@ -10,49 +10,59 @@
         <w:rPr>
           <w:b/>
         </w:rPr>
-        <w:t>COMMENTS TO THE AUTHOR</w:t>
-      </w:r>
-      <w:proofErr w:type="gramStart"/>
+        <w:t>COMMENTS TO THE AUTHOR:</w:t>
+      </w:r>
       <w:r>
         <w:rPr>
           <w:b/>
         </w:rPr>
-        <w:t>:</w:t>
-      </w:r>
-      <w:proofErr w:type="gramEnd"/>
+        <w:br/>
+      </w:r>
+      <w:r>
+        <w:br/>
+      </w:r>
       <w:r>
         <w:rPr>
           <w:b/>
         </w:rPr>
-        <w:br/>
-      </w:r>
-      <w:r>
-        <w:br/>
-      </w:r>
-      <w:proofErr w:type="spellStart"/>
+        <w:t>EiC:</w:t>
+      </w:r>
+      <w:r>
+        <w:t xml:space="preserve">  As you will see below there is some strong concern about the manuscript.  Comments as strong as some of these often elicit a decision of "Reject and Resubmit".   However, implicit in both the reviews and our decision is enthusiasm for the endeavor.  While that support is to your benefit, I will emphasize that it will be very important for you to fully address the concerns in the manuscript and/or in your "Response to comments" letter.</w:t>
+      </w:r>
+      <w:r>
+        <w:rPr>
+          <w:rStyle w:val="apple-converted-space"/>
+        </w:rPr>
+        <w:t> </w:t>
+      </w:r>
+      <w:r>
+        <w:br/>
+      </w:r>
+      <w:r>
+        <w:br/>
+      </w:r>
       <w:r>
         <w:rPr>
           <w:b/>
         </w:rPr>
-        <w:t>EiC</w:t>
-      </w:r>
-      <w:proofErr w:type="spellEnd"/>
+        <w:t>Topic Editor:</w:t>
+      </w:r>
       <w:r>
         <w:rPr>
           <w:b/>
         </w:rPr>
-        <w:t>:</w:t>
-      </w:r>
-      <w:r>
-        <w:t xml:space="preserve">  As you will see below there is some strong concern about the manuscript.  Comments as strong as some of these often elicit a decision of "Reject and Resubmit".   However, implicit in both the reviews and our decision is enthusiasm for the </w:t>
-      </w:r>
-      <w:proofErr w:type="spellStart"/>
-      <w:r>
-        <w:t>endeavor</w:t>
-      </w:r>
-      <w:proofErr w:type="spellEnd"/>
-      <w:r>
-        <w:t>.  While that support is to your benefit, I will emphasize that it will be very important for you to fully address the concerns in the manuscript and/or in your "Response to comments" letter.</w:t>
+        <w:br/>
+      </w:r>
+      <w:r>
+        <w:t>I have now received three reviews of your ms on the effects of fertilisation and larval success in corals. All three reviewers agree that you might have a study worth publishing here, but raise several concerns that would need to be addressed before this ms could be considered for publication. Given the reviewers interest in your work I want to provide you with the opportunity to overhaul your ms and accommodate these major (and various smaller) concerns, especially those related to the statistics used to draw conclusions from a small dataset.</w:t>
+      </w:r>
+      <w:r>
+        <w:br/>
+      </w:r>
+      <w:r>
+        <w:br/>
+        <w:t>I will for now simply refer to the reviewers’ comments and concerns. I suggest you take all these extremely seriously while revising your ms and write a detailed response letter overviewing why and when you did not agree with the raised concerns.</w:t>
       </w:r>
       <w:r>
         <w:rPr>
@@ -65,104 +75,15 @@
       </w:r>
       <w:r>
         <w:br/>
-      </w:r>
-      <w:r>
-        <w:rPr>
-          <w:b/>
-        </w:rPr>
-        <w:t>Topic Editor</w:t>
-      </w:r>
-      <w:proofErr w:type="gramStart"/>
-      <w:r>
-        <w:rPr>
-          <w:b/>
-        </w:rPr>
-        <w:t>:</w:t>
-      </w:r>
-      <w:proofErr w:type="gramEnd"/>
-      <w:r>
-        <w:rPr>
-          <w:b/>
-        </w:rPr>
-        <w:br/>
-      </w:r>
-      <w:r>
-        <w:t xml:space="preserve">I have now received three reviews of your </w:t>
-      </w:r>
-      <w:proofErr w:type="spellStart"/>
-      <w:r>
-        <w:t>ms</w:t>
-      </w:r>
-      <w:proofErr w:type="spellEnd"/>
-      <w:r>
-        <w:t xml:space="preserve"> on the effects of fertilisation and larval success in corals. All three reviewers agree that you might have a study worth publishing here, but raise several concerns that would need to be addressed before this </w:t>
-      </w:r>
-      <w:proofErr w:type="spellStart"/>
-      <w:r>
-        <w:t>ms</w:t>
-      </w:r>
-      <w:proofErr w:type="spellEnd"/>
-      <w:r>
-        <w:t xml:space="preserve"> could be considered for publication. Given the reviewers interest in your work I want to provide you with the opportunity to overhaul your </w:t>
-      </w:r>
-      <w:proofErr w:type="spellStart"/>
-      <w:r>
-        <w:t>ms</w:t>
-      </w:r>
-      <w:proofErr w:type="spellEnd"/>
-      <w:r>
-        <w:t xml:space="preserve"> and accommodate these major (and various smaller) concerns, especially those related to the statistics used to draw conclusions from a small dataset.</w:t>
-      </w:r>
-      <w:r>
-        <w:br/>
-      </w:r>
-      <w:r>
-        <w:br/>
-        <w:t xml:space="preserve">I will for now simply refer to the reviewers’ comments and concerns. I suggest you take all these extremely seriously while revising your </w:t>
-      </w:r>
-      <w:proofErr w:type="spellStart"/>
-      <w:r>
-        <w:t>ms</w:t>
-      </w:r>
-      <w:proofErr w:type="spellEnd"/>
-      <w:r>
-        <w:t xml:space="preserve"> and write a detailed response letter overviewing why and when you did not agree with the raised concerns.</w:t>
-      </w:r>
-      <w:r>
-        <w:rPr>
-          <w:rStyle w:val="apple-converted-space"/>
-        </w:rPr>
-        <w:t> </w:t>
-      </w:r>
-      <w:r>
-        <w:br/>
-      </w:r>
-      <w:r>
-        <w:br/>
-        <w:t xml:space="preserve">I wish you all the best and look forward to seeing a revised version of your </w:t>
-      </w:r>
-      <w:proofErr w:type="spellStart"/>
-      <w:r>
-        <w:t>ms</w:t>
-      </w:r>
-      <w:proofErr w:type="spellEnd"/>
-      <w:proofErr w:type="gramStart"/>
-      <w:r>
-        <w:t>.</w:t>
-      </w:r>
-      <w:proofErr w:type="gramEnd"/>
-      <w:r>
-        <w:br/>
-      </w:r>
-      <w:r>
-        <w:br/>
-        <w:t xml:space="preserve">Mark </w:t>
-      </w:r>
-      <w:proofErr w:type="spellStart"/>
-      <w:r>
-        <w:t>Vermeij</w:t>
-      </w:r>
-      <w:proofErr w:type="spellEnd"/>
+        <w:t>I wish you all the best and look forward to seeing a revised version of your ms.</w:t>
+      </w:r>
+      <w:r>
+        <w:br/>
+      </w:r>
+      <w:r>
+        <w:br/>
+        <w:t>Mark Vermeij</w:t>
+      </w:r>
       <w:r>
         <w:rPr>
           <w:rStyle w:val="apple-converted-space"/>
@@ -382,15 +303,7 @@
         <w:pStyle w:val="NoSpacing"/>
       </w:pPr>
       <w:r>
-        <w:t xml:space="preserve">- Rather than solely summarizing the literature, it would be useful if the Introduction also discussed the use of meta-analyses in these </w:t>
-      </w:r>
-      <w:proofErr w:type="spellStart"/>
-      <w:r>
-        <w:t>endeavors</w:t>
-      </w:r>
-      <w:proofErr w:type="spellEnd"/>
-      <w:r>
-        <w:t xml:space="preserve"> and the potential for real-world application of their modeling.</w:t>
+        <w:t>- Rather than solely summarizing the literature, it would be useful if the Introduction also discussed the use of meta-analyses in these endeavors and the potential for real-world application of their modeling.</w:t>
       </w:r>
     </w:p>
     <w:p>
@@ -522,100 +435,23 @@
         <w:pStyle w:val="NoSpacing"/>
       </w:pPr>
       <w:r>
-        <w:t xml:space="preserve">- The effect of salinity on fertilization and larval survivorship is a primary result of the study (abstract, </w:t>
-      </w:r>
-      <w:proofErr w:type="spellStart"/>
-      <w:r>
-        <w:t>modeled</w:t>
-      </w:r>
-      <w:proofErr w:type="spellEnd"/>
-      <w:r>
-        <w:t xml:space="preserve"> by itself in the Results (line 203), and addressed extensively in the Discussion). Yet, the data </w:t>
-      </w:r>
-      <w:proofErr w:type="spellStart"/>
-      <w:r>
-        <w:t>modeled</w:t>
-      </w:r>
-      <w:proofErr w:type="spellEnd"/>
-      <w:r>
-        <w:t xml:space="preserve"> for salinity and fertilization is based on two papers and larval survivorship is based on one paper. This seems very limiting, especially given that there are other papers examining the effect of salinity on coral larval survivorship. I am fairly certain that the data reported in both the papers listed below meet the authors’ criteria for inclusion and thus should be incorporated for a more robust conclusion:</w:t>
-      </w:r>
-    </w:p>
-    <w:p>
-      <w:pPr>
-        <w:pStyle w:val="NoSpacing"/>
-      </w:pPr>
-      <w:proofErr w:type="spellStart"/>
-      <w:r>
-        <w:t>Vermeij</w:t>
-      </w:r>
-      <w:proofErr w:type="spellEnd"/>
-      <w:r>
-        <w:t xml:space="preserve">, M. J. A., Fogarty, N. D., &amp; Miller, M. W. (2006). Pelagic conditions affect larval </w:t>
-      </w:r>
-      <w:proofErr w:type="spellStart"/>
-      <w:r>
-        <w:t>behavior</w:t>
-      </w:r>
-      <w:proofErr w:type="spellEnd"/>
-      <w:r>
-        <w:t xml:space="preserve">, survival, and settlement patterns in the Caribbean coral </w:t>
-      </w:r>
-      <w:proofErr w:type="spellStart"/>
-      <w:r>
-        <w:t>Montastraea</w:t>
-      </w:r>
-      <w:proofErr w:type="spellEnd"/>
-      <w:r>
-        <w:t xml:space="preserve"> </w:t>
-      </w:r>
-      <w:proofErr w:type="spellStart"/>
-      <w:r>
-        <w:t>faveolata</w:t>
-      </w:r>
-      <w:proofErr w:type="spellEnd"/>
-      <w:r>
-        <w:t>. Marine Ecology Progress Series, 310(11).</w:t>
-      </w:r>
-    </w:p>
-    <w:p>
-      <w:pPr>
-        <w:pStyle w:val="NoSpacing"/>
-      </w:pPr>
-      <w:r>
-        <w:t xml:space="preserve">Hartmann, A. C., </w:t>
-      </w:r>
-      <w:proofErr w:type="spellStart"/>
-      <w:r>
-        <w:t>Marhaver</w:t>
-      </w:r>
-      <w:proofErr w:type="spellEnd"/>
-      <w:r>
-        <w:t xml:space="preserve">, K. L., </w:t>
-      </w:r>
-      <w:proofErr w:type="spellStart"/>
-      <w:r>
-        <w:t>Chamberland</w:t>
-      </w:r>
-      <w:proofErr w:type="spellEnd"/>
-      <w:r>
-        <w:t xml:space="preserve">, V. F., </w:t>
-      </w:r>
-      <w:proofErr w:type="spellStart"/>
-      <w:r>
-        <w:t>Sandin</w:t>
-      </w:r>
-      <w:proofErr w:type="spellEnd"/>
-      <w:r>
-        <w:t xml:space="preserve">, S. A., &amp; </w:t>
-      </w:r>
-      <w:proofErr w:type="spellStart"/>
-      <w:r>
-        <w:t>Vermeij</w:t>
-      </w:r>
-      <w:proofErr w:type="spellEnd"/>
-      <w:r>
-        <w:t>, M. J. (2013). Large birth size does not reduce negative latent effects of harsh environments across life stages in two coral species. Ecology, 94(9), 1966-1976.</w:t>
+        <w:t>- The effect of salinity on fertilization and larval survivorship is a primary result of the study (abstract, modeled by itself in the Results (line 203), and addressed extensively in the Discussion). Yet, the data modeled for salinity and fertilization is based on two papers and larval survivorship is based on one paper. This seems very limiting, especially given that there are other papers examining the effect of salinity on coral larval survivorship. I am fairly certain that the data reported in both the papers listed below meet the authors’ criteria for inclusion and thus should be incorporated for a more robust conclusion:</w:t>
+      </w:r>
+    </w:p>
+    <w:p>
+      <w:pPr>
+        <w:pStyle w:val="NoSpacing"/>
+      </w:pPr>
+      <w:r>
+        <w:t>Vermeij, M. J. A., Fogarty, N. D., &amp; Miller, M. W. (2006). Pelagic conditions affect larval behavior, survival, and settlement patterns in the Caribbean coral Montastraea faveolata. Marine Ecology Progress Series, 310(11).</w:t>
+      </w:r>
+    </w:p>
+    <w:p>
+      <w:pPr>
+        <w:pStyle w:val="NoSpacing"/>
+      </w:pPr>
+      <w:r>
+        <w:t>Hartmann, A. C., Marhaver, K. L., Chamberland, V. F., Sandin, S. A., &amp; Vermeij, M. J. (2013). Large birth size does not reduce negative latent effects of harsh environments across life stages in two coral species. Ecology, 94(9), 1966-1976.</w:t>
       </w:r>
     </w:p>
     <w:p>
@@ -662,27 +498,11 @@
         <w:pStyle w:val="NoSpacing"/>
       </w:pPr>
       <w:r>
-        <w:t xml:space="preserve">- It would be interesting to model the degree of water filtration or presence vs. absence of microbes as another variable. Water filtration could be </w:t>
-      </w:r>
-      <w:proofErr w:type="spellStart"/>
-      <w:r>
-        <w:t>modeled</w:t>
-      </w:r>
-      <w:proofErr w:type="spellEnd"/>
-      <w:r>
-        <w:t xml:space="preserve"> as a continuous variable with an explanation of which microbial components are lost as the degree of filtration increases. Alternatively, water </w:t>
+        <w:t xml:space="preserve">- It would be interesting to model the degree of water filtration or presence vs. absence of microbes as another variable. Water filtration could be modeled as a continuous variable with an explanation of which microbial components are lost as the degree of filtration increases. Alternatively, water </w:t>
       </w:r>
       <w:r>
         <w:lastRenderedPageBreak/>
-        <w:t xml:space="preserve">filtration could be </w:t>
-      </w:r>
-      <w:proofErr w:type="spellStart"/>
-      <w:r>
-        <w:t>modeled</w:t>
-      </w:r>
-      <w:proofErr w:type="spellEnd"/>
-      <w:r>
-        <w:t xml:space="preserve"> as a binary variable based upon whether the level of filtration removes bacteria or not.</w:t>
+        <w:t>filtration could be modeled as a binary variable based upon whether the level of filtration removes bacteria or not.</w:t>
       </w:r>
     </w:p>
     <w:p>
@@ -1076,13 +896,8 @@
       </w:r>
       <w:r>
         <w:br/>
-        <w:t>Other comments</w:t>
-      </w:r>
-      <w:proofErr w:type="gramStart"/>
-      <w:r>
-        <w:t>:</w:t>
-      </w:r>
-      <w:proofErr w:type="gramEnd"/>
+        <w:t>Other comments:</w:t>
+      </w:r>
       <w:r>
         <w:br/>
         <w:t>1. Very annoying that "phosphorus" is generally miss-spelt throughout.</w:t>
@@ -1102,15 +917,7 @@
       </w:ins>
       <w:r>
         <w:br/>
-        <w:t>2. Line 49/50 - runoff MAY CAUSE eutrophication (a complex term to use anyhow</w:t>
-      </w:r>
-      <w:proofErr w:type="gramStart"/>
-      <w:r>
-        <w:t>)but</w:t>
-      </w:r>
-      <w:proofErr w:type="gramEnd"/>
-      <w:r>
-        <w:t xml:space="preserve"> not necessarily.</w:t>
+        <w:t>2. Line 49/50 - runoff MAY CAUSE eutrophication (a complex term to use anyhow)but not necessarily.</w:t>
       </w:r>
     </w:p>
     <w:p>
@@ -1245,15 +1052,7 @@
       </w:ins>
       <w:r>
         <w:br/>
-        <w:t xml:space="preserve">9. Line 93. Rewrite this line as it is </w:t>
-      </w:r>
-      <w:proofErr w:type="spellStart"/>
-      <w:r>
-        <w:t>inacurate</w:t>
-      </w:r>
-      <w:proofErr w:type="spellEnd"/>
-      <w:r>
-        <w:t xml:space="preserve"> as well as not making sense.</w:t>
+        <w:t>9. Line 93. Rewrite this line as it is inacurate as well as not making sense.</w:t>
       </w:r>
     </w:p>
     <w:p>
@@ -1292,15 +1091,7 @@
       </w:ins>
       <w:r>
         <w:br/>
-        <w:t>11. Line 123 - What does "</w:t>
-      </w:r>
-      <w:proofErr w:type="gramStart"/>
-      <w:r>
-        <w:t>phosphor(</w:t>
-      </w:r>
-      <w:proofErr w:type="gramEnd"/>
-      <w:r>
-        <w:t>o)us" mean here?? I'm assuming maybe "phosphate" or DIP - absolutely need to use an accurate term for what the levels or concentrations were actually of. As written it could be anything from TP, PP, DIP, DOP, TDP or some combination of these. This is totally unacceptable.</w:t>
+        <w:t>11. Line 123 - What does "phosphor(o)us" mean here?? I'm assuming maybe "phosphate" or DIP - absolutely need to use an accurate term for what the levels or concentrations were actually of. As written it could be anything from TP, PP, DIP, DOP, TDP or some combination of these. This is totally unacceptable.</w:t>
       </w:r>
     </w:p>
     <w:p>
@@ -1322,15 +1113,7 @@
       </w:ins>
       <w:r>
         <w:br/>
-        <w:t xml:space="preserve">12. Line 133 - Suspended sediment in experimental systems comes in many forms - with varying amounts of organic content, carbonate content, nutrient content </w:t>
-      </w:r>
-      <w:proofErr w:type="spellStart"/>
-      <w:r>
-        <w:t>etc</w:t>
-      </w:r>
-      <w:proofErr w:type="spellEnd"/>
-      <w:r>
-        <w:t xml:space="preserve"> and differing particle size. These will not all have the same toxic effect on the processes examined in this study.</w:t>
+        <w:t>12. Line 133 - Suspended sediment in experimental systems comes in many forms - with varying amounts of organic content, carbonate content, nutrient content etc and differing particle size. These will not all have the same toxic effect on the processes examined in this study.</w:t>
       </w:r>
     </w:p>
     <w:p>
@@ -1385,15 +1168,7 @@
       </w:pPr>
       <w:r>
         <w:br/>
-        <w:t xml:space="preserve">14. Line 148 - Of the 18 studies how many included each of the parameters used in your analysis? </w:t>
-      </w:r>
-      <w:proofErr w:type="gramStart"/>
-      <w:r>
-        <w:t>i.e</w:t>
-      </w:r>
-      <w:proofErr w:type="gramEnd"/>
-      <w:r>
-        <w:t>. how many studies included, for example, salinity as a test parameter. This is important to know.</w:t>
+        <w:t>14. Line 148 - Of the 18 studies how many included each of the parameters used in your analysis? i.e. how many studies included, for example, salinity as a test parameter. This is important to know.</w:t>
       </w:r>
     </w:p>
     <w:p>
@@ -1465,7 +1240,20 @@
       <w:pPr>
         <w:pStyle w:val="NoSpacing"/>
         <w:rPr>
-          <w:ins w:id="125" w:author="Rachael Maree Woods" w:date="2016-02-17T11:29:00Z"/>
+          <w:ins w:id="125" w:author="Rachael Maree Woods" w:date="2016-02-22T14:01:00Z"/>
+        </w:rPr>
+      </w:pPr>
+      <w:ins w:id="126" w:author="Rachael Maree Woods" w:date="2016-02-22T14:04:00Z">
+        <w:r>
+          <w:t>We agree with this comment and have made changes within this section to highlight coppers use in anti-fouling.</w:t>
+        </w:r>
+      </w:ins>
+    </w:p>
+    <w:p>
+      <w:pPr>
+        <w:pStyle w:val="NoSpacing"/>
+        <w:rPr>
+          <w:ins w:id="127" w:author="Rachael Maree Woods" w:date="2016-02-17T11:29:00Z"/>
         </w:rPr>
       </w:pPr>
       <w:r>
@@ -1477,65 +1265,14 @@
       <w:pPr>
         <w:pStyle w:val="NoSpacing"/>
         <w:rPr>
-          <w:ins w:id="126" w:author="Rachael Maree Woods" w:date="2016-02-17T11:29:00Z"/>
-        </w:rPr>
-      </w:pPr>
-    </w:p>
-    <w:p>
-      <w:pPr>
-        <w:pStyle w:val="NoSpacing"/>
-        <w:rPr>
-          <w:ins w:id="127" w:author="Rachael Maree Woods" w:date="2016-02-17T11:29:00Z"/>
-        </w:rPr>
-      </w:pPr>
-      <w:r>
-        <w:br/>
-        <w:t xml:space="preserve">18. Line 228 - </w:t>
-      </w:r>
-      <w:proofErr w:type="spellStart"/>
-      <w:r>
-        <w:t>Presumeably</w:t>
-      </w:r>
-      <w:proofErr w:type="spellEnd"/>
-      <w:r>
-        <w:t xml:space="preserve"> what is meant here is reducing copper pollution NOT reducing copper presence in natural unpolluted systems. Needs to be made clear.</w:t>
-      </w:r>
-    </w:p>
-    <w:p>
-      <w:pPr>
-        <w:pStyle w:val="NoSpacing"/>
-        <w:rPr>
           <w:ins w:id="128" w:author="Rachael Maree Woods" w:date="2016-02-17T11:29:00Z"/>
         </w:rPr>
       </w:pPr>
-    </w:p>
-    <w:p>
-      <w:pPr>
-        <w:pStyle w:val="NoSpacing"/>
-        <w:rPr>
-          <w:ins w:id="129" w:author="Rachael Maree Woods" w:date="2016-02-17T11:29:00Z"/>
-        </w:rPr>
-      </w:pPr>
-      <w:r>
-        <w:br/>
-        <w:t>19. Line 230/231 - Incorrect - Cu is once again the main anti-</w:t>
-      </w:r>
-      <w:proofErr w:type="spellStart"/>
-      <w:r>
-        <w:t>foulant</w:t>
-      </w:r>
-      <w:proofErr w:type="spellEnd"/>
-      <w:r>
-        <w:t xml:space="preserve"> (in combination with herbicides</w:t>
-      </w:r>
-      <w:proofErr w:type="gramStart"/>
-      <w:r>
-        <w:t>)on</w:t>
-      </w:r>
-      <w:proofErr w:type="gramEnd"/>
-      <w:r>
-        <w:t xml:space="preserve"> new and current ships.</w:t>
-      </w:r>
+      <w:ins w:id="129" w:author="Rachael Maree Woods" w:date="2016-02-23T08:10:00Z">
+        <w:r>
+          <w:t xml:space="preserve">We agree that free and organically bound affects the marine environment in different ways and have made changes to reflect this. </w:t>
+        </w:r>
+      </w:ins>
     </w:p>
     <w:p>
       <w:pPr>
@@ -1544,6 +1281,10 @@
           <w:ins w:id="130" w:author="Rachael Maree Woods" w:date="2016-02-17T11:29:00Z"/>
         </w:rPr>
       </w:pPr>
+      <w:r>
+        <w:br/>
+        <w:t>18. Line 228 - Presumeably what is meant here is reducing copper pollution NOT reducing copper presence in natural unpolluted systems. Needs to be made clear.</w:t>
+      </w:r>
     </w:p>
     <w:p>
       <w:pPr>
@@ -1552,6 +1293,53 @@
           <w:ins w:id="131" w:author="Rachael Maree Woods" w:date="2016-02-17T11:29:00Z"/>
         </w:rPr>
       </w:pPr>
+      <w:ins w:id="132" w:author="Rachael Maree Woods" w:date="2016-02-23T08:11:00Z">
+        <w:r>
+          <w:t xml:space="preserve">We agree with the Reviewer – copper is naturally occurring in the marine environment so only reducing copper pollution. We have made this clearer within the text. </w:t>
+        </w:r>
+      </w:ins>
+    </w:p>
+    <w:p>
+      <w:pPr>
+        <w:pStyle w:val="NoSpacing"/>
+        <w:rPr>
+          <w:ins w:id="133" w:author="Rachael Maree Woods" w:date="2016-02-23T08:12:00Z"/>
+        </w:rPr>
+      </w:pPr>
+      <w:r>
+        <w:br/>
+        <w:t>19. Line 230/231 - Incorrect - Cu is once again the main anti-foulant (in combination with herbicides)on new and current ships.</w:t>
+      </w:r>
+    </w:p>
+    <w:p>
+      <w:pPr>
+        <w:pStyle w:val="NoSpacing"/>
+        <w:rPr>
+          <w:ins w:id="134" w:author="Rachael Maree Woods" w:date="2016-02-17T11:29:00Z"/>
+        </w:rPr>
+      </w:pPr>
+      <w:ins w:id="135" w:author="Rachael Maree Woods" w:date="2016-02-23T08:12:00Z">
+        <w:r>
+          <w:lastRenderedPageBreak/>
+          <w:t xml:space="preserve">We agree and have clarified this within the text. </w:t>
+        </w:r>
+      </w:ins>
+    </w:p>
+    <w:p>
+      <w:pPr>
+        <w:pStyle w:val="NoSpacing"/>
+        <w:rPr>
+          <w:ins w:id="136" w:author="Rachael Maree Woods" w:date="2016-02-17T11:29:00Z"/>
+        </w:rPr>
+      </w:pPr>
+    </w:p>
+    <w:p>
+      <w:pPr>
+        <w:pStyle w:val="NoSpacing"/>
+        <w:rPr>
+          <w:ins w:id="137" w:author="Rachael Maree Woods" w:date="2016-02-17T11:29:00Z"/>
+        </w:rPr>
+      </w:pPr>
       <w:r>
         <w:br/>
         <w:t>20. Line 231 - Most copper in marine environments DOES NOT originate from anti-fouling!!</w:t>
@@ -1561,291 +1349,595 @@
       <w:pPr>
         <w:pStyle w:val="NoSpacing"/>
         <w:rPr>
-          <w:ins w:id="132" w:author="Rachael Maree Woods" w:date="2016-02-17T11:29:00Z"/>
-        </w:rPr>
-      </w:pPr>
+          <w:ins w:id="138" w:author="Rachael Maree Woods" w:date="2016-02-23T08:12:00Z"/>
+        </w:rPr>
+      </w:pPr>
+      <w:ins w:id="139" w:author="Rachael Maree Woods" w:date="2016-02-23T08:12:00Z">
+        <w:r>
+          <w:t xml:space="preserve">We understand the confusion here is due to poor wording. We have clarified that this does not include naturally </w:t>
+        </w:r>
+      </w:ins>
+      <w:ins w:id="140" w:author="Rachael Maree Woods" w:date="2016-02-23T08:13:00Z">
+        <w:r>
+          <w:t>occurring</w:t>
+        </w:r>
+      </w:ins>
+      <w:ins w:id="141" w:author="Rachael Maree Woods" w:date="2016-02-23T08:12:00Z">
+        <w:r>
+          <w:t xml:space="preserve"> </w:t>
+        </w:r>
+      </w:ins>
+      <w:ins w:id="142" w:author="Rachael Maree Woods" w:date="2016-02-23T08:13:00Z">
+        <w:r>
+          <w:t xml:space="preserve">within marine environments. </w:t>
+        </w:r>
+      </w:ins>
+    </w:p>
+    <w:p>
+      <w:pPr>
+        <w:pStyle w:val="NoSpacing"/>
+        <w:rPr>
+          <w:ins w:id="143" w:author="Rachael Maree Woods" w:date="2016-02-17T11:29:00Z"/>
+        </w:rPr>
+      </w:pPr>
+      <w:r>
+        <w:br/>
+        <w:t>21. Line 236 - I don't believe lead is likely to be a more serious pollutant than copper in nearshore environments because of its higher "levels". I note the references used here are very old and pre-date the reduced use of lead in petrol and the increasing use of Cu again in anti-fouling due to cessation of use of TBT.</w:t>
+      </w:r>
+    </w:p>
+    <w:p>
+      <w:pPr>
+        <w:pStyle w:val="NoSpacing"/>
+        <w:rPr>
+          <w:ins w:id="144" w:author="Rachael Maree Woods" w:date="2016-02-17T11:29:00Z"/>
+        </w:rPr>
+      </w:pPr>
+      <w:ins w:id="145" w:author="Rachael Maree Woods" w:date="2016-02-23T08:14:00Z">
+        <w:r>
+          <w:t xml:space="preserve">We agree with the Reviewer and have re-evaluated our references and wording to better reflect the importance of copper. </w:t>
+        </w:r>
+      </w:ins>
+    </w:p>
+    <w:p>
+      <w:pPr>
+        <w:pStyle w:val="NoSpacing"/>
+        <w:rPr>
+          <w:ins w:id="146" w:author="Rachael Maree Woods" w:date="2016-02-17T12:29:00Z"/>
+        </w:rPr>
+      </w:pPr>
+      <w:r>
+        <w:br/>
+        <w:t>22. Line 250 - 100 mg/L is hardly a "low level" of suspended sediment!</w:t>
+      </w:r>
+    </w:p>
+    <w:p>
+      <w:pPr>
+        <w:pStyle w:val="NoSpacing"/>
+        <w:rPr>
+          <w:ins w:id="147" w:author="Rachael Maree Woods" w:date="2016-02-23T08:14:00Z"/>
+        </w:rPr>
+      </w:pPr>
+      <w:ins w:id="148" w:author="Rachael Maree Woods" w:date="2016-02-23T08:14:00Z">
+        <w:r>
+          <w:t xml:space="preserve">We agree and have clarified this section to better </w:t>
+        </w:r>
+      </w:ins>
+      <w:ins w:id="149" w:author="Rachael Maree Woods" w:date="2016-02-23T08:15:00Z">
+        <w:r>
+          <w:t>reflect</w:t>
+        </w:r>
+      </w:ins>
+      <w:ins w:id="150" w:author="Rachael Maree Woods" w:date="2016-02-23T08:14:00Z">
+        <w:r>
+          <w:t xml:space="preserve"> natural </w:t>
+        </w:r>
+      </w:ins>
+      <w:ins w:id="151" w:author="Rachael Maree Woods" w:date="2016-02-23T08:15:00Z">
+        <w:r>
+          <w:t>systems</w:t>
+        </w:r>
+      </w:ins>
+      <w:ins w:id="152" w:author="Rachael Maree Woods" w:date="2016-02-23T08:14:00Z">
+        <w:r>
+          <w:t xml:space="preserve">. </w:t>
+        </w:r>
+      </w:ins>
+    </w:p>
+    <w:p>
+      <w:pPr>
+        <w:pStyle w:val="NoSpacing"/>
+        <w:rPr>
+          <w:ins w:id="153" w:author="Rachael Maree Woods" w:date="2016-02-23T08:14:00Z"/>
+        </w:rPr>
+      </w:pPr>
+    </w:p>
+    <w:p>
+      <w:pPr>
+        <w:pStyle w:val="NoSpacing"/>
+        <w:rPr>
+          <w:ins w:id="154" w:author="Rachael Maree Woods" w:date="2016-02-17T11:30:00Z"/>
+        </w:rPr>
+      </w:pPr>
+      <w:r>
+        <w:br/>
+        <w:t>Line 267 - wetlands to "fix-nitrogen" - I assume you mean to remove nitrogen as biomass or dinitrogen. I don't see how this affects phosphorus however the subject of this sentence.</w:t>
+      </w:r>
+    </w:p>
+    <w:p>
+      <w:pPr>
+        <w:pStyle w:val="NoSpacing"/>
+        <w:rPr>
+          <w:ins w:id="155" w:author="Rachael Maree Woods" w:date="2016-02-17T11:30:00Z"/>
+        </w:rPr>
+      </w:pPr>
+      <w:ins w:id="156" w:author="Rachael Maree Woods" w:date="2016-02-23T08:15:00Z">
+        <w:r>
+          <w:t xml:space="preserve">We agree that this information is </w:t>
+        </w:r>
+      </w:ins>
+      <w:ins w:id="157" w:author="Rachael Maree Woods" w:date="2016-02-23T08:16:00Z">
+        <w:r>
+          <w:t>unnecessary</w:t>
+        </w:r>
+      </w:ins>
+      <w:ins w:id="158" w:author="Rachael Maree Woods" w:date="2016-02-23T08:15:00Z">
+        <w:r>
+          <w:t xml:space="preserve"> and therefore it has been removed and this section edited. </w:t>
+        </w:r>
+      </w:ins>
+    </w:p>
+    <w:p>
+      <w:pPr>
+        <w:pStyle w:val="NoSpacing"/>
+        <w:rPr>
+          <w:ins w:id="159" w:author="Rachael Maree Woods" w:date="2016-02-17T12:29:00Z"/>
+        </w:rPr>
+      </w:pPr>
+      <w:r>
+        <w:br/>
+        <w:t>Line 276/277 - Why "especially in tropical waters"?</w:t>
+      </w:r>
+    </w:p>
+    <w:p>
+      <w:pPr>
+        <w:pStyle w:val="NoSpacing"/>
+        <w:rPr>
+          <w:ins w:id="160" w:author="Rachael Maree Woods" w:date="2016-02-23T08:16:00Z"/>
+        </w:rPr>
+      </w:pPr>
+      <w:ins w:id="161" w:author="Rachael Maree Woods" w:date="2016-02-23T08:21:00Z">
+        <w:r>
+          <w:t>We agree that this state was unclear and unnecessary and so it was been removed and this section rew</w:t>
+        </w:r>
+      </w:ins>
+      <w:ins w:id="162" w:author="Rachael Maree Woods" w:date="2016-02-23T08:22:00Z">
+        <w:r>
+          <w:t xml:space="preserve">ritten. </w:t>
+        </w:r>
+      </w:ins>
+      <w:ins w:id="163" w:author="Rachael Maree Woods" w:date="2016-02-23T08:21:00Z">
+        <w:r>
+          <w:t xml:space="preserve"> </w:t>
+        </w:r>
+      </w:ins>
+    </w:p>
+    <w:p>
+      <w:pPr>
+        <w:pStyle w:val="NoSpacing"/>
+        <w:rPr>
+          <w:ins w:id="164" w:author="Rachael Maree Woods" w:date="2016-02-17T12:29:00Z"/>
+        </w:rPr>
+      </w:pPr>
+      <w:r>
+        <w:br/>
+        <w:t>Line Line 279 - There's no suggestion climate change will lead to the oceans or even coastal waters becomming GENERALLY less saline. Episodically perhaps in larger runoff events.</w:t>
+      </w:r>
+    </w:p>
+    <w:p>
+      <w:pPr>
+        <w:pStyle w:val="NoSpacing"/>
+        <w:rPr>
+          <w:ins w:id="165" w:author="Rachael Maree Woods" w:date="2016-02-23T08:17:00Z"/>
+        </w:rPr>
+      </w:pPr>
+      <w:ins w:id="166" w:author="Rachael Maree Woods" w:date="2016-02-23T08:17:00Z">
+        <w:r>
+          <w:t xml:space="preserve">We agree that this section was unclear and have made sure to note that the changes will be episodic in nature. </w:t>
+        </w:r>
+      </w:ins>
+    </w:p>
+    <w:p>
+      <w:pPr>
+        <w:pStyle w:val="NoSpacing"/>
+        <w:rPr>
+          <w:ins w:id="167" w:author="Rachael Maree Woods" w:date="2016-02-23T08:22:00Z"/>
+        </w:rPr>
+      </w:pPr>
+      <w:r>
+        <w:br/>
+        <w:t>Line 285/286 - pH effect depends on ranges of pHs tested in original studies. These are not shown so hard to comment.</w:t>
+      </w:r>
+      <w:r>
+        <w:br/>
+      </w:r>
+      <w:ins w:id="168" w:author="Rachael Maree Woods" w:date="2016-02-23T08:48:00Z">
+        <w:r>
+          <w:t xml:space="preserve">We agree that this should be clarified and have done so. </w:t>
+        </w:r>
+      </w:ins>
+      <w:bookmarkStart w:id="169" w:name="_GoBack"/>
+      <w:bookmarkEnd w:id="169"/>
+    </w:p>
+    <w:p>
+      <w:pPr>
+        <w:pStyle w:val="NoSpacing"/>
+      </w:pPr>
+    </w:p>
+    <w:p>
+      <w:pPr>
+        <w:pStyle w:val="NoSpacing"/>
+        <w:rPr>
+          <w:ins w:id="170" w:author="Rachael Maree Woods" w:date="2016-02-23T08:45:00Z"/>
+        </w:rPr>
+      </w:pPr>
+      <w:r>
+        <w:t>Conclusions generally - More discussion of the effects of these parameters in episodic events would be good as this is when one gets the greatest range of many of the parameters tested.</w:t>
+      </w:r>
+    </w:p>
+    <w:p>
+      <w:pPr>
+        <w:pStyle w:val="NoSpacing"/>
+        <w:rPr>
+          <w:ins w:id="171" w:author="Rachael Maree Woods" w:date="2016-02-23T08:45:00Z"/>
+        </w:rPr>
+      </w:pPr>
+      <w:ins w:id="172" w:author="Rachael Maree Woods" w:date="2016-02-23T08:46:00Z">
+        <w:r>
+          <w:t>We agree with the Reviewer and have now included</w:t>
+        </w:r>
+      </w:ins>
+      <w:ins w:id="173" w:author="Rachael Maree Woods" w:date="2016-02-23T08:47:00Z">
+        <w:r>
+          <w:t xml:space="preserve"> three</w:t>
+        </w:r>
+      </w:ins>
+      <w:ins w:id="174" w:author="Rachael Maree Woods" w:date="2016-02-23T08:46:00Z">
+        <w:r>
+          <w:t xml:space="preserve"> examples </w:t>
+        </w:r>
+      </w:ins>
+      <w:ins w:id="175" w:author="Rachael Maree Woods" w:date="2016-02-23T08:47:00Z">
+        <w:r>
+          <w:t xml:space="preserve">showing the use of the model and its parameters in episodic events. </w:t>
+        </w:r>
+      </w:ins>
+    </w:p>
+    <w:p>
+      <w:pPr>
+        <w:pStyle w:val="NoSpacing"/>
+        <w:rPr>
+          <w:ins w:id="176" w:author="Rachael Maree Woods" w:date="2016-02-23T08:44:00Z"/>
+        </w:rPr>
+      </w:pPr>
+      <w:r>
+        <w:br/>
+        <w:t>Figure 2b - Huge concentrations of lead - unrealistic in the real world - amazing there is such a small effect given the toxicity of lead.</w:t>
+      </w:r>
+      <w:r>
+        <w:br/>
+        <w:t>Figure 2d - Not much affect until salinity is less than 25. i.e. all OK between 25 to 37.</w:t>
+      </w:r>
+      <w:r>
+        <w:br/>
+        <w:t>Table 1. The references used for these "natural" concentrations in seawater are all inappropriate coming from aquarium sources etc. Please use well scientifically validated sources of which there are many. In particlar assuming phosphouus means phosphate 0.446 (a strangely precise number!) uM is very high for "normal" tropical ocean waters.</w:t>
+      </w:r>
+    </w:p>
+    <w:p>
+      <w:pPr>
+        <w:pStyle w:val="NoSpacing"/>
+        <w:rPr>
+          <w:b/>
+        </w:rPr>
+      </w:pPr>
+      <w:ins w:id="177" w:author="Rachael Maree Woods" w:date="2016-02-23T08:44:00Z">
+        <w:r>
+          <w:t xml:space="preserve">We agree with the reviewer and have sourced where possible the </w:t>
+        </w:r>
+        <w:r>
+          <w:t xml:space="preserve">values from scientifically validated sources. </w:t>
+        </w:r>
+      </w:ins>
+      <w:r>
+        <w:br/>
+      </w:r>
+      <w:r>
+        <w:br/>
+      </w:r>
       <w:r>
         <w:lastRenderedPageBreak/>
         <w:br/>
-        <w:t>21. Line 236 - I don't believe lead is likely to be a more serious pollutant than copper in nearshore environments because of its higher "levels". I note the references used here are very old and pre-date the reduced use of lead in petrol and the increasing use of Cu again in anti-fouling due to cessation of use of TBT.</w:t>
-      </w:r>
-    </w:p>
-    <w:p>
-      <w:pPr>
-        <w:pStyle w:val="NoSpacing"/>
-        <w:rPr>
-          <w:ins w:id="133" w:author="Rachael Maree Woods" w:date="2016-02-17T11:29:00Z"/>
-        </w:rPr>
-      </w:pPr>
-    </w:p>
-    <w:p>
-      <w:pPr>
-        <w:pStyle w:val="NoSpacing"/>
-        <w:rPr>
-          <w:ins w:id="134" w:author="Rachael Maree Woods" w:date="2016-02-17T12:29:00Z"/>
-        </w:rPr>
-      </w:pPr>
-      <w:r>
-        <w:br/>
-        <w:t>22. Line 250 - 100 mg/L is hardly a "low level" of suspended sediment!</w:t>
-      </w:r>
-    </w:p>
-    <w:p>
-      <w:pPr>
-        <w:pStyle w:val="NoSpacing"/>
-        <w:rPr>
-          <w:ins w:id="135" w:author="Rachael Maree Woods" w:date="2016-02-17T11:30:00Z"/>
-        </w:rPr>
-      </w:pPr>
-      <w:r>
-        <w:br/>
-        <w:t>Line 267 - wetlands to "fix-nitrogen" - I assume you mean to remove nitrogen as biomass or dinitrogen. I don't see how this affects phosphorus however the subject of this sentence.</w:t>
-      </w:r>
-    </w:p>
-    <w:p>
-      <w:pPr>
-        <w:pStyle w:val="NoSpacing"/>
-        <w:rPr>
-          <w:ins w:id="136" w:author="Rachael Maree Woods" w:date="2016-02-17T11:30:00Z"/>
-        </w:rPr>
-      </w:pPr>
-    </w:p>
-    <w:p>
-      <w:pPr>
-        <w:pStyle w:val="NoSpacing"/>
-        <w:rPr>
-          <w:ins w:id="137" w:author="Rachael Maree Woods" w:date="2016-02-17T12:29:00Z"/>
-        </w:rPr>
-      </w:pPr>
-      <w:r>
-        <w:br/>
-        <w:t>Line 276/277 - Why "especially in tropical waters"?</w:t>
-      </w:r>
-    </w:p>
-    <w:p>
-      <w:pPr>
-        <w:pStyle w:val="NoSpacing"/>
-        <w:rPr>
-          <w:ins w:id="138" w:author="Rachael Maree Woods" w:date="2016-02-17T12:29:00Z"/>
-        </w:rPr>
-      </w:pPr>
-      <w:r>
-        <w:br/>
-        <w:t xml:space="preserve">Line </w:t>
-      </w:r>
-      <w:proofErr w:type="spellStart"/>
-      <w:r>
-        <w:t>Line</w:t>
-      </w:r>
-      <w:proofErr w:type="spellEnd"/>
-      <w:r>
-        <w:t xml:space="preserve"> 279 - There's no suggestion climate change will lead to the oceans or even coastal waters </w:t>
-      </w:r>
-      <w:proofErr w:type="spellStart"/>
-      <w:r>
-        <w:t>becomming</w:t>
-      </w:r>
-      <w:proofErr w:type="spellEnd"/>
-      <w:r>
-        <w:t xml:space="preserve"> GENERALLY less saline. Episodically perhaps in larger runoff events.</w:t>
-      </w:r>
-    </w:p>
-    <w:p>
-      <w:pPr>
-        <w:pStyle w:val="NoSpacing"/>
-      </w:pPr>
-      <w:bookmarkStart w:id="139" w:name="_GoBack"/>
-      <w:bookmarkEnd w:id="139"/>
-      <w:r>
-        <w:br/>
-        <w:t xml:space="preserve">Line 285/286 - pH effect depends on ranges of </w:t>
-      </w:r>
-      <w:proofErr w:type="spellStart"/>
-      <w:proofErr w:type="gramStart"/>
-      <w:r>
-        <w:t>pHs</w:t>
-      </w:r>
-      <w:proofErr w:type="spellEnd"/>
-      <w:proofErr w:type="gramEnd"/>
-      <w:r>
-        <w:t xml:space="preserve"> tested in original studies. These are not shown so hard to comment.</w:t>
-      </w:r>
-      <w:r>
-        <w:br/>
-      </w:r>
-    </w:p>
-    <w:p>
-      <w:pPr>
-        <w:pStyle w:val="NoSpacing"/>
+      </w:r>
+      <w:r>
         <w:rPr>
           <w:b/>
         </w:rPr>
-      </w:pPr>
-      <w:r>
-        <w:t>Conclusions generally - More discussion of the effects of these parameters in episodic events would be good as this is when one gets the greatest range of many of the parameters tested.</w:t>
-      </w:r>
-      <w:r>
-        <w:br/>
-        <w:t>Figure 2b - Huge concentrations of lead - unrealistic in the real world - amazing there is such a small effect given the toxicity of lead.</w:t>
-      </w:r>
-      <w:r>
-        <w:br/>
-        <w:t xml:space="preserve">Figure 2d - Not much affect until salinity is less than 25. </w:t>
-      </w:r>
-      <w:proofErr w:type="gramStart"/>
-      <w:r>
-        <w:t>i.e</w:t>
-      </w:r>
-      <w:proofErr w:type="gramEnd"/>
-      <w:r>
-        <w:t>. all OK between 25 to 37.</w:t>
-      </w:r>
-      <w:r>
-        <w:br/>
-        <w:t xml:space="preserve">Table 1. The references used for these "natural" concentrations in seawater are all inappropriate coming from aquarium sources etc. Please use well scientifically validated sources of which there are many. In </w:t>
-      </w:r>
-      <w:proofErr w:type="spellStart"/>
-      <w:r>
-        <w:t>particlar</w:t>
-      </w:r>
-      <w:proofErr w:type="spellEnd"/>
-      <w:r>
-        <w:t xml:space="preserve"> assuming </w:t>
-      </w:r>
-      <w:proofErr w:type="spellStart"/>
-      <w:r>
-        <w:t>phosphouus</w:t>
-      </w:r>
-      <w:proofErr w:type="spellEnd"/>
-      <w:r>
-        <w:t xml:space="preserve"> means phosphate 0.446 (a strangely precise number!) </w:t>
-      </w:r>
-      <w:proofErr w:type="spellStart"/>
-      <w:r>
-        <w:t>uM</w:t>
-      </w:r>
-      <w:proofErr w:type="spellEnd"/>
-      <w:r>
-        <w:t xml:space="preserve"> is very high for "normal" tropical ocean waters.</w:t>
-      </w:r>
-      <w:r>
-        <w:br/>
-      </w:r>
-      <w:r>
-        <w:br/>
-      </w:r>
-      <w:r>
-        <w:br/>
-      </w:r>
-      <w:r>
-        <w:rPr>
-          <w:b/>
-        </w:rPr>
         <w:t>Reviewer #3:</w:t>
       </w:r>
     </w:p>
     <w:p>
       <w:pPr>
         <w:pStyle w:val="NoSpacing"/>
+        <w:rPr>
+          <w:ins w:id="178" w:author="Rachael Maree Woods" w:date="2016-02-23T08:37:00Z"/>
+        </w:rPr>
       </w:pPr>
       <w:r>
         <w:t>Review of Wood's Environmental factors limiting fertilisation and larval success in corals</w:t>
       </w:r>
       <w:r>
         <w:br/>
-        <w:t xml:space="preserve">This paper addresses for sure an interesting (i.e., publishable) topic, but several improvements are required before the </w:t>
-      </w:r>
-      <w:proofErr w:type="spellStart"/>
-      <w:r>
-        <w:t>ms</w:t>
-      </w:r>
-      <w:proofErr w:type="spellEnd"/>
-      <w:r>
-        <w:t xml:space="preserve"> (as a review paper) truly overviews the current state of the field the authors address in this </w:t>
-      </w:r>
-      <w:proofErr w:type="spellStart"/>
-      <w:r>
-        <w:t>ms</w:t>
-      </w:r>
-      <w:proofErr w:type="spellEnd"/>
-      <w:proofErr w:type="gramStart"/>
-      <w:r>
-        <w:t>:</w:t>
-      </w:r>
-      <w:proofErr w:type="gramEnd"/>
-      <w:r>
-        <w:br/>
-      </w:r>
-      <w:r>
-        <w:br/>
-        <w:t xml:space="preserve">-     There are a lot of published papers missing from the analyses (e.g., the very famous review paper of Fabricius (2005)). Consequently, the paper simply reflects the "input", i.e., the limited number of papers used to generate the "model" rather than yielding new insights/ conclusions. Similarly, in the abstract the authors talk about the results of a combined "model", but after reading the </w:t>
-      </w:r>
-      <w:proofErr w:type="spellStart"/>
-      <w:r>
-        <w:t>ms</w:t>
-      </w:r>
-      <w:proofErr w:type="spellEnd"/>
-      <w:r>
-        <w:t>, I am still not sure what was meant by this "combined model". Please clarify.</w:t>
-      </w:r>
+        <w:t>This paper addresses for sure an interesting (i.e., publishable) topic, but several improvements are required before the ms (as a review paper) truly overviews the current state of the field the authors address in this ms:</w:t>
+      </w:r>
+      <w:r>
+        <w:br/>
+      </w:r>
+      <w:r>
+        <w:br/>
+        <w:t>-     There are a lot of published papers missing from the analyses (e.g., the very famous review paper of Fabricius (2005)). Consequently, the paper simply reflects the "input", i.e., the limited number of papers used to generate the "model" rather than yielding new insights/ conclusions. Similarly, in the abstract the authors talk about the results of a combined "model", but after reading the ms, I am still not sure what was meant by this "combined model". Please clarify.</w:t>
+      </w:r>
+    </w:p>
+    <w:p>
+      <w:pPr>
+        <w:pStyle w:val="NoSpacing"/>
+        <w:rPr>
+          <w:ins w:id="179" w:author="Rachael Maree Woods" w:date="2016-02-23T08:37:00Z"/>
+        </w:rPr>
+      </w:pPr>
+      <w:ins w:id="180" w:author="Rachael Maree Woods" w:date="2016-02-23T08:38:00Z">
+        <w:r>
+          <w:t xml:space="preserve">We agree with the Reviewer that our use of a combined model was confusing and have therefore completed more analysis and created a new model that better reflects it use in real-world scenarios. </w:t>
+        </w:r>
+      </w:ins>
+      <w:ins w:id="181" w:author="Rachael Maree Woods" w:date="2016-02-23T08:39:00Z">
+        <w:r>
+          <w:t xml:space="preserve">We have also gone back to the literature and included a number of new papers to boost our </w:t>
+        </w:r>
+        <w:r>
+          <w:t>analysis</w:t>
+        </w:r>
+        <w:r>
+          <w:t>.</w:t>
+        </w:r>
+      </w:ins>
+      <w:ins w:id="182" w:author="Rachael Maree Woods" w:date="2016-02-23T08:40:00Z">
+        <w:r>
+          <w:t xml:space="preserve"> In the case of </w:t>
+        </w:r>
+      </w:ins>
+      <w:ins w:id="183" w:author="Rachael Maree Woods" w:date="2016-02-23T08:41:00Z">
+        <w:r>
+          <w:t>review papers – they were not able to be included within the analysis as they so not have original raw data</w:t>
+        </w:r>
+      </w:ins>
+      <w:ins w:id="184" w:author="Rachael Maree Woods" w:date="2016-02-23T08:39:00Z">
+        <w:r>
+          <w:t xml:space="preserve"> </w:t>
+        </w:r>
+      </w:ins>
+      <w:ins w:id="185" w:author="Rachael Maree Woods" w:date="2016-02-23T08:41:00Z">
+        <w:r>
+          <w:t>witin them. We did however read a number of review papers including Fabric</w:t>
+        </w:r>
+      </w:ins>
+      <w:ins w:id="186" w:author="Rachael Maree Woods" w:date="2016-02-23T08:42:00Z">
+        <w:r>
+          <w:t xml:space="preserve">ius, 2005 and included the papers used within their review. </w:t>
+        </w:r>
+      </w:ins>
+    </w:p>
+    <w:p>
+      <w:pPr>
+        <w:pStyle w:val="NoSpacing"/>
+        <w:rPr>
+          <w:ins w:id="187" w:author="Rachael Maree Woods" w:date="2016-02-23T08:37:00Z"/>
+        </w:rPr>
+      </w:pPr>
       <w:r>
         <w:br/>
         <w:t>-     Carry-over effects whereby planktonic experiences (partly) determine benthic performance should in my opinion be included to realistically reflect how stressors affect the ultimate benthic performance of recruits, especially since the authors set out to come up with a model linking various pelagic life stages.</w:t>
       </w:r>
+    </w:p>
+    <w:p>
+      <w:pPr>
+        <w:pStyle w:val="NoSpacing"/>
+        <w:rPr>
+          <w:ins w:id="188" w:author="Rachael Maree Woods" w:date="2016-02-23T08:37:00Z"/>
+        </w:rPr>
+      </w:pPr>
+    </w:p>
+    <w:p>
+      <w:pPr>
+        <w:pStyle w:val="NoSpacing"/>
+        <w:rPr>
+          <w:ins w:id="189" w:author="Rachael Maree Woods" w:date="2016-02-23T08:36:00Z"/>
+        </w:rPr>
+      </w:pPr>
       <w:r>
         <w:br/>
         <w:t>-     In the Abstract the authors mention that their findings can be used to define "recommended targets for water quality", but these appear to be missing in the text itself.</w:t>
       </w:r>
-      <w:r>
-        <w:br/>
-        <w:t xml:space="preserve">-     I do not see how "a model" was constructed that includes all studies used. More so, it looks like the authors performed a meta-analysis of all datasets to draw conclusions on this larger dataset. This </w:t>
-      </w:r>
-      <w:r>
-        <w:lastRenderedPageBreak/>
-        <w:t xml:space="preserve">is confusing as one could interpret the use of the term "model" for some conceptual approach whereby all sorts of life-history aspects are combined to generate predictions on which species will be most successful in recruiting under what circumstances. This is not the case, and while the approach taken is not "wrong", I found it very confusing until later in the </w:t>
-      </w:r>
-      <w:proofErr w:type="spellStart"/>
-      <w:r>
-        <w:t>ms</w:t>
-      </w:r>
-      <w:proofErr w:type="spellEnd"/>
-      <w:proofErr w:type="gramStart"/>
+    </w:p>
+    <w:p>
+      <w:pPr>
+        <w:pStyle w:val="NoSpacing"/>
+        <w:rPr>
+          <w:ins w:id="190" w:author="Rachael Maree Woods" w:date="2016-02-23T08:36:00Z"/>
+        </w:rPr>
+      </w:pPr>
+      <w:ins w:id="191" w:author="Rachael Maree Woods" w:date="2016-02-23T08:36:00Z">
+        <w:r>
+          <w:t xml:space="preserve">We agree with the </w:t>
+        </w:r>
+      </w:ins>
+      <w:ins w:id="192" w:author="Rachael Maree Woods" w:date="2016-02-23T08:37:00Z">
+        <w:r>
+          <w:t xml:space="preserve">Reviewer that the use of an example would allow our study to be more useful and so have included location-specific examples. </w:t>
+        </w:r>
+      </w:ins>
+    </w:p>
+    <w:p>
+      <w:pPr>
+        <w:pStyle w:val="NoSpacing"/>
+        <w:rPr>
+          <w:ins w:id="193" w:author="Rachael Maree Woods" w:date="2016-02-23T08:34:00Z"/>
+        </w:rPr>
+      </w:pPr>
+      <w:r>
+        <w:br/>
+        <w:t>-     I do not see how "a model" was constructed that includes all studies used. More so, it looks like the authors performed a meta-analysis of all datasets to draw conclusions on this larger dataset. This is confusing as one could interpret the use of the term "model" for some conceptual approach whereby all sorts of life-history aspects are combined to generate predictions on which species will be most successful in recruiting under what circumstances. This is not the case, and while the approach taken is not "wrong", I found it very confusing until later in the ms.</w:t>
+      </w:r>
+    </w:p>
+    <w:p>
+      <w:pPr>
+        <w:pStyle w:val="NoSpacing"/>
+        <w:rPr>
+          <w:ins w:id="194" w:author="Rachael Maree Woods" w:date="2016-02-23T08:34:00Z"/>
+        </w:rPr>
+      </w:pPr>
+    </w:p>
+    <w:p>
+      <w:pPr>
+        <w:pStyle w:val="NoSpacing"/>
+        <w:rPr>
+          <w:ins w:id="195" w:author="Rachael Maree Woods" w:date="2016-02-23T08:33:00Z"/>
+        </w:rPr>
+      </w:pPr>
+      <w:r>
+        <w:br/>
+        <w:t>-     The use of "alternative stable states" (56-57) is inappropriate as these "states" should be able to exist under the same conditions whereas the states the authors refer to here exist under very different environmental conditions (e.g., altered herbivory and nutrient regimes). Check the original ecological texts on the appropriate use of these terms (I realize coral reef ecologists use these terms frequently in this manner, but it is still inappropriate).</w:t>
+      </w:r>
+    </w:p>
+    <w:p>
+      <w:pPr>
+        <w:pStyle w:val="NoSpacing"/>
+        <w:rPr>
+          <w:ins w:id="196" w:author="Rachael Maree Woods" w:date="2016-02-23T08:33:00Z"/>
+        </w:rPr>
+      </w:pPr>
+      <w:ins w:id="197" w:author="Rachael Maree Woods" w:date="2016-02-23T08:33:00Z">
+        <w:r>
+          <w:t xml:space="preserve">We agree that this may be </w:t>
+        </w:r>
+      </w:ins>
+      <w:ins w:id="198" w:author="Rachael Maree Woods" w:date="2016-02-23T08:34:00Z">
+        <w:r>
+          <w:t>inappropriate</w:t>
+        </w:r>
+      </w:ins>
+      <w:ins w:id="199" w:author="Rachael Maree Woods" w:date="2016-02-23T08:33:00Z">
+        <w:r>
+          <w:t xml:space="preserve"> in other field and </w:t>
+        </w:r>
+      </w:ins>
+      <w:ins w:id="200" w:author="Rachael Maree Woods" w:date="2016-02-23T08:34:00Z">
+        <w:r>
+          <w:t xml:space="preserve">have rewritten this sentence to better reflect the wide-spread use of the terms. </w:t>
+        </w:r>
+      </w:ins>
+    </w:p>
+    <w:p>
+      <w:pPr>
+        <w:pStyle w:val="NoSpacing"/>
+        <w:rPr>
+          <w:ins w:id="201" w:author="Rachael Maree Woods" w:date="2016-02-23T08:27:00Z"/>
+        </w:rPr>
+      </w:pPr>
+      <w:r>
+        <w:br/>
+        <w:t>-     Clarify when you talk about larvae in the water column vs those crawling on the bottom… This will greatly aid to a better understanding of what factors affect what life stage.</w:t>
+      </w:r>
+    </w:p>
+    <w:p>
+      <w:pPr>
+        <w:pStyle w:val="NoSpacing"/>
+        <w:rPr>
+          <w:ins w:id="202" w:author="Rachael Maree Woods" w:date="2016-02-23T08:28:00Z"/>
+        </w:rPr>
+      </w:pPr>
+      <w:ins w:id="203" w:author="Rachael Maree Woods" w:date="2016-02-23T08:27:00Z">
+        <w:r>
+          <w:t>We agree that this was unclear throughout the text and will</w:t>
+        </w:r>
+      </w:ins>
+      <w:ins w:id="204" w:author="Rachael Maree Woods" w:date="2016-02-23T08:28:00Z">
+        <w:r>
+          <w:t xml:space="preserve"> further explain this in the te</w:t>
+        </w:r>
+        <w:r>
+          <w:t xml:space="preserve">xt. </w:t>
+        </w:r>
+      </w:ins>
+    </w:p>
+    <w:p>
+      <w:pPr>
+        <w:pStyle w:val="NoSpacing"/>
+        <w:rPr>
+          <w:ins w:id="205" w:author="Rachael Maree Woods" w:date="2016-02-23T08:29:00Z"/>
+        </w:rPr>
+      </w:pPr>
+      <w:r>
+        <w:br/>
+        <w:t>-     "experimental treatments tended to be large" (138)… Please clarify</w:t>
+      </w:r>
+    </w:p>
+    <w:p>
+      <w:pPr>
+        <w:pStyle w:val="NoSpacing"/>
+        <w:rPr>
+          <w:ins w:id="206" w:author="Rachael Maree Woods" w:date="2016-02-23T08:32:00Z"/>
+        </w:rPr>
+      </w:pPr>
+      <w:ins w:id="207" w:author="Rachael Maree Woods" w:date="2016-02-23T08:32:00Z">
+        <w:r>
+          <w:lastRenderedPageBreak/>
+          <w:t xml:space="preserve">We agree that this is unclear and have clarified this within the text. </w:t>
+        </w:r>
+      </w:ins>
+    </w:p>
+    <w:p>
+      <w:pPr>
+        <w:pStyle w:val="NoSpacing"/>
+        <w:rPr>
+          <w:ins w:id="208" w:author="Rachael Maree Woods" w:date="2016-02-23T08:26:00Z"/>
+        </w:rPr>
+      </w:pPr>
+      <w:r>
+        <w:br/>
+        <w:t xml:space="preserve">-     While statistics are not my field of expertise, I noticed that values in your graphs often cluster around one value (often "0") with a few datapoints outside this range. The observed trends thus result from a very uneven distribution of datapoints along each axis of interest. Are corrections required for such data-distributions? Please clarify/ </w:t>
+      </w:r>
+      <w:commentRangeStart w:id="209"/>
+      <w:r>
+        <w:t>explain</w:t>
+      </w:r>
+      <w:commentRangeEnd w:id="209"/>
+      <w:r>
+        <w:rPr>
+          <w:rStyle w:val="CommentReference"/>
+        </w:rPr>
+        <w:commentReference w:id="209"/>
+      </w:r>
       <w:r>
         <w:t>.</w:t>
       </w:r>
-      <w:proofErr w:type="gramEnd"/>
-      <w:r>
-        <w:br/>
-        <w:t>-     The use of "alternative stable states" (56-57) is inappropriate as these "states" should be able to exist under the same conditions whereas the states the authors refer to here exist under very different environmental conditions (e.g., altered herbivory and nutrient regimes). Check the original ecological texts on the appropriate use of these terms (I realize coral reef ecologists use these terms frequently in this manner, but it is still inappropriate).</w:t>
-      </w:r>
-      <w:r>
-        <w:br/>
-        <w:t>-     Clarify when you talk about larvae in the water column vs those crawling on the bottom… This will greatly aid to a better understanding of what factors affect what life stage.</w:t>
-      </w:r>
-      <w:r>
-        <w:br/>
-        <w:t>-     "experimental treatments tended to be large" (138)… Please clarify</w:t>
-      </w:r>
-      <w:r>
-        <w:br/>
-        <w:t xml:space="preserve">-     While statistics are not my field of expertise, I noticed that values in your graphs often cluster around one value (often "0") with a few </w:t>
-      </w:r>
-      <w:proofErr w:type="spellStart"/>
-      <w:r>
-        <w:t>datapoints</w:t>
-      </w:r>
-      <w:proofErr w:type="spellEnd"/>
-      <w:r>
-        <w:t xml:space="preserve"> outside this range. The observed trends thus result from a very uneven distribution of </w:t>
-      </w:r>
-      <w:proofErr w:type="spellStart"/>
-      <w:r>
-        <w:t>datapoints</w:t>
-      </w:r>
-      <w:proofErr w:type="spellEnd"/>
-      <w:r>
-        <w:t xml:space="preserve"> along each axis of interest. Are corrections required for such data-distributions? Please clarify/ explain.</w:t>
-      </w:r>
+    </w:p>
+    <w:p>
+      <w:pPr>
+        <w:pStyle w:val="NoSpacing"/>
+        <w:rPr>
+          <w:ins w:id="210" w:author="Rachael Maree Woods" w:date="2016-02-23T08:26:00Z"/>
+          <w:rStyle w:val="apple-converted-space"/>
+        </w:rPr>
+      </w:pPr>
       <w:r>
         <w:br/>
         <w:t>-     Please quantify "relative importance" (211-212). Putting a value on "relative importance" would greatly contribute to a better understanding of the negative effects of all "stressors" considered in this study.</w:t>
@@ -1856,36 +1948,124 @@
         </w:rPr>
         <w:t> </w:t>
       </w:r>
+    </w:p>
+    <w:p>
+      <w:pPr>
+        <w:pStyle w:val="NoSpacing"/>
+        <w:rPr>
+          <w:ins w:id="211" w:author="Rachael Maree Woods" w:date="2016-02-23T08:33:00Z"/>
+        </w:rPr>
+      </w:pPr>
+    </w:p>
+    <w:p>
+      <w:pPr>
+        <w:pStyle w:val="NoSpacing"/>
+        <w:rPr>
+          <w:ins w:id="212" w:author="Rachael Maree Woods" w:date="2016-02-23T08:25:00Z"/>
+        </w:rPr>
+      </w:pPr>
       <w:r>
         <w:br/>
         <w:t>-     Throughout the Discussion terms like "affected" are used a lot. Please provide "direction" (negative or positive) and "magnitude" (e.g., 3 times more) to explain how and to what degree stress factors affected the larvae.</w:t>
       </w:r>
-      <w:r>
-        <w:br/>
-        <w:t>-     The results of the combined fertilisation x survivorship (</w:t>
-      </w:r>
-      <w:proofErr w:type="spellStart"/>
-      <w:r>
-        <w:t>FxS</w:t>
-      </w:r>
-      <w:proofErr w:type="spellEnd"/>
-      <w:r>
-        <w:t xml:space="preserve">) model consist of only one example. This section needs elaboration. It appears that the model is a simple multiplication of independent factors whereby the joint probability is not surprisingly "less" than that of each factor individually (299-301). This section is unclear and needs to be better explained throughout the </w:t>
-      </w:r>
-      <w:proofErr w:type="spellStart"/>
-      <w:r>
-        <w:t>ms</w:t>
-      </w:r>
-      <w:proofErr w:type="spellEnd"/>
-      <w:proofErr w:type="gramStart"/>
-      <w:r>
-        <w:t>.</w:t>
-      </w:r>
-      <w:proofErr w:type="gramEnd"/>
+    </w:p>
+    <w:p>
+      <w:pPr>
+        <w:pStyle w:val="NoSpacing"/>
+        <w:rPr>
+          <w:ins w:id="213" w:author="Rachael Maree Woods" w:date="2016-02-23T08:25:00Z"/>
+        </w:rPr>
+      </w:pPr>
+      <w:ins w:id="214" w:author="Rachael Maree Woods" w:date="2016-02-23T08:25:00Z">
+        <w:r>
+          <w:t xml:space="preserve">We agree that this is unclear and included the affect and magnitude where possible. </w:t>
+        </w:r>
+      </w:ins>
+    </w:p>
+    <w:p>
+      <w:pPr>
+        <w:pStyle w:val="NoSpacing"/>
+        <w:rPr>
+          <w:ins w:id="215" w:author="Rachael Maree Woods" w:date="2016-02-23T08:23:00Z"/>
+        </w:rPr>
+      </w:pPr>
+      <w:r>
+        <w:br/>
+        <w:t>-     The results of the combined fertilisation x survivorship (FxS) model consist of only one example. This section needs elaboration. It appears that the model is a simple multiplication of independent factors whereby the joint probability is not surprisingly "less" than that of each factor individually (299-301). This section is unclear and needs to be better explained throughout the ms.</w:t>
+      </w:r>
+    </w:p>
+    <w:p>
+      <w:pPr>
+        <w:pStyle w:val="NoSpacing"/>
+        <w:rPr>
+          <w:ins w:id="216" w:author="Rachael Maree Woods" w:date="2016-02-23T08:25:00Z"/>
+        </w:rPr>
+      </w:pPr>
+      <w:ins w:id="217" w:author="Rachael Maree Woods" w:date="2016-02-23T08:23:00Z">
+        <w:r>
+          <w:t xml:space="preserve">We agree that our </w:t>
+        </w:r>
+      </w:ins>
+      <w:ins w:id="218" w:author="Rachael Maree Woods" w:date="2016-02-23T08:24:00Z">
+        <w:r>
+          <w:t>explanation</w:t>
+        </w:r>
+      </w:ins>
+      <w:ins w:id="219" w:author="Rachael Maree Woods" w:date="2016-02-23T08:23:00Z">
+        <w:r>
+          <w:t xml:space="preserve"> of the </w:t>
+        </w:r>
+      </w:ins>
+      <w:ins w:id="220" w:author="Rachael Maree Woods" w:date="2016-02-23T08:24:00Z">
+        <w:r>
+          <w:t xml:space="preserve">combined model was unclear and more elaboration is required. We have further explain the model within the methods and have included a new </w:t>
+        </w:r>
+      </w:ins>
+      <w:ins w:id="221" w:author="Rachael Maree Woods" w:date="2016-02-23T08:25:00Z">
+        <w:r>
+          <w:t>analysis</w:t>
+        </w:r>
+      </w:ins>
+      <w:ins w:id="222" w:author="Rachael Maree Woods" w:date="2016-02-23T08:24:00Z">
+        <w:r>
+          <w:t xml:space="preserve"> </w:t>
+        </w:r>
+      </w:ins>
+      <w:ins w:id="223" w:author="Rachael Maree Woods" w:date="2016-02-23T08:25:00Z">
+        <w:r>
+          <w:t xml:space="preserve">to show the use of the model in real-world scenarios. </w:t>
+        </w:r>
+      </w:ins>
+    </w:p>
+    <w:p>
+      <w:pPr>
+        <w:pStyle w:val="NoSpacing"/>
+        <w:rPr>
+          <w:ins w:id="224" w:author="Rachael Maree Woods" w:date="2016-02-23T08:23:00Z"/>
+        </w:rPr>
+      </w:pPr>
       <w:r>
         <w:br/>
         <w:t>-     Random factors were included in the model design, but results remain unreported. E.g., species choice could have affected the outcome of the analyses, but results are nowhere presented.</w:t>
       </w:r>
+    </w:p>
+    <w:p>
+      <w:pPr>
+        <w:pStyle w:val="NoSpacing"/>
+        <w:rPr>
+          <w:ins w:id="225" w:author="Rachael Maree Woods" w:date="2016-02-23T08:23:00Z"/>
+        </w:rPr>
+      </w:pPr>
+      <w:ins w:id="226" w:author="Rachael Maree Woods" w:date="2016-02-23T08:23:00Z">
+        <w:r>
+          <w:t>We agree this these should have been reported and have done so now.</w:t>
+        </w:r>
+      </w:ins>
+    </w:p>
+    <w:p>
+      <w:pPr>
+        <w:pStyle w:val="NoSpacing"/>
+      </w:pPr>
       <w:r>
         <w:br/>
         <w:t>-     Authors state that interaction effects or species choice did not affect the outcome of their analyses (309-319) but fail to support such claims by other studies.</w:t>
@@ -1899,6 +2079,36 @@
     </w:sectPr>
   </w:body>
 </w:document>
+</file>
+
+<file path=word/comments.xml><?xml version="1.0" encoding="utf-8"?>
+<w:comments xmlns:wpc="http://schemas.microsoft.com/office/word/2010/wordprocessingCanvas" xmlns:mc="http://schemas.openxmlformats.org/markup-compatibility/2006" xmlns:o="urn:schemas-microsoft-com:office:office" xmlns:r="http://schemas.openxmlformats.org/officeDocument/2006/relationships" xmlns:m="http://schemas.openxmlformats.org/officeDocument/2006/math" xmlns:v="urn:schemas-microsoft-com:vml" xmlns:wp14="http://schemas.microsoft.com/office/word/2010/wordprocessingDrawing" xmlns:wp="http://schemas.openxmlformats.org/drawingml/2006/wordprocessingDrawing" xmlns:w10="urn:schemas-microsoft-com:office:word" xmlns:w="http://schemas.openxmlformats.org/wordprocessingml/2006/main" xmlns:w14="http://schemas.microsoft.com/office/word/2010/wordml" xmlns:w15="http://schemas.microsoft.com/office/word/2012/wordml" xmlns:wpg="http://schemas.microsoft.com/office/word/2010/wordprocessingGroup" xmlns:wpi="http://schemas.microsoft.com/office/word/2010/wordprocessingInk" xmlns:wne="http://schemas.microsoft.com/office/word/2006/wordml" xmlns:wps="http://schemas.microsoft.com/office/word/2010/wordprocessingShape" mc:Ignorable="w14 w15 wp14">
+  <w:comment w:id="209" w:author="Rachael Maree Woods" w:date="2016-02-23T08:27:00Z" w:initials="RMW">
+    <w:p>
+      <w:pPr>
+        <w:pStyle w:val="CommentText"/>
+      </w:pPr>
+      <w:r>
+        <w:rPr>
+          <w:rStyle w:val="CommentReference"/>
+        </w:rPr>
+        <w:annotationRef/>
+      </w:r>
+      <w:r>
+        <w:rPr>
+          <w:noProof/>
+        </w:rPr>
+        <w:t>EXPLAIN THIS</w:t>
+      </w:r>
+    </w:p>
+  </w:comment>
+</w:comments>
+</file>
+
+<file path=word/commentsExtended.xml><?xml version="1.0" encoding="utf-8"?>
+<w15:commentsEx xmlns:wpc="http://schemas.microsoft.com/office/word/2010/wordprocessingCanvas" xmlns:mc="http://schemas.openxmlformats.org/markup-compatibility/2006" xmlns:o="urn:schemas-microsoft-com:office:office" xmlns:r="http://schemas.openxmlformats.org/officeDocument/2006/relationships" xmlns:m="http://schemas.openxmlformats.org/officeDocument/2006/math" xmlns:v="urn:schemas-microsoft-com:vml" xmlns:wp14="http://schemas.microsoft.com/office/word/2010/wordprocessingDrawing" xmlns:wp="http://schemas.openxmlformats.org/drawingml/2006/wordprocessingDrawing" xmlns:w10="urn:schemas-microsoft-com:office:word" xmlns:w="http://schemas.openxmlformats.org/wordprocessingml/2006/main" xmlns:w14="http://schemas.microsoft.com/office/word/2010/wordml" xmlns:w15="http://schemas.microsoft.com/office/word/2012/wordml" xmlns:wpg="http://schemas.microsoft.com/office/word/2010/wordprocessingGroup" xmlns:wpi="http://schemas.microsoft.com/office/word/2010/wordprocessingInk" xmlns:wne="http://schemas.microsoft.com/office/word/2006/wordml" xmlns:wps="http://schemas.microsoft.com/office/word/2010/wordprocessingShape" mc:Ignorable="w14 w15 wp14">
+  <w15:commentEx w15:paraId="4A466C39" w15:done="0"/>
+</w15:commentsEx>
 </file>
 
 <file path=word/numbering.xml><?xml version="1.0" encoding="utf-8"?>
@@ -2456,6 +2666,114 @@
       <w:spacing w:after="0" w:line="240" w:lineRule="auto"/>
     </w:pPr>
   </w:style>
+  <w:style w:type="character" w:styleId="CommentReference">
+    <w:name w:val="annotation reference"/>
+    <w:basedOn w:val="DefaultParagraphFont"/>
+    <w:uiPriority w:val="99"/>
+    <w:semiHidden/>
+    <w:unhideWhenUsed/>
+    <w:rsid w:val="007A51A0"/>
+    <w:rPr>
+      <w:sz w:val="16"/>
+      <w:szCs w:val="16"/>
+    </w:rPr>
+  </w:style>
+  <w:style w:type="paragraph" w:styleId="CommentText">
+    <w:name w:val="annotation text"/>
+    <w:basedOn w:val="Normal"/>
+    <w:link w:val="CommentTextChar"/>
+    <w:uiPriority w:val="99"/>
+    <w:semiHidden/>
+    <w:unhideWhenUsed/>
+    <w:rsid w:val="007A51A0"/>
+    <w:pPr>
+      <w:spacing w:line="240" w:lineRule="auto"/>
+    </w:pPr>
+    <w:rPr>
+      <w:sz w:val="20"/>
+      <w:szCs w:val="20"/>
+    </w:rPr>
+  </w:style>
+  <w:style w:type="character" w:customStyle="1" w:styleId="CommentTextChar">
+    <w:name w:val="Comment Text Char"/>
+    <w:basedOn w:val="DefaultParagraphFont"/>
+    <w:link w:val="CommentText"/>
+    <w:uiPriority w:val="99"/>
+    <w:semiHidden/>
+    <w:rsid w:val="007A51A0"/>
+    <w:rPr>
+      <w:sz w:val="20"/>
+      <w:szCs w:val="20"/>
+    </w:rPr>
+  </w:style>
+  <w:style w:type="paragraph" w:styleId="CommentSubject">
+    <w:name w:val="annotation subject"/>
+    <w:basedOn w:val="CommentText"/>
+    <w:next w:val="CommentText"/>
+    <w:link w:val="CommentSubjectChar"/>
+    <w:uiPriority w:val="99"/>
+    <w:semiHidden/>
+    <w:unhideWhenUsed/>
+    <w:rsid w:val="007A51A0"/>
+    <w:rPr>
+      <w:b/>
+      <w:bCs/>
+    </w:rPr>
+  </w:style>
+  <w:style w:type="character" w:customStyle="1" w:styleId="CommentSubjectChar">
+    <w:name w:val="Comment Subject Char"/>
+    <w:basedOn w:val="CommentTextChar"/>
+    <w:link w:val="CommentSubject"/>
+    <w:uiPriority w:val="99"/>
+    <w:semiHidden/>
+    <w:rsid w:val="007A51A0"/>
+    <w:rPr>
+      <w:b/>
+      <w:bCs/>
+      <w:sz w:val="20"/>
+      <w:szCs w:val="20"/>
+    </w:rPr>
+  </w:style>
+  <w:style w:type="paragraph" w:styleId="Revision">
+    <w:name w:val="Revision"/>
+    <w:hidden/>
+    <w:uiPriority w:val="99"/>
+    <w:semiHidden/>
+    <w:rsid w:val="007A51A0"/>
+    <w:pPr>
+      <w:spacing w:after="0" w:line="240" w:lineRule="auto"/>
+    </w:pPr>
+  </w:style>
+  <w:style w:type="paragraph" w:styleId="BalloonText">
+    <w:name w:val="Balloon Text"/>
+    <w:basedOn w:val="Normal"/>
+    <w:link w:val="BalloonTextChar"/>
+    <w:uiPriority w:val="99"/>
+    <w:semiHidden/>
+    <w:unhideWhenUsed/>
+    <w:rsid w:val="007A51A0"/>
+    <w:pPr>
+      <w:spacing w:after="0" w:line="240" w:lineRule="auto"/>
+    </w:pPr>
+    <w:rPr>
+      <w:rFonts w:ascii="Segoe UI" w:hAnsi="Segoe UI" w:cs="Segoe UI"/>
+      <w:sz w:val="18"/>
+      <w:szCs w:val="18"/>
+    </w:rPr>
+  </w:style>
+  <w:style w:type="character" w:customStyle="1" w:styleId="BalloonTextChar">
+    <w:name w:val="Balloon Text Char"/>
+    <w:basedOn w:val="DefaultParagraphFont"/>
+    <w:link w:val="BalloonText"/>
+    <w:uiPriority w:val="99"/>
+    <w:semiHidden/>
+    <w:rsid w:val="007A51A0"/>
+    <w:rPr>
+      <w:rFonts w:ascii="Segoe UI" w:hAnsi="Segoe UI" w:cs="Segoe UI"/>
+      <w:sz w:val="18"/>
+      <w:szCs w:val="18"/>
+    </w:rPr>
+  </w:style>
 </w:styles>
 </file>
 

</xml_diff>

<commit_message>
Re-drafted the dicussion outline using Josh's suggestions.
</commit_message>
<xml_diff>
--- a/manuscipt/Comments on Manuscript.docx
+++ b/manuscipt/Comments on Manuscript.docx
@@ -6,6 +6,8 @@
       <w:pPr>
         <w:pStyle w:val="NoSpacing"/>
       </w:pPr>
+      <w:bookmarkStart w:id="0" w:name="_GoBack"/>
+      <w:bookmarkEnd w:id="0"/>
       <w:r>
         <w:rPr>
           <w:b/>
@@ -116,7 +118,7 @@
       <w:pPr>
         <w:pStyle w:val="NoSpacing"/>
         <w:rPr>
-          <w:ins w:id="0" w:author="Rachael Maree Woods" w:date="2016-02-16T14:19:00Z"/>
+          <w:ins w:id="1" w:author="Rachael Maree Woods" w:date="2016-02-16T14:19:00Z"/>
         </w:rPr>
       </w:pPr>
       <w:r>
@@ -127,53 +129,53 @@
       <w:pPr>
         <w:pStyle w:val="NoSpacing"/>
         <w:rPr>
-          <w:ins w:id="1" w:author="Rachael Maree Woods" w:date="2016-02-16T14:19:00Z"/>
-        </w:rPr>
-      </w:pPr>
-    </w:p>
-    <w:p>
-      <w:pPr>
-        <w:pStyle w:val="NoSpacing"/>
-        <w:rPr>
           <w:ins w:id="2" w:author="Rachael Maree Woods" w:date="2016-02-16T14:19:00Z"/>
         </w:rPr>
       </w:pPr>
-      <w:ins w:id="3" w:author="Rachael Maree Woods" w:date="2016-02-16T14:21:00Z">
+    </w:p>
+    <w:p>
+      <w:pPr>
+        <w:pStyle w:val="NoSpacing"/>
+        <w:rPr>
+          <w:ins w:id="3" w:author="Rachael Maree Woods" w:date="2016-02-16T14:19:00Z"/>
+        </w:rPr>
+      </w:pPr>
+      <w:ins w:id="4" w:author="Rachael Maree Woods" w:date="2016-02-16T14:21:00Z">
         <w:r>
           <w:t>We agree that the data set is small and have completed a</w:t>
         </w:r>
       </w:ins>
-      <w:ins w:id="4" w:author="Rachael Maree Woods" w:date="2016-02-16T14:19:00Z">
+      <w:ins w:id="5" w:author="Rachael Maree Woods" w:date="2016-02-16T14:19:00Z">
         <w:r>
           <w:t xml:space="preserve"> further </w:t>
         </w:r>
       </w:ins>
-      <w:ins w:id="5" w:author="Rachael Maree Woods" w:date="2016-02-16T14:22:00Z">
+      <w:ins w:id="6" w:author="Rachael Maree Woods" w:date="2016-02-16T14:22:00Z">
         <w:r>
           <w:t xml:space="preserve">search of the </w:t>
         </w:r>
       </w:ins>
-      <w:ins w:id="6" w:author="Rachael Maree Woods" w:date="2016-02-16T14:20:00Z">
+      <w:ins w:id="7" w:author="Rachael Maree Woods" w:date="2016-02-16T14:20:00Z">
         <w:r>
           <w:t>literature</w:t>
         </w:r>
       </w:ins>
-      <w:ins w:id="7" w:author="Rachael Maree Woods" w:date="2016-02-16T14:19:00Z">
+      <w:ins w:id="8" w:author="Rachael Maree Woods" w:date="2016-02-16T14:19:00Z">
         <w:r>
           <w:t xml:space="preserve"> and more studies have been added including those </w:t>
         </w:r>
       </w:ins>
-      <w:ins w:id="8" w:author="Rachael Maree Woods" w:date="2016-02-16T14:20:00Z">
+      <w:ins w:id="9" w:author="Rachael Maree Woods" w:date="2016-02-16T14:20:00Z">
         <w:r>
           <w:t>suggested</w:t>
         </w:r>
       </w:ins>
-      <w:ins w:id="9" w:author="Rachael Maree Woods" w:date="2016-02-16T14:19:00Z">
+      <w:ins w:id="10" w:author="Rachael Maree Woods" w:date="2016-02-16T14:19:00Z">
         <w:r>
           <w:t xml:space="preserve"> </w:t>
         </w:r>
       </w:ins>
-      <w:ins w:id="10" w:author="Rachael Maree Woods" w:date="2016-02-16T14:20:00Z">
+      <w:ins w:id="11" w:author="Rachael Maree Woods" w:date="2016-02-16T14:20:00Z">
         <w:r>
           <w:t xml:space="preserve">by the reviewers. </w:t>
         </w:r>
@@ -183,15 +185,15 @@
       <w:pPr>
         <w:pStyle w:val="NoSpacing"/>
         <w:rPr>
-          <w:ins w:id="11" w:author="Rachael Maree Woods" w:date="2016-02-16T14:19:00Z"/>
-        </w:rPr>
-      </w:pPr>
-    </w:p>
-    <w:p>
-      <w:pPr>
-        <w:pStyle w:val="NoSpacing"/>
-        <w:rPr>
-          <w:ins w:id="12" w:author="Rachael Maree Woods" w:date="2016-02-16T14:21:00Z"/>
+          <w:ins w:id="12" w:author="Rachael Maree Woods" w:date="2016-02-16T14:19:00Z"/>
+        </w:rPr>
+      </w:pPr>
+    </w:p>
+    <w:p>
+      <w:pPr>
+        <w:pStyle w:val="NoSpacing"/>
+        <w:rPr>
+          <w:ins w:id="13" w:author="Rachael Maree Woods" w:date="2016-02-16T14:21:00Z"/>
         </w:rPr>
       </w:pPr>
       <w:r>
@@ -202,33 +204,33 @@
       <w:pPr>
         <w:pStyle w:val="NoSpacing"/>
         <w:rPr>
-          <w:ins w:id="13" w:author="Rachael Maree Woods" w:date="2016-02-16T14:21:00Z"/>
-        </w:rPr>
-      </w:pPr>
-    </w:p>
-    <w:p>
-      <w:pPr>
-        <w:pStyle w:val="NoSpacing"/>
-        <w:rPr>
           <w:ins w:id="14" w:author="Rachael Maree Woods" w:date="2016-02-16T14:21:00Z"/>
         </w:rPr>
       </w:pPr>
-      <w:ins w:id="15" w:author="Rachael Maree Woods" w:date="2016-02-16T14:21:00Z">
+    </w:p>
+    <w:p>
+      <w:pPr>
+        <w:pStyle w:val="NoSpacing"/>
+        <w:rPr>
+          <w:ins w:id="15" w:author="Rachael Maree Woods" w:date="2016-02-16T14:21:00Z"/>
+        </w:rPr>
+      </w:pPr>
+      <w:ins w:id="16" w:author="Rachael Maree Woods" w:date="2016-02-16T14:21:00Z">
         <w:r>
           <w:t>We strongly agree with</w:t>
         </w:r>
       </w:ins>
-      <w:ins w:id="16" w:author="Rachael Maree Woods" w:date="2016-02-16T14:22:00Z">
+      <w:ins w:id="17" w:author="Rachael Maree Woods" w:date="2016-02-16T14:22:00Z">
         <w:r>
           <w:t xml:space="preserve"> this concern and now recognise that this reasoning is not sound. Instead we have now chosen to focus on applications of the model we have </w:t>
         </w:r>
       </w:ins>
-      <w:ins w:id="17" w:author="Rachael Maree Woods" w:date="2016-02-16T14:23:00Z">
+      <w:ins w:id="18" w:author="Rachael Maree Woods" w:date="2016-02-16T14:23:00Z">
         <w:r>
           <w:t xml:space="preserve">created and used real life data to show its application. </w:t>
         </w:r>
       </w:ins>
-      <w:ins w:id="18" w:author="Rachael Maree Woods" w:date="2016-02-16T14:22:00Z">
+      <w:ins w:id="19" w:author="Rachael Maree Woods" w:date="2016-02-16T14:22:00Z">
         <w:r>
           <w:t xml:space="preserve"> </w:t>
         </w:r>
@@ -238,27 +240,9 @@
       <w:pPr>
         <w:pStyle w:val="NoSpacing"/>
         <w:rPr>
-          <w:ins w:id="19" w:author="Rachael Maree Woods" w:date="2016-02-16T14:21:00Z"/>
-        </w:rPr>
-      </w:pPr>
-    </w:p>
-    <w:p>
-      <w:pPr>
-        <w:pStyle w:val="NoSpacing"/>
-        <w:rPr>
-          <w:ins w:id="20" w:author="Rachael Maree Woods" w:date="2016-02-16T14:23:00Z"/>
-          <w:rStyle w:val="apple-converted-space"/>
-        </w:rPr>
-      </w:pPr>
-      <w:r>
-        <w:t>To ameliorate this issue, the authors should focus more directly on the outcomes of their model, such as the relative consequences of one environmental factor versus another, rather than dwelling on whether their model does or does not reflect the findings of past studies.</w:t>
-      </w:r>
-      <w:r>
-        <w:rPr>
-          <w:rStyle w:val="apple-converted-space"/>
-        </w:rPr>
-        <w:t> </w:t>
-      </w:r>
+          <w:ins w:id="20" w:author="Rachael Maree Woods" w:date="2016-02-16T14:21:00Z"/>
+        </w:rPr>
+      </w:pPr>
     </w:p>
     <w:p>
       <w:pPr>
@@ -268,15 +252,33 @@
           <w:rStyle w:val="apple-converted-space"/>
         </w:rPr>
       </w:pPr>
-    </w:p>
-    <w:p>
-      <w:pPr>
-        <w:pStyle w:val="NoSpacing"/>
+      <w:r>
+        <w:t>To ameliorate this issue, the authors should focus more directly on the outcomes of their model, such as the relative consequences of one environmental factor versus another, rather than dwelling on whether their model does or does not reflect the findings of past studies.</w:t>
+      </w:r>
+      <w:r>
         <w:rPr>
           <w:rStyle w:val="apple-converted-space"/>
         </w:rPr>
-      </w:pPr>
-      <w:ins w:id="22" w:author="Rachael Maree Woods" w:date="2016-02-16T14:23:00Z">
+        <w:t> </w:t>
+      </w:r>
+    </w:p>
+    <w:p>
+      <w:pPr>
+        <w:pStyle w:val="NoSpacing"/>
+        <w:rPr>
+          <w:ins w:id="22" w:author="Rachael Maree Woods" w:date="2016-02-16T14:23:00Z"/>
+          <w:rStyle w:val="apple-converted-space"/>
+        </w:rPr>
+      </w:pPr>
+    </w:p>
+    <w:p>
+      <w:pPr>
+        <w:pStyle w:val="NoSpacing"/>
+        <w:rPr>
+          <w:rStyle w:val="apple-converted-space"/>
+        </w:rPr>
+      </w:pPr>
+      <w:ins w:id="23" w:author="Rachael Maree Woods" w:date="2016-02-16T14:23:00Z">
         <w:r>
           <w:rPr>
             <w:rStyle w:val="apple-converted-space"/>
@@ -310,38 +312,38 @@
       <w:pPr>
         <w:pStyle w:val="NoSpacing"/>
         <w:rPr>
-          <w:ins w:id="23" w:author="Rachael Maree Woods" w:date="2016-02-16T14:34:00Z"/>
-        </w:rPr>
-      </w:pPr>
-    </w:p>
-    <w:p>
-      <w:pPr>
-        <w:pStyle w:val="NoSpacing"/>
-        <w:rPr>
           <w:ins w:id="24" w:author="Rachael Maree Woods" w:date="2016-02-16T14:34:00Z"/>
         </w:rPr>
       </w:pPr>
-      <w:ins w:id="25" w:author="Rachael Maree Woods" w:date="2016-02-16T14:35:00Z">
+    </w:p>
+    <w:p>
+      <w:pPr>
+        <w:pStyle w:val="NoSpacing"/>
+        <w:rPr>
+          <w:ins w:id="25" w:author="Rachael Maree Woods" w:date="2016-02-16T14:34:00Z"/>
+        </w:rPr>
+      </w:pPr>
+      <w:ins w:id="26" w:author="Rachael Maree Woods" w:date="2016-02-16T14:35:00Z">
         <w:r>
           <w:t xml:space="preserve">We agree with your suggestion and have included a discussion on the use of meta-analyses within this kind of study as well as discussed its potential </w:t>
         </w:r>
       </w:ins>
-      <w:ins w:id="26" w:author="Rachael Maree Woods" w:date="2016-02-16T14:36:00Z">
+      <w:ins w:id="27" w:author="Rachael Maree Woods" w:date="2016-02-16T14:36:00Z">
         <w:r>
           <w:t>application</w:t>
         </w:r>
       </w:ins>
-      <w:ins w:id="27" w:author="Rachael Maree Woods" w:date="2016-02-16T14:35:00Z">
+      <w:ins w:id="28" w:author="Rachael Maree Woods" w:date="2016-02-16T14:35:00Z">
         <w:r>
           <w:t xml:space="preserve"> </w:t>
         </w:r>
       </w:ins>
-      <w:ins w:id="28" w:author="Rachael Maree Woods" w:date="2016-02-16T14:36:00Z">
+      <w:ins w:id="29" w:author="Rachael Maree Woods" w:date="2016-02-16T14:36:00Z">
         <w:r>
           <w:t xml:space="preserve">using real-world scenarios. </w:t>
         </w:r>
       </w:ins>
-      <w:ins w:id="29" w:author="Rachael Maree Woods" w:date="2016-02-16T14:35:00Z">
+      <w:ins w:id="30" w:author="Rachael Maree Woods" w:date="2016-02-16T14:35:00Z">
         <w:r>
           <w:t xml:space="preserve"> </w:t>
         </w:r>
@@ -372,33 +374,33 @@
       <w:pPr>
         <w:pStyle w:val="NoSpacing"/>
         <w:rPr>
-          <w:ins w:id="30" w:author="Rachael Maree Woods" w:date="2016-02-16T14:36:00Z"/>
-        </w:rPr>
-      </w:pPr>
-    </w:p>
-    <w:p>
-      <w:pPr>
-        <w:pStyle w:val="NoSpacing"/>
-        <w:rPr>
           <w:ins w:id="31" w:author="Rachael Maree Woods" w:date="2016-02-16T14:36:00Z"/>
         </w:rPr>
       </w:pPr>
-      <w:ins w:id="32" w:author="Rachael Maree Woods" w:date="2016-02-16T14:36:00Z">
+    </w:p>
+    <w:p>
+      <w:pPr>
+        <w:pStyle w:val="NoSpacing"/>
+        <w:rPr>
+          <w:ins w:id="32" w:author="Rachael Maree Woods" w:date="2016-02-16T14:36:00Z"/>
+        </w:rPr>
+      </w:pPr>
+      <w:ins w:id="33" w:author="Rachael Maree Woods" w:date="2016-02-16T14:36:00Z">
         <w:r>
           <w:t xml:space="preserve">We agree with your concerns and have conducted a more rigorous search of the literature as well as including the papers you </w:t>
         </w:r>
       </w:ins>
-      <w:ins w:id="33" w:author="Rachael Maree Woods" w:date="2016-02-16T14:37:00Z">
+      <w:ins w:id="34" w:author="Rachael Maree Woods" w:date="2016-02-16T14:37:00Z">
         <w:r>
           <w:t>have</w:t>
         </w:r>
       </w:ins>
-      <w:ins w:id="34" w:author="Rachael Maree Woods" w:date="2016-02-16T14:36:00Z">
+      <w:ins w:id="35" w:author="Rachael Maree Woods" w:date="2016-02-16T14:36:00Z">
         <w:r>
           <w:t xml:space="preserve"> </w:t>
         </w:r>
       </w:ins>
-      <w:ins w:id="35" w:author="Rachael Maree Woods" w:date="2016-02-16T14:37:00Z">
+      <w:ins w:id="36" w:author="Rachael Maree Woods" w:date="2016-02-16T14:37:00Z">
         <w:r>
           <w:t xml:space="preserve">suggested below. </w:t>
         </w:r>
@@ -458,23 +460,23 @@
       <w:pPr>
         <w:pStyle w:val="NoSpacing"/>
         <w:rPr>
-          <w:ins w:id="36" w:author="Rachael Maree Woods" w:date="2016-02-16T14:38:00Z"/>
-        </w:rPr>
-      </w:pPr>
-    </w:p>
-    <w:p>
-      <w:pPr>
-        <w:pStyle w:val="NoSpacing"/>
-        <w:rPr>
           <w:ins w:id="37" w:author="Rachael Maree Woods" w:date="2016-02-16T14:38:00Z"/>
         </w:rPr>
       </w:pPr>
-      <w:ins w:id="38" w:author="Rachael Maree Woods" w:date="2016-02-16T14:38:00Z">
+    </w:p>
+    <w:p>
+      <w:pPr>
+        <w:pStyle w:val="NoSpacing"/>
+        <w:rPr>
+          <w:ins w:id="38" w:author="Rachael Maree Woods" w:date="2016-02-16T14:38:00Z"/>
+        </w:rPr>
+      </w:pPr>
+      <w:ins w:id="39" w:author="Rachael Maree Woods" w:date="2016-02-16T14:38:00Z">
         <w:r>
           <w:t xml:space="preserve">We agree that our current understanding of </w:t>
         </w:r>
       </w:ins>
-      <w:ins w:id="39" w:author="Rachael Maree Woods" w:date="2016-02-16T14:39:00Z">
+      <w:ins w:id="40" w:author="Rachael Maree Woods" w:date="2016-02-16T14:39:00Z">
         <w:r>
           <w:t xml:space="preserve">salinity is limiting as it has come from just a few papers. We have therefore included the paper suggested above to give our analysis more rigour and to support our findings. </w:t>
         </w:r>
@@ -484,7 +486,7 @@
       <w:pPr>
         <w:pStyle w:val="NoSpacing"/>
         <w:rPr>
-          <w:ins w:id="40" w:author="Rachael Maree Woods" w:date="2016-02-16T14:38:00Z"/>
+          <w:ins w:id="41" w:author="Rachael Maree Woods" w:date="2016-02-16T14:38:00Z"/>
         </w:rPr>
       </w:pPr>
     </w:p>
@@ -522,7 +524,7 @@
       <w:pPr>
         <w:pStyle w:val="NoSpacing"/>
         <w:rPr>
-          <w:ins w:id="41" w:author="Rachael Maree Woods" w:date="2016-02-16T14:43:00Z"/>
+          <w:ins w:id="42" w:author="Rachael Maree Woods" w:date="2016-02-16T14:43:00Z"/>
         </w:rPr>
       </w:pPr>
       <w:r>
@@ -533,30 +535,30 @@
       <w:pPr>
         <w:pStyle w:val="NoSpacing"/>
         <w:rPr>
-          <w:ins w:id="42" w:author="Rachael Maree Woods" w:date="2016-02-16T14:43:00Z"/>
-        </w:rPr>
-      </w:pPr>
-    </w:p>
-    <w:p>
-      <w:pPr>
-        <w:pStyle w:val="NoSpacing"/>
-      </w:pPr>
-      <w:ins w:id="43" w:author="Rachael Maree Woods" w:date="2016-02-16T14:43:00Z">
+          <w:ins w:id="43" w:author="Rachael Maree Woods" w:date="2016-02-16T14:43:00Z"/>
+        </w:rPr>
+      </w:pPr>
+    </w:p>
+    <w:p>
+      <w:pPr>
+        <w:pStyle w:val="NoSpacing"/>
+      </w:pPr>
+      <w:ins w:id="44" w:author="Rachael Maree Woods" w:date="2016-02-16T14:43:00Z">
         <w:r>
           <w:t xml:space="preserve">We agree with the Reviewer that we a circular reasoning of our findings as well as that we mainly review the </w:t>
         </w:r>
       </w:ins>
-      <w:ins w:id="44" w:author="Rachael Maree Woods" w:date="2016-02-16T14:44:00Z">
+      <w:ins w:id="45" w:author="Rachael Maree Woods" w:date="2016-02-16T14:44:00Z">
         <w:r>
           <w:t>literature</w:t>
         </w:r>
       </w:ins>
-      <w:ins w:id="45" w:author="Rachael Maree Woods" w:date="2016-02-16T14:43:00Z">
+      <w:ins w:id="46" w:author="Rachael Maree Woods" w:date="2016-02-16T14:43:00Z">
         <w:r>
           <w:t xml:space="preserve"> </w:t>
         </w:r>
       </w:ins>
-      <w:ins w:id="46" w:author="Rachael Maree Woods" w:date="2016-02-16T14:44:00Z">
+      <w:ins w:id="47" w:author="Rachael Maree Woods" w:date="2016-02-16T14:44:00Z">
         <w:r>
           <w:t xml:space="preserve">rather than discuss our own findings or uses of our findings. For these reasons we have focused our discussion on the applications of the model we have created as well as identified the relative important of each factor as suggested. </w:t>
         </w:r>
@@ -571,7 +573,7 @@
       <w:pPr>
         <w:pStyle w:val="NoSpacing"/>
         <w:rPr>
-          <w:ins w:id="47" w:author="Rachael Maree Woods" w:date="2016-02-16T14:47:00Z"/>
+          <w:ins w:id="48" w:author="Rachael Maree Woods" w:date="2016-02-16T14:47:00Z"/>
         </w:rPr>
       </w:pPr>
       <w:r>
@@ -582,30 +584,30 @@
       <w:pPr>
         <w:pStyle w:val="NoSpacing"/>
         <w:rPr>
-          <w:ins w:id="48" w:author="Rachael Maree Woods" w:date="2016-02-16T14:47:00Z"/>
-        </w:rPr>
-      </w:pPr>
-    </w:p>
-    <w:p>
-      <w:pPr>
-        <w:pStyle w:val="NoSpacing"/>
-      </w:pPr>
-      <w:ins w:id="49" w:author="Rachael Maree Woods" w:date="2016-02-16T14:47:00Z">
+          <w:ins w:id="49" w:author="Rachael Maree Woods" w:date="2016-02-16T14:47:00Z"/>
+        </w:rPr>
+      </w:pPr>
+    </w:p>
+    <w:p>
+      <w:pPr>
+        <w:pStyle w:val="NoSpacing"/>
+      </w:pPr>
+      <w:ins w:id="50" w:author="Rachael Maree Woods" w:date="2016-02-16T14:47:00Z">
         <w:r>
           <w:t xml:space="preserve">We agree with the Reviewer that our circulation </w:t>
         </w:r>
       </w:ins>
-      <w:ins w:id="50" w:author="Rachael Maree Woods" w:date="2016-02-16T14:48:00Z">
+      <w:ins w:id="51" w:author="Rachael Maree Woods" w:date="2016-02-16T14:48:00Z">
         <w:r>
           <w:t xml:space="preserve">explanation of our findings may be misleading and instead have chosen to focus on </w:t>
         </w:r>
       </w:ins>
-      <w:ins w:id="51" w:author="Rachael Maree Woods" w:date="2016-02-16T14:49:00Z">
+      <w:ins w:id="52" w:author="Rachael Maree Woods" w:date="2016-02-16T14:49:00Z">
         <w:r>
           <w:t>the applications</w:t>
         </w:r>
       </w:ins>
-      <w:ins w:id="52" w:author="Rachael Maree Woods" w:date="2016-02-16T14:48:00Z">
+      <w:ins w:id="53" w:author="Rachael Maree Woods" w:date="2016-02-16T14:48:00Z">
         <w:r>
           <w:t xml:space="preserve"> of our model and its use in real-world scenarios. </w:t>
         </w:r>
@@ -620,7 +622,7 @@
       <w:pPr>
         <w:pStyle w:val="NoSpacing"/>
         <w:rPr>
-          <w:ins w:id="53" w:author="Rachael Maree Woods" w:date="2016-02-17T08:51:00Z"/>
+          <w:ins w:id="54" w:author="Rachael Maree Woods" w:date="2016-02-17T08:51:00Z"/>
         </w:rPr>
       </w:pPr>
       <w:r>
@@ -631,20 +633,20 @@
       <w:pPr>
         <w:pStyle w:val="NoSpacing"/>
         <w:rPr>
-          <w:ins w:id="54" w:author="Rachael Maree Woods" w:date="2016-02-17T08:51:00Z"/>
-        </w:rPr>
-      </w:pPr>
-    </w:p>
-    <w:p>
-      <w:pPr>
-        <w:pStyle w:val="NoSpacing"/>
-      </w:pPr>
-      <w:ins w:id="55" w:author="Rachael Maree Woods" w:date="2016-02-17T08:51:00Z">
+          <w:ins w:id="55" w:author="Rachael Maree Woods" w:date="2016-02-17T08:51:00Z"/>
+        </w:rPr>
+      </w:pPr>
+    </w:p>
+    <w:p>
+      <w:pPr>
+        <w:pStyle w:val="NoSpacing"/>
+      </w:pPr>
+      <w:ins w:id="56" w:author="Rachael Maree Woods" w:date="2016-02-17T08:51:00Z">
         <w:r>
           <w:t xml:space="preserve">We </w:t>
         </w:r>
       </w:ins>
-      <w:ins w:id="56" w:author="Rachael Maree Woods" w:date="2016-02-17T08:52:00Z">
+      <w:ins w:id="57" w:author="Rachael Maree Woods" w:date="2016-02-17T08:52:00Z">
         <w:r>
           <w:t xml:space="preserve">agree that the use of references in this section are confusing and have rectified this section within the text. </w:t>
         </w:r>
@@ -667,33 +669,33 @@
       <w:pPr>
         <w:pStyle w:val="NoSpacing"/>
         <w:rPr>
-          <w:ins w:id="57" w:author="Rachael Maree Woods" w:date="2016-02-17T08:55:00Z"/>
-        </w:rPr>
-      </w:pPr>
-    </w:p>
-    <w:p>
-      <w:pPr>
-        <w:pStyle w:val="NoSpacing"/>
-        <w:rPr>
           <w:ins w:id="58" w:author="Rachael Maree Woods" w:date="2016-02-17T08:55:00Z"/>
         </w:rPr>
       </w:pPr>
-      <w:ins w:id="59" w:author="Rachael Maree Woods" w:date="2016-02-17T08:55:00Z">
+    </w:p>
+    <w:p>
+      <w:pPr>
+        <w:pStyle w:val="NoSpacing"/>
+        <w:rPr>
+          <w:ins w:id="59" w:author="Rachael Maree Woods" w:date="2016-02-17T08:55:00Z"/>
+        </w:rPr>
+      </w:pPr>
+      <w:ins w:id="60" w:author="Rachael Maree Woods" w:date="2016-02-17T08:55:00Z">
         <w:r>
           <w:t xml:space="preserve">We agree that our circular reasoning for supporting our model is both misleading and confusing and have therefore removed these sections from our </w:t>
         </w:r>
       </w:ins>
-      <w:ins w:id="60" w:author="Rachael Maree Woods" w:date="2016-02-17T08:56:00Z">
+      <w:ins w:id="61" w:author="Rachael Maree Woods" w:date="2016-02-17T08:56:00Z">
         <w:r>
           <w:t>discussion</w:t>
         </w:r>
       </w:ins>
-      <w:ins w:id="61" w:author="Rachael Maree Woods" w:date="2016-02-17T08:55:00Z">
+      <w:ins w:id="62" w:author="Rachael Maree Woods" w:date="2016-02-17T08:55:00Z">
         <w:r>
           <w:t xml:space="preserve"> </w:t>
         </w:r>
       </w:ins>
-      <w:ins w:id="62" w:author="Rachael Maree Woods" w:date="2016-02-17T08:56:00Z">
+      <w:ins w:id="63" w:author="Rachael Maree Woods" w:date="2016-02-17T08:56:00Z">
         <w:r>
           <w:t xml:space="preserve">as well as focused on the applications of our model. </w:t>
         </w:r>
@@ -716,36 +718,36 @@
       <w:pPr>
         <w:pStyle w:val="NoSpacing"/>
         <w:rPr>
-          <w:ins w:id="63" w:author="Rachael Maree Woods" w:date="2016-02-17T08:58:00Z"/>
-        </w:rPr>
-      </w:pPr>
-      <w:ins w:id="64" w:author="Rachael Maree Woods" w:date="2016-02-17T08:58:00Z">
+          <w:ins w:id="64" w:author="Rachael Maree Woods" w:date="2016-02-17T08:58:00Z"/>
+        </w:rPr>
+      </w:pPr>
+      <w:ins w:id="65" w:author="Rachael Maree Woods" w:date="2016-02-17T08:58:00Z">
         <w:r>
           <w:lastRenderedPageBreak/>
           <w:t xml:space="preserve">We have taken on the Reviewers comment and did try to include reproductive differences </w:t>
         </w:r>
       </w:ins>
-      <w:ins w:id="65" w:author="Rachael Maree Woods" w:date="2016-02-17T08:59:00Z">
+      <w:ins w:id="66" w:author="Rachael Maree Woods" w:date="2016-02-17T08:59:00Z">
         <w:r>
           <w:t>within</w:t>
         </w:r>
       </w:ins>
-      <w:ins w:id="66" w:author="Rachael Maree Woods" w:date="2016-02-17T08:58:00Z">
+      <w:ins w:id="67" w:author="Rachael Maree Woods" w:date="2016-02-17T08:58:00Z">
         <w:r>
           <w:t xml:space="preserve"> </w:t>
         </w:r>
       </w:ins>
-      <w:ins w:id="67" w:author="Rachael Maree Woods" w:date="2016-02-17T08:59:00Z">
+      <w:ins w:id="68" w:author="Rachael Maree Woods" w:date="2016-02-17T08:59:00Z">
         <w:r>
           <w:t xml:space="preserve">our model however all species used within out fertilisation model were broadcasting and </w:t>
         </w:r>
       </w:ins>
-      <w:ins w:id="68" w:author="Rachael Maree Woods" w:date="2016-02-17T09:00:00Z">
+      <w:ins w:id="69" w:author="Rachael Maree Woods" w:date="2016-02-17T09:00:00Z">
         <w:r>
           <w:t xml:space="preserve">only one species in our survivorship model was a brooder and therefore this type of variable could not be included. </w:t>
         </w:r>
       </w:ins>
-      <w:ins w:id="69" w:author="Rachael Maree Woods" w:date="2016-02-17T08:58:00Z">
+      <w:ins w:id="70" w:author="Rachael Maree Woods" w:date="2016-02-17T08:58:00Z">
         <w:r>
           <w:t xml:space="preserve"> </w:t>
         </w:r>
@@ -768,38 +770,38 @@
       <w:pPr>
         <w:pStyle w:val="NoSpacing"/>
         <w:rPr>
-          <w:ins w:id="70" w:author="Rachael Maree Woods" w:date="2016-02-17T09:02:00Z"/>
-        </w:rPr>
-      </w:pPr>
-    </w:p>
-    <w:p>
-      <w:pPr>
-        <w:pStyle w:val="NoSpacing"/>
-        <w:rPr>
           <w:ins w:id="71" w:author="Rachael Maree Woods" w:date="2016-02-17T09:02:00Z"/>
         </w:rPr>
       </w:pPr>
-      <w:ins w:id="72" w:author="Rachael Maree Woods" w:date="2016-02-17T09:02:00Z">
+    </w:p>
+    <w:p>
+      <w:pPr>
+        <w:pStyle w:val="NoSpacing"/>
+        <w:rPr>
+          <w:ins w:id="72" w:author="Rachael Maree Woods" w:date="2016-02-17T09:02:00Z"/>
+        </w:rPr>
+      </w:pPr>
+      <w:ins w:id="73" w:author="Rachael Maree Woods" w:date="2016-02-17T09:02:00Z">
         <w:r>
           <w:t xml:space="preserve">We agree with the Reviewer and have created a supplemental that will allow others to </w:t>
         </w:r>
       </w:ins>
-      <w:ins w:id="73" w:author="Rachael Maree Woods" w:date="2016-02-17T09:03:00Z">
+      <w:ins w:id="74" w:author="Rachael Maree Woods" w:date="2016-02-17T09:03:00Z">
         <w:r>
           <w:t>utilise</w:t>
         </w:r>
       </w:ins>
-      <w:ins w:id="74" w:author="Rachael Maree Woods" w:date="2016-02-17T09:02:00Z">
+      <w:ins w:id="75" w:author="Rachael Maree Woods" w:date="2016-02-17T09:02:00Z">
         <w:r>
           <w:t xml:space="preserve"> </w:t>
         </w:r>
       </w:ins>
-      <w:ins w:id="75" w:author="Rachael Maree Woods" w:date="2016-02-17T09:03:00Z">
+      <w:ins w:id="76" w:author="Rachael Maree Woods" w:date="2016-02-17T09:03:00Z">
         <w:r>
           <w:t xml:space="preserve">the model in a real way. </w:t>
         </w:r>
       </w:ins>
-      <w:ins w:id="76" w:author="Rachael Maree Woods" w:date="2016-02-17T09:04:00Z">
+      <w:ins w:id="77" w:author="Rachael Maree Woods" w:date="2016-02-17T09:04:00Z">
         <w:r>
           <w:t xml:space="preserve">The code for the model will also be openly available on GITHUB for free access. </w:t>
         </w:r>
@@ -822,7 +824,7 @@
       <w:pPr>
         <w:pStyle w:val="NoSpacing"/>
         <w:rPr>
-          <w:ins w:id="77" w:author="Rachael Maree Woods" w:date="2016-02-17T09:07:00Z"/>
+          <w:ins w:id="78" w:author="Rachael Maree Woods" w:date="2016-02-17T09:07:00Z"/>
         </w:rPr>
       </w:pPr>
       <w:r>
@@ -833,10 +835,10 @@
       <w:pPr>
         <w:pStyle w:val="NoSpacing"/>
         <w:rPr>
-          <w:del w:id="78" w:author="Rachael Maree Woods" w:date="2016-02-17T09:08:00Z"/>
-        </w:rPr>
-      </w:pPr>
-      <w:ins w:id="79" w:author="Rachael Maree Woods" w:date="2016-02-17T09:08:00Z">
+          <w:del w:id="79" w:author="Rachael Maree Woods" w:date="2016-02-17T09:08:00Z"/>
+        </w:rPr>
+      </w:pPr>
+      <w:ins w:id="80" w:author="Rachael Maree Woods" w:date="2016-02-17T09:08:00Z">
         <w:r>
           <w:t xml:space="preserve">We can see that this statement is poorly worded and have rephrased this sentence. </w:t>
         </w:r>
@@ -860,7 +862,7 @@
           <w:b/>
         </w:rPr>
       </w:pPr>
-      <w:ins w:id="80" w:author="Rachael Maree Woods" w:date="2016-02-17T09:07:00Z">
+      <w:ins w:id="81" w:author="Rachael Maree Woods" w:date="2016-02-17T09:07:00Z">
         <w:r>
           <w:t xml:space="preserve">We can see that this statement is poorly worded and have rephrased this sentence. </w:t>
         </w:r>
@@ -885,7 +887,7 @@
       <w:pPr>
         <w:pStyle w:val="NoSpacing"/>
         <w:rPr>
-          <w:ins w:id="81" w:author="Rachael Maree Woods" w:date="2016-02-17T09:12:00Z"/>
+          <w:ins w:id="82" w:author="Rachael Maree Woods" w:date="2016-02-17T09:12:00Z"/>
         </w:rPr>
       </w:pPr>
       <w:r>
@@ -907,10 +909,10 @@
       <w:pPr>
         <w:pStyle w:val="NoSpacing"/>
         <w:rPr>
-          <w:ins w:id="82" w:author="Rachael Maree Woods" w:date="2016-02-17T09:13:00Z"/>
-        </w:rPr>
-      </w:pPr>
-      <w:ins w:id="83" w:author="Rachael Maree Woods" w:date="2016-02-17T09:13:00Z">
+          <w:ins w:id="83" w:author="Rachael Maree Woods" w:date="2016-02-17T09:13:00Z"/>
+        </w:rPr>
+      </w:pPr>
+      <w:ins w:id="84" w:author="Rachael Maree Woods" w:date="2016-02-17T09:13:00Z">
         <w:r>
           <w:t>These spelling errors have been corrected</w:t>
         </w:r>
@@ -924,10 +926,10 @@
       <w:pPr>
         <w:pStyle w:val="NoSpacing"/>
         <w:rPr>
-          <w:ins w:id="84" w:author="Rachael Maree Woods" w:date="2016-02-17T09:13:00Z"/>
-        </w:rPr>
-      </w:pPr>
-      <w:ins w:id="85" w:author="Rachael Maree Woods" w:date="2016-02-17T09:13:00Z">
+          <w:ins w:id="85" w:author="Rachael Maree Woods" w:date="2016-02-17T09:13:00Z"/>
+        </w:rPr>
+      </w:pPr>
+      <w:ins w:id="86" w:author="Rachael Maree Woods" w:date="2016-02-17T09:13:00Z">
         <w:r>
           <w:t xml:space="preserve">We agree with the Reviewer and have re-phrased this sentence. </w:t>
         </w:r>
@@ -941,10 +943,10 @@
       <w:pPr>
         <w:pStyle w:val="NoSpacing"/>
         <w:rPr>
-          <w:ins w:id="86" w:author="Rachael Maree Woods" w:date="2016-02-17T09:17:00Z"/>
-        </w:rPr>
-      </w:pPr>
-      <w:ins w:id="87" w:author="Rachael Maree Woods" w:date="2016-02-17T09:16:00Z">
+          <w:ins w:id="87" w:author="Rachael Maree Woods" w:date="2016-02-17T09:17:00Z"/>
+        </w:rPr>
+      </w:pPr>
+      <w:ins w:id="88" w:author="Rachael Maree Woods" w:date="2016-02-17T09:16:00Z">
         <w:r>
           <w:t xml:space="preserve">We agree and have re-phrased this sentence. </w:t>
         </w:r>
@@ -958,25 +960,25 @@
       <w:pPr>
         <w:pStyle w:val="NoSpacing"/>
         <w:rPr>
-          <w:ins w:id="88" w:author="Rachael Maree Woods" w:date="2016-02-17T09:19:00Z"/>
-        </w:rPr>
-      </w:pPr>
-      <w:ins w:id="89" w:author="Rachael Maree Woods" w:date="2016-02-17T09:17:00Z">
+          <w:ins w:id="89" w:author="Rachael Maree Woods" w:date="2016-02-17T09:19:00Z"/>
+        </w:rPr>
+      </w:pPr>
+      <w:ins w:id="90" w:author="Rachael Maree Woods" w:date="2016-02-17T09:17:00Z">
         <w:r>
           <w:t xml:space="preserve">We concur that this sentence is unclear and have made </w:t>
         </w:r>
       </w:ins>
-      <w:ins w:id="90" w:author="Rachael Maree Woods" w:date="2016-02-17T09:18:00Z">
+      <w:ins w:id="91" w:author="Rachael Maree Woods" w:date="2016-02-17T09:18:00Z">
         <w:r>
           <w:t>changes</w:t>
         </w:r>
       </w:ins>
-      <w:ins w:id="91" w:author="Rachael Maree Woods" w:date="2016-02-17T09:17:00Z">
+      <w:ins w:id="92" w:author="Rachael Maree Woods" w:date="2016-02-17T09:17:00Z">
         <w:r>
           <w:t xml:space="preserve"> </w:t>
         </w:r>
       </w:ins>
-      <w:ins w:id="92" w:author="Rachael Maree Woods" w:date="2016-02-17T09:18:00Z">
+      <w:ins w:id="93" w:author="Rachael Maree Woods" w:date="2016-02-17T09:18:00Z">
         <w:r>
           <w:t xml:space="preserve">to clear this up. </w:t>
         </w:r>
@@ -990,10 +992,10 @@
       <w:pPr>
         <w:pStyle w:val="NoSpacing"/>
         <w:rPr>
-          <w:ins w:id="93" w:author="Rachael Maree Woods" w:date="2016-02-17T09:19:00Z"/>
-        </w:rPr>
-      </w:pPr>
-      <w:ins w:id="94" w:author="Rachael Maree Woods" w:date="2016-02-17T09:19:00Z">
+          <w:ins w:id="94" w:author="Rachael Maree Woods" w:date="2016-02-17T09:19:00Z"/>
+        </w:rPr>
+      </w:pPr>
+      <w:ins w:id="95" w:author="Rachael Maree Woods" w:date="2016-02-17T09:19:00Z">
         <w:r>
           <w:t>We agree with this comment and have included both within this sentence</w:t>
         </w:r>
@@ -1007,10 +1009,10 @@
       <w:pPr>
         <w:pStyle w:val="NoSpacing"/>
         <w:rPr>
-          <w:ins w:id="95" w:author="Rachael Maree Woods" w:date="2016-02-17T09:20:00Z"/>
-        </w:rPr>
-      </w:pPr>
-      <w:ins w:id="96" w:author="Rachael Maree Woods" w:date="2016-02-17T09:20:00Z">
+          <w:ins w:id="96" w:author="Rachael Maree Woods" w:date="2016-02-17T09:20:00Z"/>
+        </w:rPr>
+      </w:pPr>
+      <w:ins w:id="97" w:author="Rachael Maree Woods" w:date="2016-02-17T09:20:00Z">
         <w:r>
           <w:t>This change has been made</w:t>
         </w:r>
@@ -1024,10 +1026,10 @@
       <w:pPr>
         <w:pStyle w:val="NoSpacing"/>
         <w:rPr>
-          <w:ins w:id="97" w:author="Rachael Maree Woods" w:date="2016-02-17T09:24:00Z"/>
-        </w:rPr>
-      </w:pPr>
-      <w:ins w:id="98" w:author="Rachael Maree Woods" w:date="2016-02-17T09:20:00Z">
+          <w:ins w:id="98" w:author="Rachael Maree Woods" w:date="2016-02-17T09:24:00Z"/>
+        </w:rPr>
+      </w:pPr>
+      <w:ins w:id="99" w:author="Rachael Maree Woods" w:date="2016-02-17T09:20:00Z">
         <w:r>
           <w:lastRenderedPageBreak/>
           <w:t xml:space="preserve">This change has been made. </w:t>
@@ -1042,10 +1044,10 @@
       <w:pPr>
         <w:pStyle w:val="NoSpacing"/>
         <w:rPr>
-          <w:ins w:id="99" w:author="Rachael Maree Woods" w:date="2016-02-17T09:25:00Z"/>
-        </w:rPr>
-      </w:pPr>
-      <w:ins w:id="100" w:author="Rachael Maree Woods" w:date="2016-02-17T09:25:00Z">
+          <w:ins w:id="100" w:author="Rachael Maree Woods" w:date="2016-02-17T09:25:00Z"/>
+        </w:rPr>
+      </w:pPr>
+      <w:ins w:id="101" w:author="Rachael Maree Woods" w:date="2016-02-17T09:25:00Z">
         <w:r>
           <w:t>We agree that this sentence was unclear and have made changes to reflect this.</w:t>
         </w:r>
@@ -1059,10 +1061,10 @@
       <w:pPr>
         <w:pStyle w:val="NoSpacing"/>
         <w:rPr>
-          <w:ins w:id="101" w:author="Rachael Maree Woods" w:date="2016-02-17T09:27:00Z"/>
-        </w:rPr>
-      </w:pPr>
-      <w:ins w:id="102" w:author="Rachael Maree Woods" w:date="2016-02-17T09:26:00Z">
+          <w:ins w:id="102" w:author="Rachael Maree Woods" w:date="2016-02-17T09:27:00Z"/>
+        </w:rPr>
+      </w:pPr>
+      <w:ins w:id="103" w:author="Rachael Maree Woods" w:date="2016-02-17T09:26:00Z">
         <w:r>
           <w:t xml:space="preserve">We have re-written this line to make it more accurate and clear. </w:t>
         </w:r>
@@ -1076,15 +1078,15 @@
       <w:pPr>
         <w:pStyle w:val="NoSpacing"/>
         <w:rPr>
-          <w:ins w:id="103" w:author="Rachael Maree Woods" w:date="2016-02-17T09:40:00Z"/>
-        </w:rPr>
-      </w:pPr>
-      <w:ins w:id="104" w:author="Rachael Maree Woods" w:date="2016-02-17T09:27:00Z">
+          <w:ins w:id="104" w:author="Rachael Maree Woods" w:date="2016-02-17T09:40:00Z"/>
+        </w:rPr>
+      </w:pPr>
+      <w:ins w:id="105" w:author="Rachael Maree Woods" w:date="2016-02-17T09:27:00Z">
         <w:r>
           <w:t xml:space="preserve">We </w:t>
         </w:r>
       </w:ins>
-      <w:ins w:id="105" w:author="Rachael Maree Woods" w:date="2016-02-17T09:28:00Z">
+      <w:ins w:id="106" w:author="Rachael Maree Woods" w:date="2016-02-17T09:28:00Z">
         <w:r>
           <w:t xml:space="preserve">can see how this idea is confusing and have made changes to clarify this sentence. </w:t>
         </w:r>
@@ -1098,15 +1100,15 @@
       <w:pPr>
         <w:pStyle w:val="NoSpacing"/>
         <w:rPr>
-          <w:ins w:id="106" w:author="Rachael Maree Woods" w:date="2016-02-17T09:41:00Z"/>
-        </w:rPr>
-      </w:pPr>
-      <w:ins w:id="107" w:author="Rachael Maree Woods" w:date="2016-02-17T09:40:00Z">
+          <w:ins w:id="107" w:author="Rachael Maree Woods" w:date="2016-02-17T09:41:00Z"/>
+        </w:rPr>
+      </w:pPr>
+      <w:ins w:id="108" w:author="Rachael Maree Woods" w:date="2016-02-17T09:40:00Z">
         <w:r>
           <w:t>We agree that we have been unclear when defining the term ‘phosp</w:t>
         </w:r>
       </w:ins>
-      <w:ins w:id="108" w:author="Rachael Maree Woods" w:date="2016-02-17T09:41:00Z">
+      <w:ins w:id="109" w:author="Rachael Maree Woods" w:date="2016-02-17T09:41:00Z">
         <w:r>
           <w:t xml:space="preserve">horus’ and have made changes throughout the text to clarify this. </w:t>
         </w:r>
@@ -1120,10 +1122,10 @@
       <w:pPr>
         <w:pStyle w:val="NoSpacing"/>
         <w:rPr>
-          <w:ins w:id="109" w:author="Rachael Maree Woods" w:date="2016-02-17T10:38:00Z"/>
-        </w:rPr>
-      </w:pPr>
-      <w:ins w:id="110" w:author="Rachael Maree Woods" w:date="2016-02-17T09:41:00Z">
+          <w:ins w:id="110" w:author="Rachael Maree Woods" w:date="2016-02-17T10:38:00Z"/>
+        </w:rPr>
+      </w:pPr>
+      <w:ins w:id="111" w:author="Rachael Maree Woods" w:date="2016-02-17T09:41:00Z">
         <w:r>
           <w:t>While</w:t>
         </w:r>
@@ -1131,12 +1133,12 @@
           <w:t xml:space="preserve"> we agree with the Reviewer that suspended sediment can come in many forms the papers used within our model did not sp</w:t>
         </w:r>
       </w:ins>
-      <w:ins w:id="111" w:author="Rachael Maree Woods" w:date="2016-02-17T10:37:00Z">
+      <w:ins w:id="112" w:author="Rachael Maree Woods" w:date="2016-02-17T10:37:00Z">
         <w:r>
           <w:t>ecify the organic content, carbonate content or the nutrient content</w:t>
         </w:r>
       </w:ins>
-      <w:ins w:id="112" w:author="Rachael Maree Woods" w:date="2016-02-17T10:38:00Z">
+      <w:ins w:id="113" w:author="Rachael Maree Woods" w:date="2016-02-17T10:38:00Z">
         <w:r>
           <w:t xml:space="preserve">. While some the papers did suggest the particle size it was not consistently found across all papers used. </w:t>
         </w:r>
@@ -1150,10 +1152,10 @@
       <w:pPr>
         <w:pStyle w:val="NoSpacing"/>
         <w:rPr>
-          <w:ins w:id="113" w:author="Rachael Maree Woods" w:date="2016-02-17T10:38:00Z"/>
-        </w:rPr>
-      </w:pPr>
-      <w:ins w:id="114" w:author="Rachael Maree Woods" w:date="2016-02-17T10:41:00Z">
+          <w:ins w:id="114" w:author="Rachael Maree Woods" w:date="2016-02-17T10:38:00Z"/>
+        </w:rPr>
+      </w:pPr>
+      <w:ins w:id="115" w:author="Rachael Maree Woods" w:date="2016-02-17T10:41:00Z">
         <w:r>
           <w:t>This change has been made.</w:t>
         </w:r>
@@ -1163,7 +1165,7 @@
       <w:pPr>
         <w:pStyle w:val="NoSpacing"/>
         <w:rPr>
-          <w:ins w:id="115" w:author="Rachael Maree Woods" w:date="2016-02-17T10:41:00Z"/>
+          <w:ins w:id="116" w:author="Rachael Maree Woods" w:date="2016-02-17T10:41:00Z"/>
         </w:rPr>
       </w:pPr>
       <w:r>
@@ -1175,10 +1177,10 @@
       <w:pPr>
         <w:pStyle w:val="NoSpacing"/>
         <w:rPr>
-          <w:ins w:id="116" w:author="Rachael Maree Woods" w:date="2016-02-17T10:41:00Z"/>
-        </w:rPr>
-      </w:pPr>
-      <w:ins w:id="117" w:author="Rachael Maree Woods" w:date="2016-02-17T10:42:00Z">
+          <w:ins w:id="117" w:author="Rachael Maree Woods" w:date="2016-02-17T10:41:00Z"/>
+        </w:rPr>
+      </w:pPr>
+      <w:ins w:id="118" w:author="Rachael Maree Woods" w:date="2016-02-17T10:42:00Z">
         <w:r>
           <w:t>We agree that including the number of papers used for each parameter would be useful and have created a table to show this information.</w:t>
         </w:r>
@@ -1188,7 +1190,7 @@
       <w:pPr>
         <w:pStyle w:val="NoSpacing"/>
         <w:rPr>
-          <w:ins w:id="118" w:author="Rachael Maree Woods" w:date="2016-02-17T10:42:00Z"/>
+          <w:ins w:id="119" w:author="Rachael Maree Woods" w:date="2016-02-17T10:42:00Z"/>
         </w:rPr>
       </w:pPr>
       <w:r>
@@ -1200,25 +1202,25 @@
       <w:pPr>
         <w:pStyle w:val="NoSpacing"/>
         <w:rPr>
-          <w:ins w:id="119" w:author="Rachael Maree Woods" w:date="2016-02-17T10:42:00Z"/>
-        </w:rPr>
-      </w:pPr>
-      <w:ins w:id="120" w:author="Rachael Maree Woods" w:date="2016-02-17T10:43:00Z">
+          <w:ins w:id="120" w:author="Rachael Maree Woods" w:date="2016-02-17T10:42:00Z"/>
+        </w:rPr>
+      </w:pPr>
+      <w:ins w:id="121" w:author="Rachael Maree Woods" w:date="2016-02-17T10:43:00Z">
         <w:r>
           <w:t xml:space="preserve">We agree with this comment that the model is affected by the </w:t>
         </w:r>
       </w:ins>
-      <w:ins w:id="121" w:author="Rachael Maree Woods" w:date="2016-02-17T10:44:00Z">
+      <w:ins w:id="122" w:author="Rachael Maree Woods" w:date="2016-02-17T10:44:00Z">
         <w:r>
           <w:t xml:space="preserve">other parameters within in and have made this </w:t>
         </w:r>
       </w:ins>
-      <w:ins w:id="122" w:author="Rachael Maree Woods" w:date="2016-02-17T11:28:00Z">
+      <w:ins w:id="123" w:author="Rachael Maree Woods" w:date="2016-02-17T11:28:00Z">
         <w:r>
           <w:t>clearer</w:t>
         </w:r>
       </w:ins>
-      <w:ins w:id="123" w:author="Rachael Maree Woods" w:date="2016-02-17T10:44:00Z">
+      <w:ins w:id="124" w:author="Rachael Maree Woods" w:date="2016-02-17T10:44:00Z">
         <w:r>
           <w:t xml:space="preserve">. </w:t>
         </w:r>
@@ -1228,7 +1230,7 @@
       <w:pPr>
         <w:pStyle w:val="NoSpacing"/>
         <w:rPr>
-          <w:ins w:id="124" w:author="Rachael Maree Woods" w:date="2016-02-17T11:28:00Z"/>
+          <w:ins w:id="125" w:author="Rachael Maree Woods" w:date="2016-02-17T11:28:00Z"/>
         </w:rPr>
       </w:pPr>
       <w:r>
@@ -1240,10 +1242,10 @@
       <w:pPr>
         <w:pStyle w:val="NoSpacing"/>
         <w:rPr>
-          <w:ins w:id="125" w:author="Rachael Maree Woods" w:date="2016-02-22T14:01:00Z"/>
-        </w:rPr>
-      </w:pPr>
-      <w:ins w:id="126" w:author="Rachael Maree Woods" w:date="2016-02-22T14:04:00Z">
+          <w:ins w:id="126" w:author="Rachael Maree Woods" w:date="2016-02-22T14:01:00Z"/>
+        </w:rPr>
+      </w:pPr>
+      <w:ins w:id="127" w:author="Rachael Maree Woods" w:date="2016-02-22T14:04:00Z">
         <w:r>
           <w:t>We agree with this comment and have made changes within this section to highlight coppers use in anti-fouling.</w:t>
         </w:r>
@@ -1253,7 +1255,7 @@
       <w:pPr>
         <w:pStyle w:val="NoSpacing"/>
         <w:rPr>
-          <w:ins w:id="127" w:author="Rachael Maree Woods" w:date="2016-02-17T11:29:00Z"/>
+          <w:ins w:id="128" w:author="Rachael Maree Woods" w:date="2016-02-17T11:29:00Z"/>
         </w:rPr>
       </w:pPr>
       <w:r>
@@ -1265,10 +1267,10 @@
       <w:pPr>
         <w:pStyle w:val="NoSpacing"/>
         <w:rPr>
-          <w:ins w:id="128" w:author="Rachael Maree Woods" w:date="2016-02-17T11:29:00Z"/>
-        </w:rPr>
-      </w:pPr>
-      <w:ins w:id="129" w:author="Rachael Maree Woods" w:date="2016-02-23T08:10:00Z">
+          <w:ins w:id="129" w:author="Rachael Maree Woods" w:date="2016-02-17T11:29:00Z"/>
+        </w:rPr>
+      </w:pPr>
+      <w:ins w:id="130" w:author="Rachael Maree Woods" w:date="2016-02-23T08:10:00Z">
         <w:r>
           <w:t xml:space="preserve">We agree that free and organically bound affects the marine environment in different ways and have made changes to reflect this. </w:t>
         </w:r>
@@ -1278,7 +1280,7 @@
       <w:pPr>
         <w:pStyle w:val="NoSpacing"/>
         <w:rPr>
-          <w:ins w:id="130" w:author="Rachael Maree Woods" w:date="2016-02-17T11:29:00Z"/>
+          <w:ins w:id="131" w:author="Rachael Maree Woods" w:date="2016-02-17T11:29:00Z"/>
         </w:rPr>
       </w:pPr>
       <w:r>
@@ -1290,10 +1292,10 @@
       <w:pPr>
         <w:pStyle w:val="NoSpacing"/>
         <w:rPr>
-          <w:ins w:id="131" w:author="Rachael Maree Woods" w:date="2016-02-17T11:29:00Z"/>
-        </w:rPr>
-      </w:pPr>
-      <w:ins w:id="132" w:author="Rachael Maree Woods" w:date="2016-02-23T08:11:00Z">
+          <w:ins w:id="132" w:author="Rachael Maree Woods" w:date="2016-02-17T11:29:00Z"/>
+        </w:rPr>
+      </w:pPr>
+      <w:ins w:id="133" w:author="Rachael Maree Woods" w:date="2016-02-23T08:11:00Z">
         <w:r>
           <w:t xml:space="preserve">We agree with the Reviewer – copper is naturally occurring in the marine environment so only reducing copper pollution. We have made this clearer within the text. </w:t>
         </w:r>
@@ -1303,7 +1305,7 @@
       <w:pPr>
         <w:pStyle w:val="NoSpacing"/>
         <w:rPr>
-          <w:ins w:id="133" w:author="Rachael Maree Woods" w:date="2016-02-23T08:12:00Z"/>
+          <w:ins w:id="134" w:author="Rachael Maree Woods" w:date="2016-02-23T08:12:00Z"/>
         </w:rPr>
       </w:pPr>
       <w:r>
@@ -1315,10 +1317,10 @@
       <w:pPr>
         <w:pStyle w:val="NoSpacing"/>
         <w:rPr>
-          <w:ins w:id="134" w:author="Rachael Maree Woods" w:date="2016-02-17T11:29:00Z"/>
-        </w:rPr>
-      </w:pPr>
-      <w:ins w:id="135" w:author="Rachael Maree Woods" w:date="2016-02-23T08:12:00Z">
+          <w:ins w:id="135" w:author="Rachael Maree Woods" w:date="2016-02-17T11:29:00Z"/>
+        </w:rPr>
+      </w:pPr>
+      <w:ins w:id="136" w:author="Rachael Maree Woods" w:date="2016-02-23T08:12:00Z">
         <w:r>
           <w:lastRenderedPageBreak/>
           <w:t xml:space="preserve">We agree and have clarified this within the text. </w:t>
@@ -1329,17 +1331,17 @@
       <w:pPr>
         <w:pStyle w:val="NoSpacing"/>
         <w:rPr>
-          <w:ins w:id="136" w:author="Rachael Maree Woods" w:date="2016-02-17T11:29:00Z"/>
-        </w:rPr>
-      </w:pPr>
-    </w:p>
-    <w:p>
-      <w:pPr>
-        <w:pStyle w:val="NoSpacing"/>
-        <w:rPr>
           <w:ins w:id="137" w:author="Rachael Maree Woods" w:date="2016-02-17T11:29:00Z"/>
         </w:rPr>
       </w:pPr>
+    </w:p>
+    <w:p>
+      <w:pPr>
+        <w:pStyle w:val="NoSpacing"/>
+        <w:rPr>
+          <w:ins w:id="138" w:author="Rachael Maree Woods" w:date="2016-02-17T11:29:00Z"/>
+        </w:rPr>
+      </w:pPr>
       <w:r>
         <w:br/>
         <w:t>20. Line 231 - Most copper in marine environments DOES NOT originate from anti-fouling!!</w:t>
@@ -1349,25 +1351,25 @@
       <w:pPr>
         <w:pStyle w:val="NoSpacing"/>
         <w:rPr>
-          <w:ins w:id="138" w:author="Rachael Maree Woods" w:date="2016-02-23T08:12:00Z"/>
-        </w:rPr>
-      </w:pPr>
-      <w:ins w:id="139" w:author="Rachael Maree Woods" w:date="2016-02-23T08:12:00Z">
+          <w:ins w:id="139" w:author="Rachael Maree Woods" w:date="2016-02-23T08:12:00Z"/>
+        </w:rPr>
+      </w:pPr>
+      <w:ins w:id="140" w:author="Rachael Maree Woods" w:date="2016-02-23T08:12:00Z">
         <w:r>
           <w:t xml:space="preserve">We understand the confusion here is due to poor wording. We have clarified that this does not include naturally </w:t>
         </w:r>
       </w:ins>
-      <w:ins w:id="140" w:author="Rachael Maree Woods" w:date="2016-02-23T08:13:00Z">
+      <w:ins w:id="141" w:author="Rachael Maree Woods" w:date="2016-02-23T08:13:00Z">
         <w:r>
           <w:t>occurring</w:t>
         </w:r>
       </w:ins>
-      <w:ins w:id="141" w:author="Rachael Maree Woods" w:date="2016-02-23T08:12:00Z">
+      <w:ins w:id="142" w:author="Rachael Maree Woods" w:date="2016-02-23T08:12:00Z">
         <w:r>
           <w:t xml:space="preserve"> </w:t>
         </w:r>
       </w:ins>
-      <w:ins w:id="142" w:author="Rachael Maree Woods" w:date="2016-02-23T08:13:00Z">
+      <w:ins w:id="143" w:author="Rachael Maree Woods" w:date="2016-02-23T08:13:00Z">
         <w:r>
           <w:t xml:space="preserve">within marine environments. </w:t>
         </w:r>
@@ -1377,7 +1379,7 @@
       <w:pPr>
         <w:pStyle w:val="NoSpacing"/>
         <w:rPr>
-          <w:ins w:id="143" w:author="Rachael Maree Woods" w:date="2016-02-17T11:29:00Z"/>
+          <w:ins w:id="144" w:author="Rachael Maree Woods" w:date="2016-02-17T11:29:00Z"/>
         </w:rPr>
       </w:pPr>
       <w:r>
@@ -1389,10 +1391,10 @@
       <w:pPr>
         <w:pStyle w:val="NoSpacing"/>
         <w:rPr>
-          <w:ins w:id="144" w:author="Rachael Maree Woods" w:date="2016-02-17T11:29:00Z"/>
-        </w:rPr>
-      </w:pPr>
-      <w:ins w:id="145" w:author="Rachael Maree Woods" w:date="2016-02-23T08:14:00Z">
+          <w:ins w:id="145" w:author="Rachael Maree Woods" w:date="2016-02-17T11:29:00Z"/>
+        </w:rPr>
+      </w:pPr>
+      <w:ins w:id="146" w:author="Rachael Maree Woods" w:date="2016-02-23T08:14:00Z">
         <w:r>
           <w:t xml:space="preserve">We agree with the Reviewer and have re-evaluated our references and wording to better reflect the importance of copper. </w:t>
         </w:r>
@@ -1402,7 +1404,7 @@
       <w:pPr>
         <w:pStyle w:val="NoSpacing"/>
         <w:rPr>
-          <w:ins w:id="146" w:author="Rachael Maree Woods" w:date="2016-02-17T12:29:00Z"/>
+          <w:ins w:id="147" w:author="Rachael Maree Woods" w:date="2016-02-17T12:29:00Z"/>
         </w:rPr>
       </w:pPr>
       <w:r>
@@ -1414,30 +1416,30 @@
       <w:pPr>
         <w:pStyle w:val="NoSpacing"/>
         <w:rPr>
-          <w:ins w:id="147" w:author="Rachael Maree Woods" w:date="2016-02-23T08:14:00Z"/>
-        </w:rPr>
-      </w:pPr>
-      <w:ins w:id="148" w:author="Rachael Maree Woods" w:date="2016-02-23T08:14:00Z">
+          <w:ins w:id="148" w:author="Rachael Maree Woods" w:date="2016-02-23T08:14:00Z"/>
+        </w:rPr>
+      </w:pPr>
+      <w:ins w:id="149" w:author="Rachael Maree Woods" w:date="2016-02-23T08:14:00Z">
         <w:r>
           <w:t xml:space="preserve">We agree and have clarified this section to better </w:t>
         </w:r>
       </w:ins>
-      <w:ins w:id="149" w:author="Rachael Maree Woods" w:date="2016-02-23T08:15:00Z">
+      <w:ins w:id="150" w:author="Rachael Maree Woods" w:date="2016-02-23T08:15:00Z">
         <w:r>
           <w:t>reflect</w:t>
         </w:r>
       </w:ins>
-      <w:ins w:id="150" w:author="Rachael Maree Woods" w:date="2016-02-23T08:14:00Z">
+      <w:ins w:id="151" w:author="Rachael Maree Woods" w:date="2016-02-23T08:14:00Z">
         <w:r>
           <w:t xml:space="preserve"> natural </w:t>
         </w:r>
       </w:ins>
-      <w:ins w:id="151" w:author="Rachael Maree Woods" w:date="2016-02-23T08:15:00Z">
+      <w:ins w:id="152" w:author="Rachael Maree Woods" w:date="2016-02-23T08:15:00Z">
         <w:r>
           <w:t>systems</w:t>
         </w:r>
       </w:ins>
-      <w:ins w:id="152" w:author="Rachael Maree Woods" w:date="2016-02-23T08:14:00Z">
+      <w:ins w:id="153" w:author="Rachael Maree Woods" w:date="2016-02-23T08:14:00Z">
         <w:r>
           <w:t xml:space="preserve">. </w:t>
         </w:r>
@@ -1447,15 +1449,15 @@
       <w:pPr>
         <w:pStyle w:val="NoSpacing"/>
         <w:rPr>
-          <w:ins w:id="153" w:author="Rachael Maree Woods" w:date="2016-02-23T08:14:00Z"/>
-        </w:rPr>
-      </w:pPr>
-    </w:p>
-    <w:p>
-      <w:pPr>
-        <w:pStyle w:val="NoSpacing"/>
-        <w:rPr>
-          <w:ins w:id="154" w:author="Rachael Maree Woods" w:date="2016-02-17T11:30:00Z"/>
+          <w:ins w:id="154" w:author="Rachael Maree Woods" w:date="2016-02-23T08:14:00Z"/>
+        </w:rPr>
+      </w:pPr>
+    </w:p>
+    <w:p>
+      <w:pPr>
+        <w:pStyle w:val="NoSpacing"/>
+        <w:rPr>
+          <w:ins w:id="155" w:author="Rachael Maree Woods" w:date="2016-02-17T11:30:00Z"/>
         </w:rPr>
       </w:pPr>
       <w:r>
@@ -1467,20 +1469,20 @@
       <w:pPr>
         <w:pStyle w:val="NoSpacing"/>
         <w:rPr>
-          <w:ins w:id="155" w:author="Rachael Maree Woods" w:date="2016-02-17T11:30:00Z"/>
-        </w:rPr>
-      </w:pPr>
-      <w:ins w:id="156" w:author="Rachael Maree Woods" w:date="2016-02-23T08:15:00Z">
+          <w:ins w:id="156" w:author="Rachael Maree Woods" w:date="2016-02-17T11:30:00Z"/>
+        </w:rPr>
+      </w:pPr>
+      <w:ins w:id="157" w:author="Rachael Maree Woods" w:date="2016-02-23T08:15:00Z">
         <w:r>
           <w:t xml:space="preserve">We agree that this information is </w:t>
         </w:r>
       </w:ins>
-      <w:ins w:id="157" w:author="Rachael Maree Woods" w:date="2016-02-23T08:16:00Z">
+      <w:ins w:id="158" w:author="Rachael Maree Woods" w:date="2016-02-23T08:16:00Z">
         <w:r>
           <w:t>unnecessary</w:t>
         </w:r>
       </w:ins>
-      <w:ins w:id="158" w:author="Rachael Maree Woods" w:date="2016-02-23T08:15:00Z">
+      <w:ins w:id="159" w:author="Rachael Maree Woods" w:date="2016-02-23T08:15:00Z">
         <w:r>
           <w:t xml:space="preserve"> and therefore it has been removed and this section edited. </w:t>
         </w:r>
@@ -1490,7 +1492,7 @@
       <w:pPr>
         <w:pStyle w:val="NoSpacing"/>
         <w:rPr>
-          <w:ins w:id="159" w:author="Rachael Maree Woods" w:date="2016-02-17T12:29:00Z"/>
+          <w:ins w:id="160" w:author="Rachael Maree Woods" w:date="2016-02-17T12:29:00Z"/>
         </w:rPr>
       </w:pPr>
       <w:r>
@@ -1502,20 +1504,20 @@
       <w:pPr>
         <w:pStyle w:val="NoSpacing"/>
         <w:rPr>
-          <w:ins w:id="160" w:author="Rachael Maree Woods" w:date="2016-02-23T08:16:00Z"/>
-        </w:rPr>
-      </w:pPr>
-      <w:ins w:id="161" w:author="Rachael Maree Woods" w:date="2016-02-23T08:21:00Z">
+          <w:ins w:id="161" w:author="Rachael Maree Woods" w:date="2016-02-23T08:16:00Z"/>
+        </w:rPr>
+      </w:pPr>
+      <w:ins w:id="162" w:author="Rachael Maree Woods" w:date="2016-02-23T08:21:00Z">
         <w:r>
           <w:t>We agree that this state was unclear and unnecessary and so it was been removed and this section rew</w:t>
         </w:r>
       </w:ins>
-      <w:ins w:id="162" w:author="Rachael Maree Woods" w:date="2016-02-23T08:22:00Z">
+      <w:ins w:id="163" w:author="Rachael Maree Woods" w:date="2016-02-23T08:22:00Z">
         <w:r>
           <w:t xml:space="preserve">ritten. </w:t>
         </w:r>
       </w:ins>
-      <w:ins w:id="163" w:author="Rachael Maree Woods" w:date="2016-02-23T08:21:00Z">
+      <w:ins w:id="164" w:author="Rachael Maree Woods" w:date="2016-02-23T08:21:00Z">
         <w:r>
           <w:t xml:space="preserve"> </w:t>
         </w:r>
@@ -1525,7 +1527,7 @@
       <w:pPr>
         <w:pStyle w:val="NoSpacing"/>
         <w:rPr>
-          <w:ins w:id="164" w:author="Rachael Maree Woods" w:date="2016-02-17T12:29:00Z"/>
+          <w:ins w:id="165" w:author="Rachael Maree Woods" w:date="2016-02-17T12:29:00Z"/>
         </w:rPr>
       </w:pPr>
       <w:r>
@@ -1537,10 +1539,10 @@
       <w:pPr>
         <w:pStyle w:val="NoSpacing"/>
         <w:rPr>
-          <w:ins w:id="165" w:author="Rachael Maree Woods" w:date="2016-02-23T08:17:00Z"/>
-        </w:rPr>
-      </w:pPr>
-      <w:ins w:id="166" w:author="Rachael Maree Woods" w:date="2016-02-23T08:17:00Z">
+          <w:ins w:id="166" w:author="Rachael Maree Woods" w:date="2016-02-23T08:17:00Z"/>
+        </w:rPr>
+      </w:pPr>
+      <w:ins w:id="167" w:author="Rachael Maree Woods" w:date="2016-02-23T08:17:00Z">
         <w:r>
           <w:t xml:space="preserve">We agree that this section was unclear and have made sure to note that the changes will be episodic in nature. </w:t>
         </w:r>
@@ -1550,7 +1552,7 @@
       <w:pPr>
         <w:pStyle w:val="NoSpacing"/>
         <w:rPr>
-          <w:ins w:id="167" w:author="Rachael Maree Woods" w:date="2016-02-23T08:22:00Z"/>
+          <w:ins w:id="168" w:author="Rachael Maree Woods" w:date="2016-02-23T08:22:00Z"/>
         </w:rPr>
       </w:pPr>
       <w:r>
@@ -1560,13 +1562,11 @@
       <w:r>
         <w:br/>
       </w:r>
-      <w:ins w:id="168" w:author="Rachael Maree Woods" w:date="2016-02-23T08:48:00Z">
+      <w:ins w:id="169" w:author="Rachael Maree Woods" w:date="2016-02-23T08:48:00Z">
         <w:r>
           <w:t xml:space="preserve">We agree that this should be clarified and have done so. </w:t>
         </w:r>
       </w:ins>
-      <w:bookmarkStart w:id="169" w:name="_GoBack"/>
-      <w:bookmarkEnd w:id="169"/>
     </w:p>
     <w:p>
       <w:pPr>

</xml_diff>